<commit_message>
Added the changes in class 2-09-2020
</commit_message>
<xml_diff>
--- a/Trabajos Relacionados.docx
+++ b/Trabajos Relacionados.docx
@@ -568,6 +568,12 @@
             <w:insideH w:val="single" w:color="auto" w:sz="4" w:space="0"/>
             <w:insideV w:val="single" w:color="auto" w:sz="4" w:space="0"/>
           </w:tblBorders>
+          <w:tblCellMar>
+            <w:top w:w="0" w:type="dxa"/>
+            <w:left w:w="108" w:type="dxa"/>
+            <w:bottom w:w="0" w:type="dxa"/>
+            <w:right w:w="108" w:type="dxa"/>
+          </w:tblCellMar>
         </w:tblPrEx>
         <w:tc>
           <w:tcPr>
@@ -655,6 +661,12 @@
             <w:insideH w:val="single" w:color="auto" w:sz="4" w:space="0"/>
             <w:insideV w:val="single" w:color="auto" w:sz="4" w:space="0"/>
           </w:tblBorders>
+          <w:tblCellMar>
+            <w:top w:w="0" w:type="dxa"/>
+            <w:left w:w="108" w:type="dxa"/>
+            <w:bottom w:w="0" w:type="dxa"/>
+            <w:right w:w="108" w:type="dxa"/>
+          </w:tblCellMar>
         </w:tblPrEx>
         <w:tc>
           <w:tcPr>
@@ -714,7 +726,7 @@
           </w:tcPr>
           <w:p>
             <w:pPr>
-              <w:pStyle w:val="6"/>
+              <w:pStyle w:val="3"/>
               <w:keepNext w:val="0"/>
               <w:keepLines w:val="0"/>
               <w:widowControl/>
@@ -773,6 +785,12 @@
             <w:insideH w:val="single" w:color="auto" w:sz="4" w:space="0"/>
             <w:insideV w:val="single" w:color="auto" w:sz="4" w:space="0"/>
           </w:tblBorders>
+          <w:tblCellMar>
+            <w:top w:w="0" w:type="dxa"/>
+            <w:left w:w="108" w:type="dxa"/>
+            <w:bottom w:w="0" w:type="dxa"/>
+            <w:right w:w="108" w:type="dxa"/>
+          </w:tblCellMar>
         </w:tblPrEx>
         <w:tc>
           <w:tcPr>
@@ -976,12 +994,12 @@
           </w:tcPr>
           <w:p>
             <w:pPr>
-              <w:pStyle w:val="6"/>
+              <w:pStyle w:val="3"/>
               <w:keepNext w:val="0"/>
               <w:keepLines w:val="0"/>
               <w:widowControl/>
               <w:suppressLineNumbers w:val="0"/>
-              <w:spacing w:before="0" w:beforeAutospacing="0" w:after="0" w:afterAutospacing="0"/>
+              <w:spacing w:before="0" w:beforeAutospacing="0" w:after="0" w:afterAutospacing="0" w:line="240" w:lineRule="auto"/>
               <w:ind w:left="0" w:right="0" w:firstLine="0"/>
             </w:pPr>
             <w:r>
@@ -1035,6 +1053,12 @@
             <w:insideH w:val="single" w:color="auto" w:sz="4" w:space="0"/>
             <w:insideV w:val="single" w:color="auto" w:sz="4" w:space="0"/>
           </w:tblBorders>
+          <w:tblCellMar>
+            <w:top w:w="0" w:type="dxa"/>
+            <w:left w:w="108" w:type="dxa"/>
+            <w:bottom w:w="0" w:type="dxa"/>
+            <w:right w:w="108" w:type="dxa"/>
+          </w:tblCellMar>
         </w:tblPrEx>
         <w:tc>
           <w:tcPr>
@@ -1076,12 +1100,12 @@
           </w:tcPr>
           <w:p>
             <w:pPr>
-              <w:pStyle w:val="6"/>
+              <w:pStyle w:val="3"/>
               <w:keepNext w:val="0"/>
               <w:keepLines w:val="0"/>
               <w:widowControl/>
               <w:suppressLineNumbers w:val="0"/>
-              <w:spacing w:before="0" w:beforeAutospacing="0" w:after="0" w:afterAutospacing="0"/>
+              <w:spacing w:before="0" w:beforeAutospacing="0" w:after="0" w:afterAutospacing="0" w:line="240" w:lineRule="auto"/>
               <w:ind w:left="0" w:right="0" w:firstLine="0"/>
             </w:pPr>
             <w:r>
@@ -1135,6 +1159,12 @@
             <w:insideH w:val="single" w:color="auto" w:sz="4" w:space="0"/>
             <w:insideV w:val="single" w:color="auto" w:sz="4" w:space="0"/>
           </w:tblBorders>
+          <w:tblCellMar>
+            <w:top w:w="0" w:type="dxa"/>
+            <w:left w:w="108" w:type="dxa"/>
+            <w:bottom w:w="0" w:type="dxa"/>
+            <w:right w:w="108" w:type="dxa"/>
+          </w:tblCellMar>
         </w:tblPrEx>
         <w:tc>
           <w:tcPr>
@@ -1212,12 +1242,12 @@
           </w:tcPr>
           <w:p>
             <w:pPr>
-              <w:pStyle w:val="6"/>
+              <w:pStyle w:val="3"/>
               <w:keepNext w:val="0"/>
               <w:keepLines w:val="0"/>
               <w:widowControl/>
               <w:suppressLineNumbers w:val="0"/>
-              <w:spacing w:before="0" w:beforeAutospacing="0" w:after="0" w:afterAutospacing="0"/>
+              <w:spacing w:before="0" w:beforeAutospacing="0" w:after="0" w:afterAutospacing="0" w:line="240" w:lineRule="auto"/>
               <w:ind w:left="0" w:right="0" w:firstLine="0"/>
             </w:pPr>
             <w:r>
@@ -1271,6 +1301,12 @@
             <w:insideH w:val="single" w:color="auto" w:sz="4" w:space="0"/>
             <w:insideV w:val="single" w:color="auto" w:sz="4" w:space="0"/>
           </w:tblBorders>
+          <w:tblCellMar>
+            <w:top w:w="0" w:type="dxa"/>
+            <w:left w:w="108" w:type="dxa"/>
+            <w:bottom w:w="0" w:type="dxa"/>
+            <w:right w:w="108" w:type="dxa"/>
+          </w:tblCellMar>
         </w:tblPrEx>
         <w:tc>
           <w:tcPr>
@@ -1311,12 +1347,12 @@
           </w:tcPr>
           <w:p>
             <w:pPr>
-              <w:pStyle w:val="6"/>
+              <w:pStyle w:val="3"/>
               <w:keepNext w:val="0"/>
               <w:keepLines w:val="0"/>
               <w:widowControl/>
               <w:suppressLineNumbers w:val="0"/>
-              <w:spacing w:before="0" w:beforeAutospacing="0" w:after="0" w:afterAutospacing="0"/>
+              <w:spacing w:before="0" w:beforeAutospacing="0" w:after="0" w:afterAutospacing="0" w:line="240" w:lineRule="auto"/>
               <w:ind w:left="0" w:right="0" w:firstLine="0"/>
             </w:pPr>
             <w:r>
@@ -1370,6 +1406,12 @@
             <w:insideH w:val="single" w:color="auto" w:sz="4" w:space="0"/>
             <w:insideV w:val="single" w:color="auto" w:sz="4" w:space="0"/>
           </w:tblBorders>
+          <w:tblCellMar>
+            <w:top w:w="0" w:type="dxa"/>
+            <w:left w:w="108" w:type="dxa"/>
+            <w:bottom w:w="0" w:type="dxa"/>
+            <w:right w:w="108" w:type="dxa"/>
+          </w:tblCellMar>
         </w:tblPrEx>
         <w:tc>
           <w:tcPr>
@@ -1494,6 +1536,12 @@
             <w:insideH w:val="single" w:color="auto" w:sz="4" w:space="0"/>
             <w:insideV w:val="single" w:color="auto" w:sz="4" w:space="0"/>
           </w:tblBorders>
+          <w:tblCellMar>
+            <w:top w:w="0" w:type="dxa"/>
+            <w:left w:w="108" w:type="dxa"/>
+            <w:bottom w:w="0" w:type="dxa"/>
+            <w:right w:w="108" w:type="dxa"/>
+          </w:tblCellMar>
         </w:tblPrEx>
         <w:tc>
           <w:tcPr>
@@ -1598,6 +1646,12 @@
             <w:insideH w:val="single" w:color="auto" w:sz="4" w:space="0"/>
             <w:insideV w:val="single" w:color="auto" w:sz="4" w:space="0"/>
           </w:tblBorders>
+          <w:tblCellMar>
+            <w:top w:w="0" w:type="dxa"/>
+            <w:left w:w="108" w:type="dxa"/>
+            <w:bottom w:w="0" w:type="dxa"/>
+            <w:right w:w="108" w:type="dxa"/>
+          </w:tblCellMar>
         </w:tblPrEx>
         <w:tc>
           <w:tcPr>
@@ -1702,6 +1756,12 @@
             <w:insideH w:val="single" w:color="auto" w:sz="4" w:space="0"/>
             <w:insideV w:val="single" w:color="auto" w:sz="4" w:space="0"/>
           </w:tblBorders>
+          <w:tblCellMar>
+            <w:top w:w="0" w:type="dxa"/>
+            <w:left w:w="108" w:type="dxa"/>
+            <w:bottom w:w="0" w:type="dxa"/>
+            <w:right w:w="108" w:type="dxa"/>
+          </w:tblCellMar>
         </w:tblPrEx>
         <w:tc>
           <w:tcPr>
@@ -1806,6 +1866,12 @@
             <w:insideH w:val="single" w:color="auto" w:sz="4" w:space="0"/>
             <w:insideV w:val="single" w:color="auto" w:sz="4" w:space="0"/>
           </w:tblBorders>
+          <w:tblCellMar>
+            <w:top w:w="0" w:type="dxa"/>
+            <w:left w:w="108" w:type="dxa"/>
+            <w:bottom w:w="0" w:type="dxa"/>
+            <w:right w:w="108" w:type="dxa"/>
+          </w:tblCellMar>
         </w:tblPrEx>
         <w:tc>
           <w:tcPr>
@@ -2027,6 +2093,12 @@
             <w:insideH w:val="single" w:color="auto" w:sz="4" w:space="0"/>
             <w:insideV w:val="single" w:color="auto" w:sz="4" w:space="0"/>
           </w:tblBorders>
+          <w:tblCellMar>
+            <w:top w:w="0" w:type="dxa"/>
+            <w:left w:w="108" w:type="dxa"/>
+            <w:bottom w:w="0" w:type="dxa"/>
+            <w:right w:w="108" w:type="dxa"/>
+          </w:tblCellMar>
         </w:tblPrEx>
         <w:tc>
           <w:tcPr>
@@ -2104,6 +2176,12 @@
             <w:insideH w:val="single" w:color="auto" w:sz="4" w:space="0"/>
             <w:insideV w:val="single" w:color="auto" w:sz="4" w:space="0"/>
           </w:tblBorders>
+          <w:tblCellMar>
+            <w:top w:w="0" w:type="dxa"/>
+            <w:left w:w="108" w:type="dxa"/>
+            <w:bottom w:w="0" w:type="dxa"/>
+            <w:right w:w="108" w:type="dxa"/>
+          </w:tblCellMar>
         </w:tblPrEx>
         <w:tc>
           <w:tcPr>
@@ -2211,6 +2289,12 @@
             <w:insideH w:val="single" w:color="auto" w:sz="4" w:space="0"/>
             <w:insideV w:val="single" w:color="auto" w:sz="4" w:space="0"/>
           </w:tblBorders>
+          <w:tblCellMar>
+            <w:top w:w="0" w:type="dxa"/>
+            <w:left w:w="108" w:type="dxa"/>
+            <w:bottom w:w="0" w:type="dxa"/>
+            <w:right w:w="108" w:type="dxa"/>
+          </w:tblCellMar>
         </w:tblPrEx>
         <w:tc>
           <w:tcPr>
@@ -2233,7 +2317,25 @@
                 <w:szCs w:val="20"/>
                 <w:lang w:val="es" w:eastAsia="zh-CN"/>
               </w:rPr>
-              <w:t>Detection of Suicide Ideation in Social Media ForumsUsing Deep Learning</w:t>
+              <w:t>Detection of Suicide Ideation in Social Media Forums</w:t>
+            </w:r>
+            <w:r>
+              <w:rPr>
+                <w:rFonts w:hint="default" w:ascii="Arial" w:hAnsi="Arial" w:cs="Arial"/>
+                <w:sz w:val="20"/>
+                <w:szCs w:val="20"/>
+                <w:lang w:val="es-CO" w:eastAsia="zh-CN"/>
+              </w:rPr>
+              <w:t xml:space="preserve"> </w:t>
+            </w:r>
+            <w:r>
+              <w:rPr>
+                <w:rFonts w:hint="default" w:ascii="Arial" w:hAnsi="Arial" w:cs="Arial"/>
+                <w:sz w:val="20"/>
+                <w:szCs w:val="20"/>
+                <w:lang w:val="es" w:eastAsia="zh-CN"/>
+              </w:rPr>
+              <w:t>Using Deep Learning</w:t>
             </w:r>
           </w:p>
           <w:p>
@@ -2309,6 +2411,12 @@
             <w:insideH w:val="single" w:color="auto" w:sz="4" w:space="0"/>
             <w:insideV w:val="single" w:color="auto" w:sz="4" w:space="0"/>
           </w:tblBorders>
+          <w:tblCellMar>
+            <w:top w:w="0" w:type="dxa"/>
+            <w:left w:w="108" w:type="dxa"/>
+            <w:bottom w:w="0" w:type="dxa"/>
+            <w:right w:w="108" w:type="dxa"/>
+          </w:tblCellMar>
         </w:tblPrEx>
         <w:tc>
           <w:tcPr>
@@ -2460,6 +2568,12 @@
             <w:insideH w:val="single" w:color="auto" w:sz="4" w:space="0"/>
             <w:insideV w:val="single" w:color="auto" w:sz="4" w:space="0"/>
           </w:tblBorders>
+          <w:tblCellMar>
+            <w:top w:w="0" w:type="dxa"/>
+            <w:left w:w="108" w:type="dxa"/>
+            <w:bottom w:w="0" w:type="dxa"/>
+            <w:right w:w="108" w:type="dxa"/>
+          </w:tblCellMar>
         </w:tblPrEx>
         <w:tc>
           <w:tcPr>
@@ -2567,6 +2681,12 @@
             <w:insideH w:val="single" w:color="auto" w:sz="4" w:space="0"/>
             <w:insideV w:val="single" w:color="auto" w:sz="4" w:space="0"/>
           </w:tblBorders>
+          <w:tblCellMar>
+            <w:top w:w="0" w:type="dxa"/>
+            <w:left w:w="108" w:type="dxa"/>
+            <w:bottom w:w="0" w:type="dxa"/>
+            <w:right w:w="108" w:type="dxa"/>
+          </w:tblCellMar>
         </w:tblPrEx>
         <w:tc>
           <w:tcPr>
@@ -2628,6 +2748,7 @@
     </w:p>
     <w:p>
       <w:pPr>
+        <w:jc w:val="both"/>
         <w:rPr>
           <w:rFonts w:ascii="Arial" w:hAnsi="Arial" w:cs="Arial"/>
           <w:sz w:val="20"/>
@@ -2645,6 +2766,7 @@
     </w:p>
     <w:p>
       <w:pPr>
+        <w:jc w:val="both"/>
         <w:rPr>
           <w:rFonts w:ascii="Arial" w:hAnsi="Arial" w:cs="Arial"/>
           <w:sz w:val="20"/>
@@ -2662,6 +2784,7 @@
     </w:p>
     <w:p>
       <w:pPr>
+        <w:jc w:val="both"/>
         <w:rPr>
           <w:rFonts w:ascii="Arial" w:hAnsi="Arial" w:cs="Arial"/>
           <w:color w:val="auto"/>
@@ -2768,12 +2891,13 @@
     </w:p>
     <w:p>
       <w:pPr>
+        <w:jc w:val="both"/>
         <w:rPr>
           <w:rFonts w:hint="default" w:ascii="Arial" w:hAnsi="Arial" w:cs="Arial"/>
           <w:color w:val="auto"/>
           <w:sz w:val="20"/>
           <w:szCs w:val="20"/>
-          <w:lang w:val="es"/>
+          <w:lang w:val="es-CO"/>
         </w:rPr>
       </w:pPr>
       <w:r>
@@ -2782,40 +2906,31 @@
           <w:color w:val="auto"/>
           <w:sz w:val="20"/>
           <w:szCs w:val="20"/>
-          <w:lang w:val="es"/>
-        </w:rPr>
-        <w:t>Se usaron conceptos de representación del lenguaje vectorialmente, Transformers y Deep learning.</w:t>
+          <w:lang w:val="es-CO"/>
+        </w:rPr>
+        <w:t>La metodología usada es basada en la arquitectura de los transformers, usando así su concepto propio como lo es el pre-entreno y el ajuste del algoritmo, el modelo BERT posee una arquitectura basada en multi capas de transformadores los cuales codifican la información de izquierda a derecha al mismo tiempo teniendo así el concepto del contexto.</w:t>
       </w:r>
     </w:p>
     <w:p>
       <w:pPr>
-        <w:rPr>
-          <w:rFonts w:ascii="Arial" w:hAnsi="Arial" w:cs="Arial"/>
-          <w:color w:val="0A34E8"/>
-          <w:sz w:val="20"/>
-          <w:szCs w:val="20"/>
-          <w:lang w:val="es-MX"/>
-        </w:rPr>
-      </w:pPr>
-      <w:r>
+        <w:jc w:val="both"/>
         <w:rPr>
           <w:rFonts w:hint="default" w:ascii="Arial" w:hAnsi="Arial" w:cs="Arial"/>
           <w:color w:val="auto"/>
           <w:sz w:val="20"/>
           <w:szCs w:val="20"/>
-          <w:lang w:val="es"/>
-        </w:rPr>
-        <w:t xml:space="preserve">Teniendo en cuenta que el algoritmo presenta dos fases se realizó el análisis de estas dos fases mostrando las mejoras que tienen con respecto a otros algoritmos de procesamiento de lenguaje natural como OpenAI GP, </w:t>
-      </w:r>
+          <w:lang w:val="es-CO"/>
+        </w:rPr>
+      </w:pPr>
       <w:r>
         <w:rPr>
           <w:rFonts w:hint="default" w:ascii="Arial" w:hAnsi="Arial" w:cs="Arial"/>
           <w:color w:val="auto"/>
           <w:sz w:val="20"/>
           <w:szCs w:val="20"/>
-          <w:lang w:val="es" w:eastAsia="zh-CN"/>
-        </w:rPr>
-        <w:t>BiLSTM+ELMo+Attn y Pre-OpenAI SOTA, usando índices en los cuales destacó con un promedio del 82,1% en todos.</w:t>
+          <w:lang w:val="es-CO"/>
+        </w:rPr>
+        <w:t>Durante el pre entreno el modelo se entrena con datos no etiquetados basados en las tareas de procesamiento de lenguaje natural. En el ajuste del algoritmo el modelo inicia con los parámetros obtenidos anteriormente y se van ajustando con los datos etiquetados basados en las tareas que se hicieron en el pre entreno.</w:t>
       </w:r>
     </w:p>
     <w:p>
@@ -2841,27 +2956,29 @@
     </w:p>
     <w:p>
       <w:pPr>
-        <w:rPr>
-          <w:rFonts w:ascii="Arial" w:hAnsi="Arial" w:cs="Arial"/>
-          <w:color w:val="0A34E8"/>
-          <w:sz w:val="20"/>
-          <w:szCs w:val="20"/>
-          <w:lang w:val="es-MX"/>
-        </w:rPr>
-      </w:pPr>
-      <w:r>
+        <w:jc w:val="both"/>
         <w:rPr>
           <w:rFonts w:hint="default" w:ascii="Arial" w:hAnsi="Arial" w:cs="Arial"/>
           <w:color w:val="auto"/>
           <w:sz w:val="20"/>
           <w:szCs w:val="20"/>
-          <w:lang w:val="es"/>
-        </w:rPr>
-        <w:t xml:space="preserve">Se usó el lenguaje python, se usaron Transformers descritos en el paper “Attention is all you need” con la mejora implementada, </w:t>
+          <w:lang w:val="es-CO"/>
+        </w:rPr>
+      </w:pPr>
+      <w:r>
+        <w:rPr>
+          <w:rFonts w:hint="default" w:ascii="Arial" w:hAnsi="Arial" w:cs="Arial"/>
+          <w:color w:val="auto"/>
+          <w:sz w:val="20"/>
+          <w:szCs w:val="20"/>
+          <w:lang w:val="es-CO"/>
+        </w:rPr>
+        <w:t>Se usaron Transformers, y tareas de procesamiento de lenguaje natural como las siguientes: Masked LM, Next Sentence Prediction y se usó como información base artículos de Wikipedia, BooksCorpus.</w:t>
       </w:r>
     </w:p>
     <w:p>
       <w:pPr>
+        <w:jc w:val="both"/>
         <w:rPr>
           <w:rFonts w:ascii="Arial" w:hAnsi="Arial" w:cs="Arial"/>
           <w:color w:val="0A34E8"/>
@@ -2883,12 +3000,13 @@
     </w:p>
     <w:p>
       <w:pPr>
+        <w:jc w:val="both"/>
         <w:rPr>
           <w:rFonts w:hint="default" w:ascii="Arial" w:hAnsi="Arial" w:cs="Arial"/>
           <w:color w:val="auto"/>
           <w:sz w:val="20"/>
           <w:szCs w:val="20"/>
-          <w:lang w:val="es"/>
+          <w:lang w:val="es-CO"/>
         </w:rPr>
       </w:pPr>
       <w:r>
@@ -2897,21 +3015,10 @@
           <w:color w:val="auto"/>
           <w:sz w:val="20"/>
           <w:szCs w:val="20"/>
-          <w:lang w:val="es" w:eastAsia="zh-CN"/>
-        </w:rPr>
-        <w:t>Presentar un modelo que permita realizar areas de procesamiento de lenguaje natural tales como predicción de la siguiente palabra, respuestas a preguntas, clasificación de texto, análisis de sentimientos entre otros.</w:t>
+          <w:lang w:val="es-CO"/>
+        </w:rPr>
+        <w:t xml:space="preserve">Con base en ambos modelos BERT, tanto el BERT(base) como el BERT(large) se obtuvo un porcentaje promedio de mejora de 4.5% y 7.0% respectivamente comparando con Pre-OpenAI SOTA, BiLSTM+ELMo+Attn, y OpenAI GPT, en base a GLUE el cual es una colección de tareas de procesamiento de lenguaje natural. Este test demostró la mejora significativa que aporta BERT a todas esas tareas, </w:t>
       </w:r>
-    </w:p>
-    <w:p>
-      <w:pPr>
-        <w:rPr>
-          <w:rFonts w:ascii="Arial" w:hAnsi="Arial" w:cs="Arial"/>
-          <w:color w:val="0A34E8"/>
-          <w:sz w:val="20"/>
-          <w:szCs w:val="20"/>
-          <w:lang w:val="es-MX"/>
-        </w:rPr>
-      </w:pPr>
     </w:p>
     <w:p>
       <w:pPr>
@@ -2941,6 +3048,7 @@
           <w:color w:val="auto"/>
           <w:sz w:val="20"/>
           <w:szCs w:val="20"/>
+          <w:highlight w:val="yellow"/>
           <w:lang w:val="es"/>
         </w:rPr>
       </w:pPr>
@@ -2950,6 +3058,7 @@
           <w:color w:val="auto"/>
           <w:sz w:val="20"/>
           <w:szCs w:val="20"/>
+          <w:highlight w:val="yellow"/>
           <w:lang w:val="es"/>
         </w:rPr>
         <w:t>Además de ser lo último en procesamiento de lenguaje natural, las mejoras que trae el modelo generan que se pueda presentar un framework para predecir trastorno depresivo con una calidad alta, el desarrollo del proyecto tiene como finalidad realizar una detección de trastorno depresivo con base en publicaciones en redes sociales, el análisis de estos sentimientos en el texto se verán con más precisión usando BERT.</w:t>
@@ -2957,6 +3066,28 @@
     </w:p>
     <w:p>
       <w:pPr>
+        <w:jc w:val="both"/>
+        <w:rPr>
+          <w:rFonts w:hint="default" w:ascii="Arial" w:hAnsi="Arial" w:cs="Arial"/>
+          <w:color w:val="auto"/>
+          <w:sz w:val="20"/>
+          <w:szCs w:val="20"/>
+          <w:lang w:val="es-CO"/>
+        </w:rPr>
+      </w:pPr>
+      <w:r>
+        <w:rPr>
+          <w:rFonts w:hint="default" w:ascii="Arial" w:hAnsi="Arial" w:cs="Arial"/>
+          <w:color w:val="auto"/>
+          <w:sz w:val="20"/>
+          <w:szCs w:val="20"/>
+          <w:lang w:val="es-CO"/>
+        </w:rPr>
+        <w:t>Al presentar resultados altos en cuanto a todas las tareas de procesamiento de lenguaje natural genera un valor significativo en el desarrollo del trabajo de grado para poder realizar un análisis de sentimientos en publicaciones de redes sociales.</w:t>
+      </w:r>
+    </w:p>
+    <w:p>
+      <w:pPr>
         <w:rPr>
           <w:rFonts w:ascii="Arial" w:hAnsi="Arial" w:cs="Arial"/>
           <w:color w:val="0A34E8"/>
@@ -3019,53 +3150,96 @@
         </w:rPr>
         <w:t>El análisis de sentimientos permite que se lleve una gran gama de aplicaciones en el campo del procesamiento de lenguaje natural, el usar este modelo de representación del lenguaje al análisis de sentimientos genera un buen análisis de esto, teniendo en cuenta lo costoso y difícil que es para una máquina entender el contexto en una frase gramátical,BERT permiteentender el contexto, lo cual obtiene un mejor rendimiento en la vectorización de la frase para poder así determinar varios conceptos necesarios en el desarrollo de este proyecto.</w:t>
       </w:r>
+    </w:p>
+    <w:p>
+      <w:pPr>
+        <w:jc w:val="both"/>
+        <w:rPr>
+          <w:rFonts w:hint="default" w:ascii="Arial" w:hAnsi="Arial" w:cs="Arial"/>
+          <w:color w:val="auto"/>
+          <w:sz w:val="20"/>
+          <w:szCs w:val="20"/>
+          <w:lang w:val="es-CO"/>
+        </w:rPr>
+      </w:pPr>
+      <w:r>
+        <w:rPr>
+          <w:rFonts w:hint="default" w:ascii="Arial" w:hAnsi="Arial" w:cs="Arial"/>
+          <w:color w:val="auto"/>
+          <w:sz w:val="20"/>
+          <w:szCs w:val="20"/>
+          <w:lang w:val="es-CO"/>
+        </w:rPr>
+        <w:t>El uso de las publicaciones en redes sociales aumenta y la información que se mueve a través de ellas permite que se obtenga un análisis detallado de ciertos grupos que realizan publicaciones similares, estos grupos puede tener información necesaria para realizar un análisis del trastorno depresivo e identificar exactamente que personas pueden sufrir este trastorno y realizar una identificación temprana mediante sus publicaciones, ya que un texto puede decir mucho de lo que una persona puede estar pasando.</w:t>
+      </w:r>
+    </w:p>
+    <w:p>
+      <w:pPr>
+        <w:jc w:val="both"/>
+        <w:rPr>
+          <w:rFonts w:hint="default" w:ascii="Arial" w:hAnsi="Arial" w:cs="Arial"/>
+          <w:color w:val="auto"/>
+          <w:sz w:val="20"/>
+          <w:szCs w:val="20"/>
+          <w:lang w:val="es"/>
+        </w:rPr>
+      </w:pPr>
+    </w:p>
+    <w:p>
+      <w:pPr>
+        <w:rPr>
+          <w:rFonts w:ascii="Arial" w:hAnsi="Arial" w:cs="Arial"/>
+          <w:sz w:val="20"/>
+          <w:szCs w:val="20"/>
+        </w:rPr>
+      </w:pPr>
+    </w:p>
+    <w:p>
+      <w:pPr>
+        <w:rPr>
+          <w:rFonts w:ascii="Arial" w:hAnsi="Arial" w:cs="Arial"/>
+          <w:sz w:val="20"/>
+          <w:szCs w:val="20"/>
+        </w:rPr>
+      </w:pPr>
+    </w:p>
+    <w:p>
+      <w:pPr>
+        <w:rPr>
+          <w:rFonts w:ascii="Arial" w:hAnsi="Arial" w:cs="Arial"/>
+          <w:sz w:val="20"/>
+          <w:szCs w:val="20"/>
+        </w:rPr>
+      </w:pPr>
+    </w:p>
+    <w:p>
+      <w:pPr>
+        <w:rPr>
+          <w:rFonts w:ascii="Arial" w:hAnsi="Arial" w:cs="Arial"/>
+          <w:sz w:val="20"/>
+          <w:szCs w:val="20"/>
+        </w:rPr>
+      </w:pPr>
+    </w:p>
+    <w:p>
+      <w:pPr>
+        <w:rPr>
+          <w:rFonts w:ascii="Arial" w:hAnsi="Arial" w:cs="Arial"/>
+          <w:sz w:val="20"/>
+          <w:szCs w:val="20"/>
+        </w:rPr>
+      </w:pPr>
+    </w:p>
+    <w:p>
+      <w:pPr>
+        <w:rPr>
+          <w:rFonts w:ascii="Arial" w:hAnsi="Arial" w:cs="Arial"/>
+          <w:sz w:val="20"/>
+          <w:szCs w:val="20"/>
+        </w:rPr>
+      </w:pPr>
       <w:bookmarkStart w:id="0" w:name="_GoBack"/>
       <w:bookmarkEnd w:id="0"/>
-    </w:p>
-    <w:p>
-      <w:pPr>
-        <w:rPr>
-          <w:rFonts w:ascii="Arial" w:hAnsi="Arial" w:cs="Arial"/>
-          <w:sz w:val="20"/>
-          <w:szCs w:val="20"/>
-        </w:rPr>
-      </w:pPr>
-    </w:p>
-    <w:p>
-      <w:pPr>
-        <w:rPr>
-          <w:rFonts w:ascii="Arial" w:hAnsi="Arial" w:cs="Arial"/>
-          <w:sz w:val="20"/>
-          <w:szCs w:val="20"/>
-        </w:rPr>
-      </w:pPr>
-    </w:p>
-    <w:p>
-      <w:pPr>
-        <w:rPr>
-          <w:rFonts w:ascii="Arial" w:hAnsi="Arial" w:cs="Arial"/>
-          <w:sz w:val="20"/>
-          <w:szCs w:val="20"/>
-        </w:rPr>
-      </w:pPr>
-    </w:p>
-    <w:p>
-      <w:pPr>
-        <w:rPr>
-          <w:rFonts w:ascii="Arial" w:hAnsi="Arial" w:cs="Arial"/>
-          <w:sz w:val="20"/>
-          <w:szCs w:val="20"/>
-        </w:rPr>
-      </w:pPr>
-    </w:p>
-    <w:p>
-      <w:pPr>
-        <w:rPr>
-          <w:rFonts w:ascii="Arial" w:hAnsi="Arial" w:cs="Arial"/>
-          <w:sz w:val="20"/>
-          <w:szCs w:val="20"/>
-        </w:rPr>
-      </w:pPr>
     </w:p>
     <w:sectPr>
       <w:pgSz w:w="12240" w:h="15840"/>
@@ -3075,56 +3249,6 @@
     </w:sectPr>
   </w:body>
 </w:document>
-</file>
-
-<file path=word/endnotes.xml><?xml version="1.0" encoding="utf-8"?>
-<w:endnotes xmlns:wpc="http://schemas.microsoft.com/office/word/2010/wordprocessingCanvas" xmlns:mc="http://schemas.openxmlformats.org/markup-compatibility/2006" xmlns:o="urn:schemas-microsoft-com:office:office" xmlns:r="http://schemas.openxmlformats.org/officeDocument/2006/relationships" xmlns:m="http://schemas.openxmlformats.org/officeDocument/2006/math" xmlns:v="urn:schemas-microsoft-com:vml" xmlns:wp14="http://schemas.microsoft.com/office/word/2010/wordprocessingDrawing" xmlns:wp="http://schemas.openxmlformats.org/drawingml/2006/wordprocessingDrawing" xmlns:w="http://schemas.openxmlformats.org/wordprocessingml/2006/main" xmlns:w14="http://schemas.microsoft.com/office/word/2010/wordml" xmlns:w15="http://schemas.microsoft.com/office/word/2012/wordml" xmlns:w10="urn:schemas-microsoft-com:office:word" xmlns:wpg="http://schemas.microsoft.com/office/word/2010/wordprocessingGroup" xmlns:wpi="http://schemas.microsoft.com/office/word/2010/wordprocessingInk" xmlns:wne="http://schemas.microsoft.com/office/word/2006/wordml" xmlns:wps="http://schemas.microsoft.com/office/word/2010/wordprocessingShape" xmlns:wpsCustomData="http://www.wps.cn/officeDocument/2013/wpsCustomData" mc:Ignorable="w14 w15 wp14">
-  <w:endnote w:type="separator" w:id="0">
-    <w:p>
-      <w:pPr>
-        <w:spacing w:line="240" w:lineRule="auto"/>
-      </w:pPr>
-      <w:r>
-        <w:separator/>
-      </w:r>
-    </w:p>
-  </w:endnote>
-  <w:endnote w:type="continuationSeparator" w:id="1">
-    <w:p>
-      <w:pPr>
-        <w:spacing w:line="240" w:lineRule="auto"/>
-      </w:pPr>
-      <w:r>
-        <w:continuationSeparator/>
-      </w:r>
-    </w:p>
-  </w:endnote>
-</w:endnotes>
-</file>
-
-<file path=word/footnotes.xml><?xml version="1.0" encoding="utf-8"?>
-<w:footnotes xmlns:wpc="http://schemas.microsoft.com/office/word/2010/wordprocessingCanvas" xmlns:mc="http://schemas.openxmlformats.org/markup-compatibility/2006" xmlns:o="urn:schemas-microsoft-com:office:office" xmlns:r="http://schemas.openxmlformats.org/officeDocument/2006/relationships" xmlns:m="http://schemas.openxmlformats.org/officeDocument/2006/math" xmlns:v="urn:schemas-microsoft-com:vml" xmlns:wp14="http://schemas.microsoft.com/office/word/2010/wordprocessingDrawing" xmlns:wp="http://schemas.openxmlformats.org/drawingml/2006/wordprocessingDrawing" xmlns:w="http://schemas.openxmlformats.org/wordprocessingml/2006/main" xmlns:w14="http://schemas.microsoft.com/office/word/2010/wordml" xmlns:w15="http://schemas.microsoft.com/office/word/2012/wordml" xmlns:w10="urn:schemas-microsoft-com:office:word" xmlns:wpg="http://schemas.microsoft.com/office/word/2010/wordprocessingGroup" xmlns:wpi="http://schemas.microsoft.com/office/word/2010/wordprocessingInk" xmlns:wne="http://schemas.microsoft.com/office/word/2006/wordml" xmlns:wps="http://schemas.microsoft.com/office/word/2010/wordprocessingShape" xmlns:wpsCustomData="http://www.wps.cn/officeDocument/2013/wpsCustomData" mc:Ignorable="w14 w15 wp14">
-  <w:footnote w:type="separator" w:id="0">
-    <w:p>
-      <w:pPr>
-        <w:spacing w:line="240" w:lineRule="auto"/>
-      </w:pPr>
-      <w:r>
-        <w:separator/>
-      </w:r>
-    </w:p>
-  </w:footnote>
-  <w:footnote w:type="continuationSeparator" w:id="1">
-    <w:p>
-      <w:pPr>
-        <w:spacing w:line="240" w:lineRule="auto"/>
-      </w:pPr>
-      <w:r>
-        <w:continuationSeparator/>
-      </w:r>
-    </w:p>
-  </w:footnote>
-</w:footnotes>
 </file>
 
 <file path=word/numbering.xml><?xml version="1.0" encoding="utf-8"?>
@@ -3258,6 +3382,7 @@
         <w:rFonts w:ascii="Times New Roman" w:hAnsi="Times New Roman" w:eastAsia="SimSun" w:cs="Times New Roman"/>
       </w:rPr>
     </w:rPrDefault>
+    <w:pPrDefault/>
   </w:docDefaults>
   <w:latentStyles w:count="260" w:defQFormat="0" w:defUnhideWhenUsed="1" w:defSemiHidden="1" w:defUIPriority="99" w:defLockedState="0">
     <w:lsdException w:qFormat="1" w:unhideWhenUsed="0" w:uiPriority="0" w:semiHidden="0" w:name="Normal"/>
@@ -3543,14 +3668,14 @@
       <w:lang w:val="en-US" w:eastAsia="zh-CN" w:bidi="ar"/>
     </w:rPr>
   </w:style>
-  <w:style w:type="character" w:default="1" w:styleId="3">
+  <w:style w:type="character" w:default="1" w:styleId="4">
     <w:name w:val="Default Paragraph Font"/>
     <w:semiHidden/>
     <w:unhideWhenUsed/>
     <w:qFormat/>
     <w:uiPriority w:val="1"/>
   </w:style>
-  <w:style w:type="table" w:default="1" w:styleId="4">
+  <w:style w:type="table" w:default="1" w:styleId="6">
     <w:name w:val="Normal Table"/>
     <w:semiHidden/>
     <w:unhideWhenUsed/>
@@ -3565,18 +3690,7 @@
       </w:tblCellMar>
     </w:tblPr>
   </w:style>
-  <w:style w:type="character" w:styleId="5">
-    <w:name w:val="Hyperlink"/>
-    <w:basedOn w:val="3"/>
-    <w:semiHidden/>
-    <w:unhideWhenUsed/>
-    <w:uiPriority w:val="99"/>
-    <w:rPr>
-      <w:color w:val="0000FF"/>
-      <w:u w:val="single"/>
-    </w:rPr>
-  </w:style>
-  <w:style w:type="paragraph" w:styleId="6">
+  <w:style w:type="paragraph" w:styleId="3">
     <w:name w:val="Normal (Web)"/>
     <w:semiHidden/>
     <w:unhideWhenUsed/>
@@ -3594,9 +3708,20 @@
       <w:lang w:val="en-US" w:eastAsia="zh-CN" w:bidi="ar"/>
     </w:rPr>
   </w:style>
+  <w:style w:type="character" w:styleId="5">
+    <w:name w:val="Hyperlink"/>
+    <w:basedOn w:val="4"/>
+    <w:semiHidden/>
+    <w:unhideWhenUsed/>
+    <w:uiPriority w:val="99"/>
+    <w:rPr>
+      <w:color w:val="0000FF"/>
+      <w:u w:val="single"/>
+    </w:rPr>
+  </w:style>
   <w:style w:type="table" w:styleId="7">
     <w:name w:val="Table Grid"/>
-    <w:basedOn w:val="4"/>
+    <w:basedOn w:val="6"/>
     <w:qFormat/>
     <w:uiPriority w:val="39"/>
     <w:pPr>

</xml_diff>

<commit_message>
Added a new article
</commit_message>
<xml_diff>
--- a/Trabajos Relacionados.docx
+++ b/Trabajos Relacionados.docx
@@ -2456,12 +2456,6 @@
             <w:insideH w:val="single" w:color="auto" w:sz="4" w:space="0"/>
             <w:insideV w:val="single" w:color="auto" w:sz="4" w:space="0"/>
           </w:tblBorders>
-          <w:tblCellMar>
-            <w:top w:w="0" w:type="dxa"/>
-            <w:left w:w="108" w:type="dxa"/>
-            <w:bottom w:w="0" w:type="dxa"/>
-            <w:right w:w="108" w:type="dxa"/>
-          </w:tblCellMar>
         </w:tblPrEx>
         <w:tc>
           <w:tcPr>
@@ -2569,12 +2563,6 @@
             <w:insideH w:val="single" w:color="auto" w:sz="4" w:space="0"/>
             <w:insideV w:val="single" w:color="auto" w:sz="4" w:space="0"/>
           </w:tblBorders>
-          <w:tblCellMar>
-            <w:top w:w="0" w:type="dxa"/>
-            <w:left w:w="108" w:type="dxa"/>
-            <w:bottom w:w="0" w:type="dxa"/>
-            <w:right w:w="108" w:type="dxa"/>
-          </w:tblCellMar>
         </w:tblPrEx>
         <w:tc>
           <w:tcPr>
@@ -2807,12 +2795,6 @@
             <w:insideH w:val="none" w:color="auto" w:sz="0" w:space="0"/>
             <w:insideV w:val="none" w:color="auto" w:sz="0" w:space="0"/>
           </w:tblBorders>
-          <w:tblCellMar>
-            <w:top w:w="15" w:type="dxa"/>
-            <w:left w:w="15" w:type="dxa"/>
-            <w:bottom w:w="15" w:type="dxa"/>
-            <w:right w:w="15" w:type="dxa"/>
-          </w:tblCellMar>
         </w:tblPrEx>
         <w:trPr>
           <w:trHeight w:val="265" w:hRule="atLeast"/>
@@ -2984,12 +2966,6 @@
             <w:insideV w:val="none" w:color="auto" w:sz="0" w:space="0"/>
           </w:tblBorders>
           <w:shd w:val="clear" w:color="auto" w:fill="auto"/>
-          <w:tblCellMar>
-            <w:top w:w="15" w:type="dxa"/>
-            <w:left w:w="15" w:type="dxa"/>
-            <w:bottom w:w="15" w:type="dxa"/>
-            <w:right w:w="15" w:type="dxa"/>
-          </w:tblCellMar>
         </w:tblPrEx>
         <w:trPr>
           <w:trHeight w:val="3963" w:hRule="atLeast"/>
@@ -6175,12 +6151,6 @@
             <w:insideV w:val="none" w:color="auto" w:sz="0" w:space="0"/>
           </w:tblBorders>
           <w:shd w:val="clear" w:color="auto" w:fill="auto"/>
-          <w:tblCellMar>
-            <w:top w:w="15" w:type="dxa"/>
-            <w:left w:w="15" w:type="dxa"/>
-            <w:bottom w:w="15" w:type="dxa"/>
-            <w:right w:w="15" w:type="dxa"/>
-          </w:tblCellMar>
         </w:tblPrEx>
         <w:trPr>
           <w:trHeight w:val="0" w:hRule="atLeast"/>
@@ -6428,12 +6398,6 @@
             <w:insideH w:val="none" w:color="auto" w:sz="0" w:space="0"/>
             <w:insideV w:val="none" w:color="auto" w:sz="0" w:space="0"/>
           </w:tblBorders>
-          <w:tblCellMar>
-            <w:top w:w="15" w:type="dxa"/>
-            <w:left w:w="15" w:type="dxa"/>
-            <w:bottom w:w="15" w:type="dxa"/>
-            <w:right w:w="15" w:type="dxa"/>
-          </w:tblCellMar>
         </w:tblPrEx>
         <w:trPr>
           <w:trHeight w:val="0" w:hRule="atLeast"/>
@@ -9216,12 +9180,6 @@
             <w:insideV w:val="none" w:color="auto" w:sz="0" w:space="0"/>
           </w:tblBorders>
           <w:shd w:val="clear" w:color="auto" w:fill="auto"/>
-          <w:tblCellMar>
-            <w:top w:w="15" w:type="dxa"/>
-            <w:left w:w="15" w:type="dxa"/>
-            <w:bottom w:w="15" w:type="dxa"/>
-            <w:right w:w="15" w:type="dxa"/>
-          </w:tblCellMar>
         </w:tblPrEx>
         <w:trPr>
           <w:trHeight w:val="0" w:hRule="atLeast"/>
@@ -9304,12 +9262,6 @@
             <w:insideH w:val="none" w:color="auto" w:sz="0" w:space="0"/>
             <w:insideV w:val="none" w:color="auto" w:sz="0" w:space="0"/>
           </w:tblBorders>
-          <w:tblCellMar>
-            <w:top w:w="15" w:type="dxa"/>
-            <w:left w:w="15" w:type="dxa"/>
-            <w:bottom w:w="15" w:type="dxa"/>
-            <w:right w:w="15" w:type="dxa"/>
-          </w:tblCellMar>
         </w:tblPrEx>
         <w:trPr>
           <w:trHeight w:val="0" w:hRule="atLeast"/>
@@ -9384,12 +9336,6 @@
             <w:insideH w:val="none" w:color="auto" w:sz="0" w:space="0"/>
             <w:insideV w:val="none" w:color="auto" w:sz="0" w:space="0"/>
           </w:tblBorders>
-          <w:tblCellMar>
-            <w:top w:w="15" w:type="dxa"/>
-            <w:left w:w="15" w:type="dxa"/>
-            <w:bottom w:w="15" w:type="dxa"/>
-            <w:right w:w="15" w:type="dxa"/>
-          </w:tblCellMar>
         </w:tblPrEx>
         <w:trPr>
           <w:trHeight w:val="0" w:hRule="atLeast"/>
@@ -9464,12 +9410,6 @@
             <w:insideH w:val="none" w:color="auto" w:sz="0" w:space="0"/>
             <w:insideV w:val="none" w:color="auto" w:sz="0" w:space="0"/>
           </w:tblBorders>
-          <w:tblCellMar>
-            <w:top w:w="15" w:type="dxa"/>
-            <w:left w:w="15" w:type="dxa"/>
-            <w:bottom w:w="15" w:type="dxa"/>
-            <w:right w:w="15" w:type="dxa"/>
-          </w:tblCellMar>
         </w:tblPrEx>
         <w:trPr>
           <w:trHeight w:val="0" w:hRule="atLeast"/>
@@ -14926,34 +14866,20 @@
                 <w:u w:val="none"/>
                 <w:vertAlign w:val="baseline"/>
               </w:rPr>
-              <w:t>Año de publi</w:t>
-            </w:r>
-            <w:bookmarkStart w:id="0" w:name="_GoBack"/>
-            <w:bookmarkEnd w:id="0"/>
-            <w:r>
-              <w:rPr>
-                <w:rFonts w:hint="default" w:ascii="Arial" w:hAnsi="Arial" w:cs="Arial"/>
-                <w:i w:val="0"/>
-                <w:color w:val="000000"/>
-                <w:sz w:val="20"/>
-                <w:szCs w:val="20"/>
-                <w:u w:val="none"/>
-                <w:vertAlign w:val="baseline"/>
-              </w:rPr>
-              <w:t>cación</w:t>
-            </w:r>
-            <w:r>
-              <w:rPr>
-                <w:rFonts w:hint="default" w:ascii="Arial" w:hAnsi="Arial" w:cs="Arial"/>
-                <w:i w:val="0"/>
-                <w:color w:val="000000"/>
-                <w:sz w:val="20"/>
-                <w:szCs w:val="20"/>
-                <w:u w:val="none"/>
-                <w:vertAlign w:val="baseline"/>
-                <w:lang w:val="es"/>
-              </w:rPr>
-              <w:t>: 2019</w:t>
+              <w:t>Año de publicación</w:t>
+            </w:r>
+            <w:r>
+              <w:rPr>
+                <w:rFonts w:hint="default" w:ascii="Arial" w:hAnsi="Arial" w:cs="Arial"/>
+                <w:i w:val="0"/>
+                <w:color w:val="000000"/>
+                <w:sz w:val="20"/>
+                <w:szCs w:val="20"/>
+                <w:u w:val="none"/>
+                <w:vertAlign w:val="baseline"/>
+                <w:lang w:val="es"/>
+              </w:rPr>
+              <w:t>: 2017</w:t>
             </w:r>
           </w:p>
         </w:tc>
@@ -15611,6 +15537,2348 @@
         </w:rPr>
       </w:pPr>
     </w:p>
+    <w:p>
+      <w:pPr>
+        <w:rPr>
+          <w:rFonts w:ascii="Arial" w:hAnsi="Arial" w:cs="Arial"/>
+          <w:sz w:val="20"/>
+          <w:szCs w:val="20"/>
+        </w:rPr>
+      </w:pPr>
+    </w:p>
+    <w:tbl>
+      <w:tblPr>
+        <w:tblStyle w:val="4"/>
+        <w:tblW w:w="0" w:type="auto"/>
+        <w:tblInd w:w="-80" w:type="dxa"/>
+        <w:tblBorders>
+          <w:top w:val="none" w:color="auto" w:sz="0" w:space="0"/>
+          <w:left w:val="none" w:color="auto" w:sz="0" w:space="0"/>
+          <w:bottom w:val="none" w:color="auto" w:sz="0" w:space="0"/>
+          <w:right w:val="none" w:color="auto" w:sz="0" w:space="0"/>
+          <w:insideH w:val="none" w:color="auto" w:sz="0" w:space="0"/>
+          <w:insideV w:val="none" w:color="auto" w:sz="0" w:space="0"/>
+        </w:tblBorders>
+        <w:shd w:val="clear" w:color="auto" w:fill="auto"/>
+        <w:tblLayout w:type="autofit"/>
+        <w:tblCellMar>
+          <w:top w:w="15" w:type="dxa"/>
+          <w:left w:w="15" w:type="dxa"/>
+          <w:bottom w:w="15" w:type="dxa"/>
+          <w:right w:w="15" w:type="dxa"/>
+        </w:tblCellMar>
+      </w:tblPr>
+      <w:tblGrid>
+        <w:gridCol w:w="9118"/>
+      </w:tblGrid>
+      <w:tr>
+        <w:tblPrEx>
+          <w:tblBorders>
+            <w:top w:val="none" w:color="auto" w:sz="0" w:space="0"/>
+            <w:left w:val="none" w:color="auto" w:sz="0" w:space="0"/>
+            <w:bottom w:val="none" w:color="auto" w:sz="0" w:space="0"/>
+            <w:right w:val="none" w:color="auto" w:sz="0" w:space="0"/>
+            <w:insideH w:val="none" w:color="auto" w:sz="0" w:space="0"/>
+            <w:insideV w:val="none" w:color="auto" w:sz="0" w:space="0"/>
+          </w:tblBorders>
+          <w:shd w:val="clear" w:color="auto" w:fill="auto"/>
+        </w:tblPrEx>
+        <w:trPr>
+          <w:trHeight w:val="0" w:hRule="atLeast"/>
+        </w:trPr>
+        <w:tc>
+          <w:tcPr>
+            <w:tcW w:w="0" w:type="auto"/>
+            <w:tcBorders>
+              <w:top w:val="single" w:color="000000" w:sz="2" w:space="0"/>
+              <w:left w:val="single" w:color="000000" w:sz="2" w:space="0"/>
+              <w:bottom w:val="single" w:color="000000" w:sz="2" w:space="0"/>
+              <w:right w:val="single" w:color="000000" w:sz="2" w:space="0"/>
+            </w:tcBorders>
+            <w:shd w:val="clear" w:color="auto" w:fill="auto"/>
+            <w:tcMar>
+              <w:top w:w="0" w:type="dxa"/>
+              <w:left w:w="100" w:type="dxa"/>
+              <w:bottom w:w="0" w:type="dxa"/>
+              <w:right w:w="100" w:type="dxa"/>
+            </w:tcMar>
+            <w:vAlign w:val="top"/>
+          </w:tcPr>
+          <w:p>
+            <w:pPr>
+              <w:keepNext w:val="0"/>
+              <w:keepLines w:val="0"/>
+              <w:widowControl/>
+              <w:suppressLineNumbers w:val="0"/>
+              <w:jc w:val="left"/>
+              <w:rPr>
+                <w:rFonts w:hint="default"/>
+                <w:lang w:val="es"/>
+              </w:rPr>
+            </w:pPr>
+            <w:r>
+              <w:rPr>
+                <w:rFonts w:ascii="Arial" w:hAnsi="Arial" w:cs="Arial"/>
+                <w:i w:val="0"/>
+                <w:color w:val="000000"/>
+                <w:sz w:val="20"/>
+                <w:szCs w:val="20"/>
+                <w:u w:val="none"/>
+                <w:vertAlign w:val="baseline"/>
+              </w:rPr>
+              <w:t xml:space="preserve">Nombre artículo </w:t>
+            </w:r>
+            <w:r>
+              <w:rPr>
+                <w:rFonts w:hint="default" w:ascii="Arial" w:hAnsi="Arial" w:cs="Arial"/>
+                <w:i w:val="0"/>
+                <w:color w:val="000000"/>
+                <w:sz w:val="20"/>
+                <w:szCs w:val="20"/>
+                <w:u w:val="none"/>
+                <w:vertAlign w:val="baseline"/>
+                <w:lang w:val="es"/>
+              </w:rPr>
+              <w:t>13</w:t>
+            </w:r>
+            <w:r>
+              <w:rPr>
+                <w:rFonts w:ascii="Arial" w:hAnsi="Arial" w:cs="Arial"/>
+                <w:i w:val="0"/>
+                <w:color w:val="000000"/>
+                <w:sz w:val="20"/>
+                <w:szCs w:val="20"/>
+                <w:u w:val="none"/>
+                <w:vertAlign w:val="baseline"/>
+              </w:rPr>
+              <w:t>:</w:t>
+            </w:r>
+            <w:r>
+              <w:rPr>
+                <w:rFonts w:hint="default" w:ascii="Arial" w:hAnsi="Arial" w:cs="Arial"/>
+                <w:i w:val="0"/>
+                <w:color w:val="000000"/>
+                <w:sz w:val="20"/>
+                <w:szCs w:val="20"/>
+                <w:u w:val="none"/>
+                <w:vertAlign w:val="baseline"/>
+                <w:lang w:val="es"/>
+              </w:rPr>
+              <w:t xml:space="preserve"> </w:t>
+            </w:r>
+            <w:r>
+              <w:rPr>
+                <w:rFonts w:ascii="Arial" w:hAnsi="Arial" w:eastAsia="SimSun" w:cs="Arial"/>
+                <w:i w:val="0"/>
+                <w:color w:val="000000"/>
+                <w:kern w:val="0"/>
+                <w:sz w:val="20"/>
+                <w:szCs w:val="20"/>
+                <w:u w:val="none"/>
+                <w:vertAlign w:val="baseline"/>
+                <w:lang w:val="en-US" w:eastAsia="zh-CN" w:bidi="ar"/>
+              </w:rPr>
+              <w:t>Detection of Suicide Ideation in Social Media Forums Using Deep Learning</w:t>
+            </w:r>
+          </w:p>
+        </w:tc>
+      </w:tr>
+      <w:tr>
+        <w:tblPrEx>
+          <w:tblBorders>
+            <w:top w:val="none" w:color="auto" w:sz="0" w:space="0"/>
+            <w:left w:val="none" w:color="auto" w:sz="0" w:space="0"/>
+            <w:bottom w:val="none" w:color="auto" w:sz="0" w:space="0"/>
+            <w:right w:val="none" w:color="auto" w:sz="0" w:space="0"/>
+            <w:insideH w:val="none" w:color="auto" w:sz="0" w:space="0"/>
+            <w:insideV w:val="none" w:color="auto" w:sz="0" w:space="0"/>
+          </w:tblBorders>
+          <w:shd w:val="clear" w:color="auto" w:fill="auto"/>
+        </w:tblPrEx>
+        <w:trPr>
+          <w:trHeight w:val="0" w:hRule="atLeast"/>
+        </w:trPr>
+        <w:tc>
+          <w:tcPr>
+            <w:tcW w:w="0" w:type="auto"/>
+            <w:tcBorders>
+              <w:top w:val="single" w:color="000000" w:sz="2" w:space="0"/>
+              <w:left w:val="single" w:color="000000" w:sz="2" w:space="0"/>
+              <w:bottom w:val="single" w:color="000000" w:sz="2" w:space="0"/>
+              <w:right w:val="single" w:color="000000" w:sz="2" w:space="0"/>
+            </w:tcBorders>
+            <w:shd w:val="clear" w:color="auto" w:fill="auto"/>
+            <w:tcMar>
+              <w:top w:w="0" w:type="dxa"/>
+              <w:left w:w="100" w:type="dxa"/>
+              <w:bottom w:w="0" w:type="dxa"/>
+              <w:right w:w="100" w:type="dxa"/>
+            </w:tcMar>
+            <w:vAlign w:val="top"/>
+          </w:tcPr>
+          <w:p>
+            <w:pPr>
+              <w:pStyle w:val="6"/>
+              <w:keepNext w:val="0"/>
+              <w:keepLines w:val="0"/>
+              <w:widowControl/>
+              <w:suppressLineNumbers w:val="0"/>
+              <w:bidi w:val="0"/>
+              <w:spacing w:before="0" w:beforeAutospacing="0" w:after="0" w:afterAutospacing="0" w:line="15" w:lineRule="atLeast"/>
+              <w:rPr>
+                <w:rFonts w:hint="default"/>
+                <w:lang w:val="es"/>
+              </w:rPr>
+            </w:pPr>
+            <w:r>
+              <w:rPr>
+                <w:rFonts w:hint="default" w:ascii="Arial" w:hAnsi="Arial" w:cs="Arial"/>
+                <w:i w:val="0"/>
+                <w:color w:val="000000"/>
+                <w:sz w:val="20"/>
+                <w:szCs w:val="20"/>
+                <w:u w:val="none"/>
+                <w:vertAlign w:val="baseline"/>
+              </w:rPr>
+              <w:t>Autores</w:t>
+            </w:r>
+            <w:r>
+              <w:rPr>
+                <w:rFonts w:hint="default" w:ascii="Arial" w:hAnsi="Arial" w:cs="Arial"/>
+                <w:i w:val="0"/>
+                <w:color w:val="000000"/>
+                <w:sz w:val="20"/>
+                <w:szCs w:val="20"/>
+                <w:u w:val="none"/>
+                <w:vertAlign w:val="baseline"/>
+                <w:lang w:val="es"/>
+              </w:rPr>
+              <w:t>: Michael Mesfin Tadesse; Hongfei Lin; Bo Xu; Liang Yang.</w:t>
+            </w:r>
+          </w:p>
+        </w:tc>
+      </w:tr>
+      <w:tr>
+        <w:tblPrEx>
+          <w:tblBorders>
+            <w:top w:val="none" w:color="auto" w:sz="0" w:space="0"/>
+            <w:left w:val="none" w:color="auto" w:sz="0" w:space="0"/>
+            <w:bottom w:val="none" w:color="auto" w:sz="0" w:space="0"/>
+            <w:right w:val="none" w:color="auto" w:sz="0" w:space="0"/>
+            <w:insideH w:val="none" w:color="auto" w:sz="0" w:space="0"/>
+            <w:insideV w:val="none" w:color="auto" w:sz="0" w:space="0"/>
+          </w:tblBorders>
+        </w:tblPrEx>
+        <w:trPr>
+          <w:trHeight w:val="0" w:hRule="atLeast"/>
+        </w:trPr>
+        <w:tc>
+          <w:tcPr>
+            <w:tcW w:w="0" w:type="auto"/>
+            <w:tcBorders>
+              <w:top w:val="single" w:color="000000" w:sz="2" w:space="0"/>
+              <w:left w:val="single" w:color="000000" w:sz="2" w:space="0"/>
+              <w:bottom w:val="single" w:color="000000" w:sz="2" w:space="0"/>
+              <w:right w:val="single" w:color="000000" w:sz="2" w:space="0"/>
+            </w:tcBorders>
+            <w:shd w:val="clear" w:color="auto" w:fill="auto"/>
+            <w:tcMar>
+              <w:top w:w="0" w:type="dxa"/>
+              <w:left w:w="100" w:type="dxa"/>
+              <w:bottom w:w="0" w:type="dxa"/>
+              <w:right w:w="100" w:type="dxa"/>
+            </w:tcMar>
+            <w:vAlign w:val="top"/>
+          </w:tcPr>
+          <w:p>
+            <w:pPr>
+              <w:pStyle w:val="6"/>
+              <w:keepNext w:val="0"/>
+              <w:keepLines w:val="0"/>
+              <w:widowControl/>
+              <w:suppressLineNumbers w:val="0"/>
+              <w:bidi w:val="0"/>
+              <w:spacing w:before="0" w:beforeAutospacing="0" w:after="0" w:afterAutospacing="0" w:line="15" w:lineRule="atLeast"/>
+              <w:rPr>
+                <w:rFonts w:hint="default"/>
+                <w:lang w:val="es"/>
+              </w:rPr>
+            </w:pPr>
+            <w:r>
+              <w:rPr>
+                <w:rFonts w:hint="default" w:ascii="Arial" w:hAnsi="Arial" w:cs="Arial"/>
+                <w:i w:val="0"/>
+                <w:color w:val="000000"/>
+                <w:sz w:val="20"/>
+                <w:szCs w:val="20"/>
+                <w:u w:val="none"/>
+                <w:vertAlign w:val="baseline"/>
+              </w:rPr>
+              <w:t>Año de publicación</w:t>
+            </w:r>
+            <w:r>
+              <w:rPr>
+                <w:rFonts w:hint="default" w:ascii="Arial" w:hAnsi="Arial" w:cs="Arial"/>
+                <w:i w:val="0"/>
+                <w:color w:val="000000"/>
+                <w:sz w:val="20"/>
+                <w:szCs w:val="20"/>
+                <w:u w:val="none"/>
+                <w:vertAlign w:val="baseline"/>
+                <w:lang w:val="es"/>
+              </w:rPr>
+              <w:t>: 2019</w:t>
+            </w:r>
+          </w:p>
+        </w:tc>
+      </w:tr>
+      <w:tr>
+        <w:tblPrEx>
+          <w:tblBorders>
+            <w:top w:val="none" w:color="auto" w:sz="0" w:space="0"/>
+            <w:left w:val="none" w:color="auto" w:sz="0" w:space="0"/>
+            <w:bottom w:val="none" w:color="auto" w:sz="0" w:space="0"/>
+            <w:right w:val="none" w:color="auto" w:sz="0" w:space="0"/>
+            <w:insideH w:val="none" w:color="auto" w:sz="0" w:space="0"/>
+            <w:insideV w:val="none" w:color="auto" w:sz="0" w:space="0"/>
+          </w:tblBorders>
+        </w:tblPrEx>
+        <w:trPr>
+          <w:trHeight w:val="0" w:hRule="atLeast"/>
+        </w:trPr>
+        <w:tc>
+          <w:tcPr>
+            <w:tcW w:w="0" w:type="auto"/>
+            <w:tcBorders>
+              <w:top w:val="single" w:color="000000" w:sz="2" w:space="0"/>
+              <w:left w:val="single" w:color="000000" w:sz="2" w:space="0"/>
+              <w:bottom w:val="single" w:color="000000" w:sz="2" w:space="0"/>
+              <w:right w:val="single" w:color="000000" w:sz="2" w:space="0"/>
+            </w:tcBorders>
+            <w:shd w:val="clear" w:color="auto" w:fill="auto"/>
+            <w:tcMar>
+              <w:top w:w="0" w:type="dxa"/>
+              <w:left w:w="100" w:type="dxa"/>
+              <w:bottom w:w="0" w:type="dxa"/>
+              <w:right w:w="100" w:type="dxa"/>
+            </w:tcMar>
+            <w:vAlign w:val="top"/>
+          </w:tcPr>
+          <w:p>
+            <w:pPr>
+              <w:keepNext w:val="0"/>
+              <w:keepLines w:val="0"/>
+              <w:widowControl/>
+              <w:suppressLineNumbers w:val="0"/>
+              <w:bidi w:val="0"/>
+              <w:jc w:val="left"/>
+              <w:textAlignment w:val="top"/>
+            </w:pPr>
+          </w:p>
+          <w:p>
+            <w:pPr>
+              <w:pStyle w:val="6"/>
+              <w:keepNext w:val="0"/>
+              <w:keepLines w:val="0"/>
+              <w:widowControl/>
+              <w:suppressLineNumbers w:val="0"/>
+              <w:bidi w:val="0"/>
+              <w:spacing w:before="0" w:beforeAutospacing="0" w:after="160" w:afterAutospacing="0" w:line="15" w:lineRule="atLeast"/>
+              <w:rPr>
+                <w:rFonts w:hint="default" w:ascii="Arial" w:hAnsi="Arial" w:cs="Arial"/>
+                <w:i w:val="0"/>
+                <w:color w:val="000000"/>
+                <w:sz w:val="20"/>
+                <w:szCs w:val="20"/>
+                <w:u w:val="none"/>
+                <w:vertAlign w:val="baseline"/>
+              </w:rPr>
+            </w:pPr>
+            <w:r>
+              <w:rPr>
+                <w:rFonts w:hint="default" w:ascii="Arial" w:hAnsi="Arial" w:cs="Arial"/>
+                <w:i w:val="0"/>
+                <w:color w:val="000000"/>
+                <w:sz w:val="20"/>
+                <w:szCs w:val="20"/>
+                <w:u w:val="none"/>
+                <w:vertAlign w:val="baseline"/>
+              </w:rPr>
+              <w:t>[Propósito y objetivo]</w:t>
+            </w:r>
+          </w:p>
+          <w:p>
+            <w:pPr>
+              <w:pStyle w:val="6"/>
+              <w:keepNext w:val="0"/>
+              <w:keepLines w:val="0"/>
+              <w:widowControl/>
+              <w:suppressLineNumbers w:val="0"/>
+              <w:bidi w:val="0"/>
+              <w:spacing w:before="0" w:beforeAutospacing="0" w:after="160" w:afterAutospacing="0" w:line="15" w:lineRule="atLeast"/>
+              <w:rPr>
+                <w:rFonts w:hint="default" w:ascii="Arial" w:hAnsi="Arial" w:cs="Arial"/>
+                <w:i w:val="0"/>
+                <w:color w:val="000000"/>
+                <w:sz w:val="20"/>
+                <w:szCs w:val="20"/>
+                <w:u w:val="none"/>
+                <w:vertAlign w:val="baseline"/>
+                <w:lang w:val="es"/>
+              </w:rPr>
+            </w:pPr>
+            <w:r>
+              <w:rPr>
+                <w:rFonts w:hint="default" w:ascii="Arial" w:hAnsi="Arial" w:cs="Arial"/>
+                <w:i w:val="0"/>
+                <w:color w:val="000000"/>
+                <w:sz w:val="20"/>
+                <w:szCs w:val="20"/>
+                <w:u w:val="none"/>
+                <w:vertAlign w:val="baseline"/>
+                <w:lang w:val="es"/>
+              </w:rPr>
+              <w:t xml:space="preserve">Presentar el trabajo que se está realizando actualmente en cuanto a la detección de mensajes suicidas en publicaciones de redes sociales. </w:t>
+            </w:r>
+          </w:p>
+          <w:p>
+            <w:pPr>
+              <w:pStyle w:val="6"/>
+              <w:keepNext w:val="0"/>
+              <w:keepLines w:val="0"/>
+              <w:widowControl/>
+              <w:suppressLineNumbers w:val="0"/>
+              <w:bidi w:val="0"/>
+              <w:spacing w:before="0" w:beforeAutospacing="0" w:after="160" w:afterAutospacing="0" w:line="15" w:lineRule="atLeast"/>
+              <w:jc w:val="both"/>
+              <w:rPr>
+                <w:rFonts w:hint="default" w:ascii="Arial" w:hAnsi="Arial" w:cs="Arial"/>
+                <w:i w:val="0"/>
+                <w:color w:val="000000"/>
+                <w:sz w:val="20"/>
+                <w:szCs w:val="20"/>
+                <w:u w:val="none"/>
+                <w:vertAlign w:val="baseline"/>
+              </w:rPr>
+            </w:pPr>
+            <w:r>
+              <w:rPr>
+                <w:rFonts w:hint="default" w:ascii="Arial" w:hAnsi="Arial" w:cs="Arial"/>
+                <w:i w:val="0"/>
+                <w:color w:val="000000"/>
+                <w:sz w:val="20"/>
+                <w:szCs w:val="20"/>
+                <w:u w:val="none"/>
+                <w:vertAlign w:val="baseline"/>
+              </w:rPr>
+              <w:t>[Metodología]</w:t>
+            </w:r>
+          </w:p>
+          <w:p>
+            <w:pPr>
+              <w:pStyle w:val="6"/>
+              <w:keepNext w:val="0"/>
+              <w:keepLines w:val="0"/>
+              <w:widowControl/>
+              <w:suppressLineNumbers w:val="0"/>
+              <w:bidi w:val="0"/>
+              <w:spacing w:before="0" w:beforeAutospacing="0" w:after="160" w:afterAutospacing="0" w:line="15" w:lineRule="atLeast"/>
+              <w:jc w:val="both"/>
+              <w:rPr>
+                <w:rFonts w:hint="default" w:ascii="Arial" w:hAnsi="Arial" w:cs="Arial"/>
+                <w:i w:val="0"/>
+                <w:color w:val="000000"/>
+                <w:sz w:val="20"/>
+                <w:szCs w:val="20"/>
+                <w:u w:val="none"/>
+                <w:vertAlign w:val="baseline"/>
+                <w:lang w:val="es"/>
+              </w:rPr>
+            </w:pPr>
+            <w:r>
+              <w:rPr>
+                <w:rFonts w:hint="default" w:ascii="Arial" w:hAnsi="Arial" w:cs="Arial"/>
+                <w:i w:val="0"/>
+                <w:color w:val="000000"/>
+                <w:sz w:val="20"/>
+                <w:szCs w:val="20"/>
+                <w:u w:val="none"/>
+                <w:vertAlign w:val="baseline"/>
+                <w:lang w:val="es"/>
+              </w:rPr>
+              <w:t>Se implementa una combinación de un clasificador que usa aprendizaje profundo para mejorar la forma en la que se clasifica texto y modelos de lenguaje para detectar ideas suicidas en la red Social Reddit. Se presentan varias técnicas de procesamiento de lenguaje natural para clasificar texto.</w:t>
+            </w:r>
+          </w:p>
+          <w:p>
+            <w:pPr>
+              <w:pStyle w:val="6"/>
+              <w:keepNext w:val="0"/>
+              <w:keepLines w:val="0"/>
+              <w:widowControl/>
+              <w:suppressLineNumbers w:val="0"/>
+              <w:bidi w:val="0"/>
+              <w:spacing w:before="0" w:beforeAutospacing="0" w:after="160" w:afterAutospacing="0" w:line="15" w:lineRule="atLeast"/>
+              <w:jc w:val="both"/>
+              <w:rPr>
+                <w:rFonts w:hint="default" w:ascii="Arial" w:hAnsi="Arial" w:cs="Arial"/>
+                <w:i w:val="0"/>
+                <w:color w:val="000000"/>
+                <w:sz w:val="20"/>
+                <w:szCs w:val="20"/>
+                <w:u w:val="none"/>
+                <w:vertAlign w:val="baseline"/>
+                <w:lang w:val="es"/>
+              </w:rPr>
+            </w:pPr>
+            <w:r>
+              <w:rPr>
+                <w:rFonts w:hint="default" w:ascii="Arial" w:hAnsi="Arial" w:cs="Arial"/>
+                <w:i w:val="0"/>
+                <w:color w:val="000000"/>
+                <w:sz w:val="20"/>
+                <w:szCs w:val="20"/>
+                <w:u w:val="none"/>
+                <w:vertAlign w:val="baseline"/>
+                <w:lang w:val="es"/>
+              </w:rPr>
+              <w:t>Para el desarrollo del experimento se realizan técnicas de minería de texto cómo se ve en la imágen siguiente.</w:t>
+            </w:r>
+          </w:p>
+          <w:p>
+            <w:pPr>
+              <w:pStyle w:val="6"/>
+              <w:keepNext w:val="0"/>
+              <w:keepLines w:val="0"/>
+              <w:widowControl/>
+              <w:suppressLineNumbers w:val="0"/>
+              <w:bidi w:val="0"/>
+              <w:spacing w:before="0" w:beforeAutospacing="0" w:after="160" w:afterAutospacing="0" w:line="15" w:lineRule="atLeast"/>
+              <w:jc w:val="both"/>
+            </w:pPr>
+            <w:r>
+              <w:drawing>
+                <wp:inline distT="0" distB="0" distL="114300" distR="114300">
+                  <wp:extent cx="4238625" cy="2133600"/>
+                  <wp:effectExtent l="0" t="0" r="9525" b="0"/>
+                  <wp:docPr id="1" name="Imagen 1"/>
+                  <wp:cNvGraphicFramePr>
+                    <a:graphicFrameLocks xmlns:a="http://schemas.openxmlformats.org/drawingml/2006/main" noChangeAspect="1"/>
+                  </wp:cNvGraphicFramePr>
+                  <a:graphic xmlns:a="http://schemas.openxmlformats.org/drawingml/2006/main">
+                    <a:graphicData uri="http://schemas.openxmlformats.org/drawingml/2006/picture">
+                      <pic:pic xmlns:pic="http://schemas.openxmlformats.org/drawingml/2006/picture">
+                        <pic:nvPicPr>
+                          <pic:cNvPr id="1" name="Imagen 1"/>
+                          <pic:cNvPicPr>
+                            <a:picLocks noChangeAspect="1"/>
+                          </pic:cNvPicPr>
+                        </pic:nvPicPr>
+                        <pic:blipFill>
+                          <a:blip r:embed="rId8"/>
+                          <a:stretch>
+                            <a:fillRect/>
+                          </a:stretch>
+                        </pic:blipFill>
+                        <pic:spPr>
+                          <a:xfrm>
+                            <a:off x="0" y="0"/>
+                            <a:ext cx="4238625" cy="2133600"/>
+                          </a:xfrm>
+                          <a:prstGeom prst="rect">
+                            <a:avLst/>
+                          </a:prstGeom>
+                          <a:noFill/>
+                          <a:ln>
+                            <a:noFill/>
+                          </a:ln>
+                        </pic:spPr>
+                      </pic:pic>
+                    </a:graphicData>
+                  </a:graphic>
+                </wp:inline>
+              </w:drawing>
+            </w:r>
+          </w:p>
+          <w:p>
+            <w:pPr>
+              <w:pStyle w:val="6"/>
+              <w:keepNext w:val="0"/>
+              <w:keepLines w:val="0"/>
+              <w:widowControl/>
+              <w:suppressLineNumbers w:val="0"/>
+              <w:bidi w:val="0"/>
+              <w:spacing w:before="0" w:beforeAutospacing="0" w:after="0" w:afterAutospacing="0" w:line="15" w:lineRule="atLeast"/>
+              <w:jc w:val="both"/>
+              <w:rPr>
+                <w:rFonts w:hint="default" w:ascii="Arial" w:hAnsi="Arial" w:cs="Arial"/>
+                <w:sz w:val="20"/>
+                <w:szCs w:val="20"/>
+                <w:lang w:val="es"/>
+              </w:rPr>
+            </w:pPr>
+            <w:r>
+              <w:rPr>
+                <w:rFonts w:hint="default" w:ascii="Arial" w:hAnsi="Arial" w:cs="Arial"/>
+                <w:sz w:val="20"/>
+                <w:szCs w:val="20"/>
+                <w:lang w:val="es"/>
+              </w:rPr>
+              <w:t>Se combinaron redes neuronales convolucionales y la red neuronal Long Short Term Memory (basada en redes neuronales recurrentes), realizando una arquitectura unificada como LSTM-CNN. El modelo presentado permite ingresar un vector de salida de LSTM cómo vector de entrada al CNN, creando un nuevo modelo CNN en el LSTM para extraer las característias del texto de entrada, esto permite mejorar el rendimiento en la clasificación, cómo se ve en la siguiente figura.</w:t>
+            </w:r>
+          </w:p>
+          <w:p>
+            <w:pPr>
+              <w:pStyle w:val="6"/>
+              <w:keepNext w:val="0"/>
+              <w:keepLines w:val="0"/>
+              <w:widowControl/>
+              <w:suppressLineNumbers w:val="0"/>
+              <w:bidi w:val="0"/>
+              <w:spacing w:before="0" w:beforeAutospacing="0" w:after="0" w:afterAutospacing="0" w:line="15" w:lineRule="atLeast"/>
+              <w:jc w:val="both"/>
+              <w:rPr>
+                <w:rFonts w:hint="default" w:ascii="Arial" w:hAnsi="Arial" w:cs="Arial"/>
+                <w:sz w:val="20"/>
+                <w:szCs w:val="20"/>
+                <w:lang w:val="es"/>
+              </w:rPr>
+            </w:pPr>
+            <w:r>
+              <w:drawing>
+                <wp:inline distT="0" distB="0" distL="114300" distR="114300">
+                  <wp:extent cx="4495800" cy="2428875"/>
+                  <wp:effectExtent l="0" t="0" r="0" b="9525"/>
+                  <wp:docPr id="2" name="Imagen 2"/>
+                  <wp:cNvGraphicFramePr>
+                    <a:graphicFrameLocks xmlns:a="http://schemas.openxmlformats.org/drawingml/2006/main" noChangeAspect="1"/>
+                  </wp:cNvGraphicFramePr>
+                  <a:graphic xmlns:a="http://schemas.openxmlformats.org/drawingml/2006/main">
+                    <a:graphicData uri="http://schemas.openxmlformats.org/drawingml/2006/picture">
+                      <pic:pic xmlns:pic="http://schemas.openxmlformats.org/drawingml/2006/picture">
+                        <pic:nvPicPr>
+                          <pic:cNvPr id="2" name="Imagen 2"/>
+                          <pic:cNvPicPr>
+                            <a:picLocks noChangeAspect="1"/>
+                          </pic:cNvPicPr>
+                        </pic:nvPicPr>
+                        <pic:blipFill>
+                          <a:blip r:embed="rId9"/>
+                          <a:stretch>
+                            <a:fillRect/>
+                          </a:stretch>
+                        </pic:blipFill>
+                        <pic:spPr>
+                          <a:xfrm>
+                            <a:off x="0" y="0"/>
+                            <a:ext cx="4495800" cy="2428875"/>
+                          </a:xfrm>
+                          <a:prstGeom prst="rect">
+                            <a:avLst/>
+                          </a:prstGeom>
+                          <a:noFill/>
+                          <a:ln>
+                            <a:noFill/>
+                          </a:ln>
+                        </pic:spPr>
+                      </pic:pic>
+                    </a:graphicData>
+                  </a:graphic>
+                </wp:inline>
+              </w:drawing>
+            </w:r>
+          </w:p>
+          <w:p>
+            <w:pPr>
+              <w:pStyle w:val="6"/>
+              <w:keepNext w:val="0"/>
+              <w:keepLines w:val="0"/>
+              <w:widowControl/>
+              <w:suppressLineNumbers w:val="0"/>
+              <w:bidi w:val="0"/>
+              <w:spacing w:before="0" w:beforeAutospacing="0" w:after="0" w:afterAutospacing="0" w:line="15" w:lineRule="atLeast"/>
+              <w:jc w:val="both"/>
+              <w:rPr>
+                <w:rFonts w:hint="default" w:ascii="Arial" w:hAnsi="Arial" w:cs="Arial"/>
+                <w:i w:val="0"/>
+                <w:color w:val="000000"/>
+                <w:sz w:val="20"/>
+                <w:szCs w:val="20"/>
+                <w:u w:val="none"/>
+                <w:vertAlign w:val="baseline"/>
+              </w:rPr>
+            </w:pPr>
+          </w:p>
+          <w:p>
+            <w:pPr>
+              <w:pStyle w:val="6"/>
+              <w:keepNext w:val="0"/>
+              <w:keepLines w:val="0"/>
+              <w:widowControl/>
+              <w:suppressLineNumbers w:val="0"/>
+              <w:bidi w:val="0"/>
+              <w:spacing w:before="0" w:beforeAutospacing="0" w:after="0" w:afterAutospacing="0" w:line="15" w:lineRule="atLeast"/>
+              <w:jc w:val="both"/>
+              <w:rPr>
+                <w:rFonts w:hint="default" w:ascii="Arial" w:hAnsi="Arial" w:cs="Arial"/>
+                <w:i w:val="0"/>
+                <w:color w:val="000000"/>
+                <w:sz w:val="20"/>
+                <w:szCs w:val="20"/>
+                <w:u w:val="none"/>
+                <w:vertAlign w:val="baseline"/>
+              </w:rPr>
+            </w:pPr>
+            <w:r>
+              <w:rPr>
+                <w:rFonts w:hint="default" w:ascii="Arial" w:hAnsi="Arial" w:cs="Arial"/>
+                <w:i w:val="0"/>
+                <w:color w:val="000000"/>
+                <w:sz w:val="20"/>
+                <w:szCs w:val="20"/>
+                <w:u w:val="none"/>
+                <w:vertAlign w:val="baseline"/>
+              </w:rPr>
+              <w:t>[Resultados]</w:t>
+            </w:r>
+          </w:p>
+          <w:p>
+            <w:pPr>
+              <w:pStyle w:val="6"/>
+              <w:keepNext w:val="0"/>
+              <w:keepLines w:val="0"/>
+              <w:widowControl/>
+              <w:suppressLineNumbers w:val="0"/>
+              <w:bidi w:val="0"/>
+              <w:spacing w:before="0" w:beforeAutospacing="0" w:after="0" w:afterAutospacing="0" w:line="15" w:lineRule="atLeast"/>
+              <w:jc w:val="both"/>
+              <w:rPr>
+                <w:rFonts w:hint="default" w:ascii="Arial" w:hAnsi="Arial" w:cs="Arial"/>
+                <w:i w:val="0"/>
+                <w:color w:val="000000"/>
+                <w:sz w:val="20"/>
+                <w:szCs w:val="20"/>
+                <w:u w:val="none"/>
+                <w:vertAlign w:val="baseline"/>
+              </w:rPr>
+            </w:pPr>
+          </w:p>
+          <w:p>
+            <w:pPr>
+              <w:pStyle w:val="6"/>
+              <w:keepNext w:val="0"/>
+              <w:keepLines w:val="0"/>
+              <w:widowControl/>
+              <w:suppressLineNumbers w:val="0"/>
+              <w:bidi w:val="0"/>
+              <w:spacing w:before="0" w:beforeAutospacing="0" w:after="0" w:afterAutospacing="0" w:line="15" w:lineRule="atLeast"/>
+              <w:jc w:val="both"/>
+              <w:rPr>
+                <w:rFonts w:hint="default" w:ascii="Arial" w:hAnsi="Arial" w:cs="Arial"/>
+                <w:i w:val="0"/>
+                <w:color w:val="000000"/>
+                <w:sz w:val="20"/>
+                <w:szCs w:val="20"/>
+                <w:u w:val="none"/>
+                <w:vertAlign w:val="baseline"/>
+                <w:lang w:val="es"/>
+              </w:rPr>
+            </w:pPr>
+            <w:r>
+              <w:rPr>
+                <w:rFonts w:hint="default" w:ascii="Arial" w:hAnsi="Arial" w:cs="Arial"/>
+                <w:i w:val="0"/>
+                <w:color w:val="000000"/>
+                <w:sz w:val="20"/>
+                <w:szCs w:val="20"/>
+                <w:u w:val="none"/>
+                <w:vertAlign w:val="baseline"/>
+                <w:lang w:val="es"/>
+              </w:rPr>
+              <w:t>Se compararon con varios modelos y varios tipos de vectorización cómo se muestra en la siguiente tabla:</w:t>
+            </w:r>
+          </w:p>
+          <w:p>
+            <w:pPr>
+              <w:pStyle w:val="6"/>
+              <w:keepNext w:val="0"/>
+              <w:keepLines w:val="0"/>
+              <w:widowControl/>
+              <w:suppressLineNumbers w:val="0"/>
+              <w:bidi w:val="0"/>
+              <w:spacing w:before="0" w:beforeAutospacing="0" w:after="0" w:afterAutospacing="0" w:line="15" w:lineRule="atLeast"/>
+              <w:jc w:val="both"/>
+              <w:rPr>
+                <w:rFonts w:hint="default" w:ascii="Arial" w:hAnsi="Arial" w:cs="Arial"/>
+                <w:i w:val="0"/>
+                <w:color w:val="000000"/>
+                <w:sz w:val="20"/>
+                <w:szCs w:val="20"/>
+                <w:u w:val="none"/>
+                <w:vertAlign w:val="baseline"/>
+                <w:lang w:val="es"/>
+              </w:rPr>
+            </w:pPr>
+            <w:r>
+              <w:drawing>
+                <wp:inline distT="0" distB="0" distL="114300" distR="114300">
+                  <wp:extent cx="5095875" cy="3867150"/>
+                  <wp:effectExtent l="0" t="0" r="9525" b="0"/>
+                  <wp:docPr id="5" name="Imagen 3"/>
+                  <wp:cNvGraphicFramePr>
+                    <a:graphicFrameLocks xmlns:a="http://schemas.openxmlformats.org/drawingml/2006/main" noChangeAspect="1"/>
+                  </wp:cNvGraphicFramePr>
+                  <a:graphic xmlns:a="http://schemas.openxmlformats.org/drawingml/2006/main">
+                    <a:graphicData uri="http://schemas.openxmlformats.org/drawingml/2006/picture">
+                      <pic:pic xmlns:pic="http://schemas.openxmlformats.org/drawingml/2006/picture">
+                        <pic:nvPicPr>
+                          <pic:cNvPr id="5" name="Imagen 3"/>
+                          <pic:cNvPicPr>
+                            <a:picLocks noChangeAspect="1"/>
+                          </pic:cNvPicPr>
+                        </pic:nvPicPr>
+                        <pic:blipFill>
+                          <a:blip r:embed="rId10"/>
+                          <a:stretch>
+                            <a:fillRect/>
+                          </a:stretch>
+                        </pic:blipFill>
+                        <pic:spPr>
+                          <a:xfrm>
+                            <a:off x="0" y="0"/>
+                            <a:ext cx="5095875" cy="3867150"/>
+                          </a:xfrm>
+                          <a:prstGeom prst="rect">
+                            <a:avLst/>
+                          </a:prstGeom>
+                          <a:noFill/>
+                          <a:ln>
+                            <a:noFill/>
+                          </a:ln>
+                        </pic:spPr>
+                      </pic:pic>
+                    </a:graphicData>
+                  </a:graphic>
+                </wp:inline>
+              </w:drawing>
+            </w:r>
+          </w:p>
+          <w:p>
+            <w:pPr>
+              <w:pStyle w:val="6"/>
+              <w:keepNext w:val="0"/>
+              <w:keepLines w:val="0"/>
+              <w:widowControl/>
+              <w:suppressLineNumbers w:val="0"/>
+              <w:bidi w:val="0"/>
+              <w:spacing w:before="0" w:beforeAutospacing="0" w:after="0" w:afterAutospacing="0" w:line="15" w:lineRule="atLeast"/>
+              <w:rPr>
+                <w:rFonts w:hint="default" w:ascii="Arial" w:hAnsi="Arial" w:cs="Arial"/>
+                <w:i w:val="0"/>
+                <w:color w:val="000000"/>
+                <w:sz w:val="20"/>
+                <w:szCs w:val="20"/>
+                <w:u w:val="none"/>
+                <w:vertAlign w:val="baseline"/>
+              </w:rPr>
+            </w:pPr>
+            <w:r>
+              <w:rPr>
+                <w:rFonts w:hint="default" w:ascii="Arial" w:hAnsi="Arial" w:cs="Arial"/>
+                <w:i w:val="0"/>
+                <w:color w:val="000000"/>
+                <w:sz w:val="20"/>
+                <w:szCs w:val="20"/>
+                <w:u w:val="none"/>
+                <w:vertAlign w:val="baseline"/>
+              </w:rPr>
+              <w:t>[Conclusiones]</w:t>
+            </w:r>
+          </w:p>
+          <w:p>
+            <w:pPr>
+              <w:pStyle w:val="6"/>
+              <w:keepNext w:val="0"/>
+              <w:keepLines w:val="0"/>
+              <w:widowControl/>
+              <w:suppressLineNumbers w:val="0"/>
+              <w:bidi w:val="0"/>
+              <w:spacing w:before="0" w:beforeAutospacing="0" w:after="0" w:afterAutospacing="0" w:line="15" w:lineRule="atLeast"/>
+              <w:rPr>
+                <w:rFonts w:hint="default" w:ascii="Arial" w:hAnsi="Arial" w:cs="Arial"/>
+                <w:i w:val="0"/>
+                <w:color w:val="000000"/>
+                <w:sz w:val="20"/>
+                <w:szCs w:val="20"/>
+                <w:u w:val="none"/>
+                <w:vertAlign w:val="baseline"/>
+              </w:rPr>
+            </w:pPr>
+          </w:p>
+          <w:p>
+            <w:pPr>
+              <w:pStyle w:val="6"/>
+              <w:keepNext w:val="0"/>
+              <w:keepLines w:val="0"/>
+              <w:widowControl/>
+              <w:suppressLineNumbers w:val="0"/>
+              <w:bidi w:val="0"/>
+              <w:spacing w:before="0" w:beforeAutospacing="0" w:after="0" w:afterAutospacing="0" w:line="15" w:lineRule="atLeast"/>
+              <w:jc w:val="both"/>
+              <w:rPr>
+                <w:rFonts w:hint="default" w:ascii="Arial" w:hAnsi="Arial" w:cs="Arial"/>
+                <w:i w:val="0"/>
+                <w:color w:val="000000"/>
+                <w:sz w:val="20"/>
+                <w:szCs w:val="20"/>
+                <w:u w:val="none"/>
+                <w:vertAlign w:val="baseline"/>
+                <w:lang w:val="es"/>
+              </w:rPr>
+            </w:pPr>
+            <w:r>
+              <w:rPr>
+                <w:rFonts w:hint="default" w:ascii="Arial" w:hAnsi="Arial" w:cs="Arial"/>
+                <w:i w:val="0"/>
+                <w:color w:val="000000"/>
+                <w:sz w:val="20"/>
+                <w:szCs w:val="20"/>
+                <w:u w:val="none"/>
+                <w:vertAlign w:val="baseline"/>
+                <w:lang w:val="es"/>
+              </w:rPr>
+              <w:t>Integrar técnicas de deep learning en temas cómo la detección del suicidio mejora significativamente la detección de este con respecto a algoritmos de aprendizaje de máquina cómo los que se ven en la tabla 3, lo cual posiblemente mejore la prevención temprana del suicidio.</w:t>
+            </w:r>
+          </w:p>
+          <w:p>
+            <w:pPr>
+              <w:pStyle w:val="6"/>
+              <w:keepNext w:val="0"/>
+              <w:keepLines w:val="0"/>
+              <w:widowControl/>
+              <w:suppressLineNumbers w:val="0"/>
+              <w:bidi w:val="0"/>
+              <w:spacing w:before="0" w:beforeAutospacing="0" w:after="0" w:afterAutospacing="0" w:line="15" w:lineRule="atLeast"/>
+              <w:rPr>
+                <w:rFonts w:hint="default" w:ascii="Arial" w:hAnsi="Arial" w:cs="Arial"/>
+                <w:i w:val="0"/>
+                <w:color w:val="000000"/>
+                <w:sz w:val="20"/>
+                <w:szCs w:val="20"/>
+                <w:u w:val="none"/>
+                <w:vertAlign w:val="baseline"/>
+              </w:rPr>
+            </w:pPr>
+          </w:p>
+          <w:p>
+            <w:pPr>
+              <w:pStyle w:val="6"/>
+              <w:keepNext w:val="0"/>
+              <w:keepLines w:val="0"/>
+              <w:widowControl/>
+              <w:suppressLineNumbers w:val="0"/>
+              <w:bidi w:val="0"/>
+              <w:spacing w:before="0" w:beforeAutospacing="0" w:after="0" w:afterAutospacing="0" w:line="15" w:lineRule="atLeast"/>
+              <w:rPr>
+                <w:rFonts w:hint="default" w:ascii="Arial" w:hAnsi="Arial" w:cs="Arial"/>
+                <w:i w:val="0"/>
+                <w:color w:val="000000"/>
+                <w:sz w:val="20"/>
+                <w:szCs w:val="20"/>
+                <w:u w:val="none"/>
+                <w:vertAlign w:val="baseline"/>
+              </w:rPr>
+            </w:pPr>
+          </w:p>
+          <w:p>
+            <w:pPr>
+              <w:pStyle w:val="6"/>
+              <w:keepNext w:val="0"/>
+              <w:keepLines w:val="0"/>
+              <w:widowControl/>
+              <w:suppressLineNumbers w:val="0"/>
+              <w:bidi w:val="0"/>
+              <w:spacing w:before="0" w:beforeAutospacing="0" w:after="160" w:afterAutospacing="0" w:line="15" w:lineRule="atLeast"/>
+              <w:jc w:val="both"/>
+              <w:rPr>
+                <w:rFonts w:hint="default" w:ascii="Arial" w:hAnsi="Arial" w:cs="Arial"/>
+                <w:i w:val="0"/>
+                <w:color w:val="000000"/>
+                <w:sz w:val="20"/>
+                <w:szCs w:val="20"/>
+                <w:u w:val="none"/>
+                <w:vertAlign w:val="baseline"/>
+              </w:rPr>
+            </w:pPr>
+            <w:r>
+              <w:rPr>
+                <w:rFonts w:hint="default" w:ascii="Arial" w:hAnsi="Arial" w:cs="Arial"/>
+                <w:i w:val="0"/>
+                <w:color w:val="000000"/>
+                <w:sz w:val="20"/>
+                <w:szCs w:val="20"/>
+                <w:u w:val="none"/>
+                <w:vertAlign w:val="baseline"/>
+              </w:rPr>
+              <w:t>[Criterio de selección]</w:t>
+            </w:r>
+          </w:p>
+          <w:p>
+            <w:pPr>
+              <w:pStyle w:val="6"/>
+              <w:keepNext w:val="0"/>
+              <w:keepLines w:val="0"/>
+              <w:widowControl/>
+              <w:suppressLineNumbers w:val="0"/>
+              <w:bidi w:val="0"/>
+              <w:spacing w:before="0" w:beforeAutospacing="0" w:after="160" w:afterAutospacing="0" w:line="15" w:lineRule="atLeast"/>
+              <w:jc w:val="both"/>
+              <w:rPr>
+                <w:rFonts w:hint="default" w:ascii="Arial" w:hAnsi="Arial" w:cs="Arial"/>
+                <w:i w:val="0"/>
+                <w:color w:val="000000"/>
+                <w:sz w:val="20"/>
+                <w:szCs w:val="20"/>
+                <w:u w:val="none"/>
+                <w:vertAlign w:val="baseline"/>
+                <w:lang w:val="es"/>
+              </w:rPr>
+            </w:pPr>
+            <w:r>
+              <w:rPr>
+                <w:rFonts w:hint="default" w:ascii="Arial" w:hAnsi="Arial" w:cs="Arial"/>
+                <w:i w:val="0"/>
+                <w:color w:val="000000"/>
+                <w:sz w:val="20"/>
+                <w:szCs w:val="20"/>
+                <w:u w:val="none"/>
+                <w:vertAlign w:val="baseline"/>
+                <w:lang w:val="es"/>
+              </w:rPr>
+              <w:t>El tema que se propone es encaminado a la detección de mensajes suicidas en una red social, esto tiene relación con el proyecto debido a que es casi el siguiente paso de la depresión, tener estos avances los cuales son nuevos en cuanto a la detección del suicidio en redes sociales, permite que se pueda referenciar al momento de comparar con los métodos que se puedan usar para la detección del trastorno depresivo en la redes sociales.</w:t>
+            </w:r>
+          </w:p>
+          <w:p>
+            <w:pPr>
+              <w:pStyle w:val="6"/>
+              <w:keepNext w:val="0"/>
+              <w:keepLines w:val="0"/>
+              <w:widowControl/>
+              <w:suppressLineNumbers w:val="0"/>
+              <w:bidi w:val="0"/>
+              <w:spacing w:before="0" w:beforeAutospacing="0" w:after="160" w:afterAutospacing="0" w:line="15" w:lineRule="atLeast"/>
+              <w:jc w:val="both"/>
+              <w:rPr>
+                <w:rFonts w:hint="default" w:ascii="Arial" w:hAnsi="Arial" w:cs="Arial"/>
+                <w:i w:val="0"/>
+                <w:color w:val="000000"/>
+                <w:sz w:val="20"/>
+                <w:szCs w:val="20"/>
+                <w:u w:val="none"/>
+                <w:vertAlign w:val="baseline"/>
+              </w:rPr>
+            </w:pPr>
+            <w:r>
+              <w:rPr>
+                <w:rFonts w:hint="default" w:ascii="Arial" w:hAnsi="Arial" w:cs="Arial"/>
+                <w:i w:val="0"/>
+                <w:color w:val="000000"/>
+                <w:sz w:val="20"/>
+                <w:szCs w:val="20"/>
+                <w:u w:val="none"/>
+                <w:vertAlign w:val="baseline"/>
+              </w:rPr>
+              <w:t>[Aporte] </w:t>
+            </w:r>
+          </w:p>
+          <w:p>
+            <w:pPr>
+              <w:pStyle w:val="6"/>
+              <w:keepNext w:val="0"/>
+              <w:keepLines w:val="0"/>
+              <w:widowControl/>
+              <w:suppressLineNumbers w:val="0"/>
+              <w:bidi w:val="0"/>
+              <w:spacing w:before="0" w:beforeAutospacing="0" w:after="160" w:afterAutospacing="0" w:line="15" w:lineRule="atLeast"/>
+              <w:jc w:val="both"/>
+              <w:rPr>
+                <w:rFonts w:hint="default" w:ascii="Arial" w:hAnsi="Arial" w:cs="Arial"/>
+                <w:i w:val="0"/>
+                <w:color w:val="000000"/>
+                <w:sz w:val="20"/>
+                <w:szCs w:val="20"/>
+                <w:u w:val="none"/>
+                <w:vertAlign w:val="baseline"/>
+                <w:lang w:val="es"/>
+              </w:rPr>
+            </w:pPr>
+            <w:r>
+              <w:rPr>
+                <w:rFonts w:hint="default" w:ascii="Arial" w:hAnsi="Arial" w:cs="Arial"/>
+                <w:i w:val="0"/>
+                <w:color w:val="000000"/>
+                <w:sz w:val="20"/>
+                <w:szCs w:val="20"/>
+                <w:u w:val="none"/>
+                <w:vertAlign w:val="baseline"/>
+                <w:lang w:val="es"/>
+              </w:rPr>
+              <w:t>Combina las técnicas de aprendizaje profundo, redes neuronales Convolucionales y las redes neuronales recurrentes para poder mejorar la clasificación de texto.</w:t>
+            </w:r>
+          </w:p>
+          <w:p>
+            <w:pPr>
+              <w:pStyle w:val="6"/>
+              <w:keepNext w:val="0"/>
+              <w:keepLines w:val="0"/>
+              <w:widowControl/>
+              <w:suppressLineNumbers w:val="0"/>
+              <w:bidi w:val="0"/>
+              <w:spacing w:before="0" w:beforeAutospacing="0" w:after="160" w:afterAutospacing="0" w:line="15" w:lineRule="atLeast"/>
+              <w:jc w:val="both"/>
+              <w:rPr>
+                <w:rFonts w:hint="default" w:ascii="Arial" w:hAnsi="Arial" w:cs="Arial"/>
+                <w:i w:val="0"/>
+                <w:color w:val="000000"/>
+                <w:sz w:val="20"/>
+                <w:szCs w:val="20"/>
+                <w:u w:val="none"/>
+                <w:vertAlign w:val="baseline"/>
+              </w:rPr>
+            </w:pPr>
+            <w:r>
+              <w:rPr>
+                <w:rFonts w:hint="default" w:ascii="Arial" w:hAnsi="Arial" w:cs="Arial"/>
+                <w:i w:val="0"/>
+                <w:color w:val="000000"/>
+                <w:sz w:val="20"/>
+                <w:szCs w:val="20"/>
+                <w:u w:val="none"/>
+                <w:vertAlign w:val="baseline"/>
+              </w:rPr>
+              <w:t>[Justificación ampliada de la selección]</w:t>
+            </w:r>
+          </w:p>
+          <w:p>
+            <w:pPr>
+              <w:pStyle w:val="6"/>
+              <w:keepNext w:val="0"/>
+              <w:keepLines w:val="0"/>
+              <w:widowControl/>
+              <w:suppressLineNumbers w:val="0"/>
+              <w:bidi w:val="0"/>
+              <w:spacing w:before="0" w:beforeAutospacing="0" w:after="160" w:afterAutospacing="0" w:line="15" w:lineRule="atLeast"/>
+              <w:jc w:val="both"/>
+              <w:rPr>
+                <w:rFonts w:hint="default" w:ascii="Arial" w:hAnsi="Arial" w:cs="Arial"/>
+                <w:i w:val="0"/>
+                <w:color w:val="000000"/>
+                <w:sz w:val="20"/>
+                <w:szCs w:val="20"/>
+                <w:u w:val="none"/>
+                <w:vertAlign w:val="baseline"/>
+                <w:lang w:val="es"/>
+              </w:rPr>
+            </w:pPr>
+            <w:r>
+              <w:rPr>
+                <w:rFonts w:hint="default" w:ascii="Arial" w:hAnsi="Arial" w:cs="Arial"/>
+                <w:i w:val="0"/>
+                <w:color w:val="000000"/>
+                <w:sz w:val="20"/>
+                <w:szCs w:val="20"/>
+                <w:u w:val="none"/>
+                <w:vertAlign w:val="baseline"/>
+                <w:lang w:val="es"/>
+              </w:rPr>
+              <w:t xml:space="preserve">Es necesario identificar todos los articulos relacionados con el tema de investigación, este en general tiene todas las partes de un proceso de análisis de sentimientos usando la integración de diferentes técnicas, esto permite que en el proyecto se pueda comparar con otras técnicas diferentes, o combinar diferentes algoritmos para el análisis de sentimientos que se plantea en el proyecto. </w:t>
+            </w:r>
+          </w:p>
+        </w:tc>
+      </w:tr>
+    </w:tbl>
+    <w:p>
+      <w:pPr>
+        <w:rPr>
+          <w:rFonts w:ascii="Arial" w:hAnsi="Arial" w:cs="Arial"/>
+          <w:sz w:val="20"/>
+          <w:szCs w:val="20"/>
+        </w:rPr>
+      </w:pPr>
+    </w:p>
+    <w:tbl>
+      <w:tblPr>
+        <w:tblStyle w:val="4"/>
+        <w:tblW w:w="0" w:type="auto"/>
+        <w:tblInd w:w="-80" w:type="dxa"/>
+        <w:tblBorders>
+          <w:top w:val="none" w:color="auto" w:sz="0" w:space="0"/>
+          <w:left w:val="none" w:color="auto" w:sz="0" w:space="0"/>
+          <w:bottom w:val="none" w:color="auto" w:sz="0" w:space="0"/>
+          <w:right w:val="none" w:color="auto" w:sz="0" w:space="0"/>
+          <w:insideH w:val="none" w:color="auto" w:sz="0" w:space="0"/>
+          <w:insideV w:val="none" w:color="auto" w:sz="0" w:space="0"/>
+        </w:tblBorders>
+        <w:shd w:val="clear" w:color="auto" w:fill="auto"/>
+        <w:tblLayout w:type="autofit"/>
+        <w:tblCellMar>
+          <w:top w:w="15" w:type="dxa"/>
+          <w:left w:w="15" w:type="dxa"/>
+          <w:bottom w:w="15" w:type="dxa"/>
+          <w:right w:w="15" w:type="dxa"/>
+        </w:tblCellMar>
+      </w:tblPr>
+      <w:tblGrid>
+        <w:gridCol w:w="9118"/>
+      </w:tblGrid>
+      <w:tr>
+        <w:tblPrEx>
+          <w:tblBorders>
+            <w:top w:val="none" w:color="auto" w:sz="0" w:space="0"/>
+            <w:left w:val="none" w:color="auto" w:sz="0" w:space="0"/>
+            <w:bottom w:val="none" w:color="auto" w:sz="0" w:space="0"/>
+            <w:right w:val="none" w:color="auto" w:sz="0" w:space="0"/>
+            <w:insideH w:val="none" w:color="auto" w:sz="0" w:space="0"/>
+            <w:insideV w:val="none" w:color="auto" w:sz="0" w:space="0"/>
+          </w:tblBorders>
+          <w:shd w:val="clear" w:color="auto" w:fill="auto"/>
+          <w:tblCellMar>
+            <w:top w:w="15" w:type="dxa"/>
+            <w:left w:w="15" w:type="dxa"/>
+            <w:bottom w:w="15" w:type="dxa"/>
+            <w:right w:w="15" w:type="dxa"/>
+          </w:tblCellMar>
+        </w:tblPrEx>
+        <w:trPr>
+          <w:trHeight w:val="0" w:hRule="atLeast"/>
+        </w:trPr>
+        <w:tc>
+          <w:tcPr>
+            <w:tcW w:w="0" w:type="auto"/>
+            <w:tcBorders>
+              <w:top w:val="single" w:color="000000" w:sz="2" w:space="0"/>
+              <w:left w:val="single" w:color="000000" w:sz="2" w:space="0"/>
+              <w:bottom w:val="single" w:color="000000" w:sz="2" w:space="0"/>
+              <w:right w:val="single" w:color="000000" w:sz="2" w:space="0"/>
+            </w:tcBorders>
+            <w:shd w:val="clear" w:color="auto" w:fill="auto"/>
+            <w:tcMar>
+              <w:top w:w="0" w:type="dxa"/>
+              <w:left w:w="100" w:type="dxa"/>
+              <w:bottom w:w="0" w:type="dxa"/>
+              <w:right w:w="100" w:type="dxa"/>
+            </w:tcMar>
+            <w:vAlign w:val="top"/>
+          </w:tcPr>
+          <w:p>
+            <w:pPr>
+              <w:keepNext w:val="0"/>
+              <w:keepLines w:val="0"/>
+              <w:widowControl/>
+              <w:suppressLineNumbers w:val="0"/>
+              <w:jc w:val="both"/>
+              <w:rPr>
+                <w:rFonts w:hint="default"/>
+                <w:lang w:val="es"/>
+              </w:rPr>
+            </w:pPr>
+            <w:r>
+              <w:rPr>
+                <w:rFonts w:ascii="Arial" w:hAnsi="Arial" w:cs="Arial"/>
+                <w:i w:val="0"/>
+                <w:color w:val="000000"/>
+                <w:sz w:val="20"/>
+                <w:szCs w:val="20"/>
+                <w:u w:val="none"/>
+                <w:vertAlign w:val="baseline"/>
+              </w:rPr>
+              <w:t xml:space="preserve">Nombre artículo </w:t>
+            </w:r>
+            <w:r>
+              <w:rPr>
+                <w:rFonts w:hint="default" w:ascii="Arial" w:hAnsi="Arial" w:cs="Arial"/>
+                <w:i w:val="0"/>
+                <w:color w:val="000000"/>
+                <w:sz w:val="20"/>
+                <w:szCs w:val="20"/>
+                <w:u w:val="none"/>
+                <w:vertAlign w:val="baseline"/>
+                <w:lang w:val="es"/>
+              </w:rPr>
+              <w:t>14</w:t>
+            </w:r>
+            <w:r>
+              <w:rPr>
+                <w:rFonts w:ascii="Arial" w:hAnsi="Arial" w:cs="Arial"/>
+                <w:i w:val="0"/>
+                <w:color w:val="000000"/>
+                <w:sz w:val="20"/>
+                <w:szCs w:val="20"/>
+                <w:u w:val="none"/>
+                <w:vertAlign w:val="baseline"/>
+              </w:rPr>
+              <w:t>:</w:t>
+            </w:r>
+            <w:r>
+              <w:rPr>
+                <w:rFonts w:hint="default" w:ascii="Arial" w:hAnsi="Arial" w:cs="Arial"/>
+                <w:i w:val="0"/>
+                <w:color w:val="000000"/>
+                <w:sz w:val="20"/>
+                <w:szCs w:val="20"/>
+                <w:u w:val="none"/>
+                <w:vertAlign w:val="baseline"/>
+                <w:lang w:val="es"/>
+              </w:rPr>
+              <w:t xml:space="preserve"> </w:t>
+            </w:r>
+            <w:r>
+              <w:rPr>
+                <w:rFonts w:ascii="Arial" w:hAnsi="Arial" w:eastAsia="SimSun" w:cs="Arial"/>
+                <w:i w:val="0"/>
+                <w:color w:val="000000"/>
+                <w:kern w:val="0"/>
+                <w:sz w:val="20"/>
+                <w:szCs w:val="20"/>
+                <w:u w:val="none"/>
+                <w:vertAlign w:val="baseline"/>
+                <w:lang w:val="en-US" w:eastAsia="zh-CN" w:bidi="ar"/>
+              </w:rPr>
+              <w:t xml:space="preserve">Depressive symptoms are associated with social isolation in face-to-face interaction networks </w:t>
+            </w:r>
+          </w:p>
+        </w:tc>
+      </w:tr>
+      <w:tr>
+        <w:tblPrEx>
+          <w:tblBorders>
+            <w:top w:val="none" w:color="auto" w:sz="0" w:space="0"/>
+            <w:left w:val="none" w:color="auto" w:sz="0" w:space="0"/>
+            <w:bottom w:val="none" w:color="auto" w:sz="0" w:space="0"/>
+            <w:right w:val="none" w:color="auto" w:sz="0" w:space="0"/>
+            <w:insideH w:val="none" w:color="auto" w:sz="0" w:space="0"/>
+            <w:insideV w:val="none" w:color="auto" w:sz="0" w:space="0"/>
+          </w:tblBorders>
+          <w:shd w:val="clear" w:color="auto" w:fill="auto"/>
+          <w:tblCellMar>
+            <w:top w:w="15" w:type="dxa"/>
+            <w:left w:w="15" w:type="dxa"/>
+            <w:bottom w:w="15" w:type="dxa"/>
+            <w:right w:w="15" w:type="dxa"/>
+          </w:tblCellMar>
+        </w:tblPrEx>
+        <w:trPr>
+          <w:trHeight w:val="0" w:hRule="atLeast"/>
+        </w:trPr>
+        <w:tc>
+          <w:tcPr>
+            <w:tcW w:w="0" w:type="auto"/>
+            <w:tcBorders>
+              <w:top w:val="single" w:color="000000" w:sz="2" w:space="0"/>
+              <w:left w:val="single" w:color="000000" w:sz="2" w:space="0"/>
+              <w:bottom w:val="single" w:color="000000" w:sz="2" w:space="0"/>
+              <w:right w:val="single" w:color="000000" w:sz="2" w:space="0"/>
+            </w:tcBorders>
+            <w:shd w:val="clear" w:color="auto" w:fill="auto"/>
+            <w:tcMar>
+              <w:top w:w="0" w:type="dxa"/>
+              <w:left w:w="100" w:type="dxa"/>
+              <w:bottom w:w="0" w:type="dxa"/>
+              <w:right w:w="100" w:type="dxa"/>
+            </w:tcMar>
+            <w:vAlign w:val="top"/>
+          </w:tcPr>
+          <w:p>
+            <w:pPr>
+              <w:pStyle w:val="6"/>
+              <w:keepNext w:val="0"/>
+              <w:keepLines w:val="0"/>
+              <w:widowControl/>
+              <w:suppressLineNumbers w:val="0"/>
+              <w:bidi w:val="0"/>
+              <w:spacing w:before="0" w:beforeAutospacing="0" w:after="0" w:afterAutospacing="0" w:line="15" w:lineRule="atLeast"/>
+              <w:rPr>
+                <w:rFonts w:hint="default"/>
+                <w:lang w:val="es"/>
+              </w:rPr>
+            </w:pPr>
+            <w:r>
+              <w:rPr>
+                <w:rFonts w:hint="default" w:ascii="Arial" w:hAnsi="Arial" w:cs="Arial"/>
+                <w:i w:val="0"/>
+                <w:color w:val="000000"/>
+                <w:sz w:val="20"/>
+                <w:szCs w:val="20"/>
+                <w:u w:val="none"/>
+                <w:vertAlign w:val="baseline"/>
+              </w:rPr>
+              <w:t>Autores</w:t>
+            </w:r>
+            <w:r>
+              <w:rPr>
+                <w:rFonts w:hint="default" w:ascii="Arial" w:hAnsi="Arial" w:cs="Arial"/>
+                <w:i w:val="0"/>
+                <w:color w:val="000000"/>
+                <w:sz w:val="20"/>
+                <w:szCs w:val="20"/>
+                <w:u w:val="none"/>
+                <w:vertAlign w:val="baseline"/>
+                <w:lang w:val="es"/>
+              </w:rPr>
+              <w:t>: Timon Elmer; Christoph Stadtfeld</w:t>
+            </w:r>
+          </w:p>
+        </w:tc>
+      </w:tr>
+      <w:tr>
+        <w:tblPrEx>
+          <w:tblBorders>
+            <w:top w:val="none" w:color="auto" w:sz="0" w:space="0"/>
+            <w:left w:val="none" w:color="auto" w:sz="0" w:space="0"/>
+            <w:bottom w:val="none" w:color="auto" w:sz="0" w:space="0"/>
+            <w:right w:val="none" w:color="auto" w:sz="0" w:space="0"/>
+            <w:insideH w:val="none" w:color="auto" w:sz="0" w:space="0"/>
+            <w:insideV w:val="none" w:color="auto" w:sz="0" w:space="0"/>
+          </w:tblBorders>
+          <w:tblCellMar>
+            <w:top w:w="15" w:type="dxa"/>
+            <w:left w:w="15" w:type="dxa"/>
+            <w:bottom w:w="15" w:type="dxa"/>
+            <w:right w:w="15" w:type="dxa"/>
+          </w:tblCellMar>
+        </w:tblPrEx>
+        <w:trPr>
+          <w:trHeight w:val="0" w:hRule="atLeast"/>
+        </w:trPr>
+        <w:tc>
+          <w:tcPr>
+            <w:tcW w:w="0" w:type="auto"/>
+            <w:tcBorders>
+              <w:top w:val="single" w:color="000000" w:sz="2" w:space="0"/>
+              <w:left w:val="single" w:color="000000" w:sz="2" w:space="0"/>
+              <w:bottom w:val="single" w:color="000000" w:sz="2" w:space="0"/>
+              <w:right w:val="single" w:color="000000" w:sz="2" w:space="0"/>
+            </w:tcBorders>
+            <w:shd w:val="clear" w:color="auto" w:fill="auto"/>
+            <w:tcMar>
+              <w:top w:w="0" w:type="dxa"/>
+              <w:left w:w="100" w:type="dxa"/>
+              <w:bottom w:w="0" w:type="dxa"/>
+              <w:right w:w="100" w:type="dxa"/>
+            </w:tcMar>
+            <w:vAlign w:val="top"/>
+          </w:tcPr>
+          <w:p>
+            <w:pPr>
+              <w:pStyle w:val="6"/>
+              <w:keepNext w:val="0"/>
+              <w:keepLines w:val="0"/>
+              <w:widowControl/>
+              <w:suppressLineNumbers w:val="0"/>
+              <w:bidi w:val="0"/>
+              <w:spacing w:before="0" w:beforeAutospacing="0" w:after="0" w:afterAutospacing="0" w:line="15" w:lineRule="atLeast"/>
+              <w:rPr>
+                <w:rFonts w:hint="default"/>
+                <w:lang w:val="es"/>
+              </w:rPr>
+            </w:pPr>
+            <w:r>
+              <w:rPr>
+                <w:rFonts w:hint="default" w:ascii="Arial" w:hAnsi="Arial" w:cs="Arial"/>
+                <w:i w:val="0"/>
+                <w:color w:val="000000"/>
+                <w:sz w:val="20"/>
+                <w:szCs w:val="20"/>
+                <w:u w:val="none"/>
+                <w:vertAlign w:val="baseline"/>
+              </w:rPr>
+              <w:t>Año de publicación</w:t>
+            </w:r>
+            <w:r>
+              <w:rPr>
+                <w:rFonts w:hint="default" w:ascii="Arial" w:hAnsi="Arial" w:cs="Arial"/>
+                <w:i w:val="0"/>
+                <w:color w:val="000000"/>
+                <w:sz w:val="20"/>
+                <w:szCs w:val="20"/>
+                <w:u w:val="none"/>
+                <w:vertAlign w:val="baseline"/>
+                <w:lang w:val="es"/>
+              </w:rPr>
+              <w:t>: 2020</w:t>
+            </w:r>
+          </w:p>
+        </w:tc>
+      </w:tr>
+      <w:tr>
+        <w:tblPrEx>
+          <w:tblBorders>
+            <w:top w:val="none" w:color="auto" w:sz="0" w:space="0"/>
+            <w:left w:val="none" w:color="auto" w:sz="0" w:space="0"/>
+            <w:bottom w:val="none" w:color="auto" w:sz="0" w:space="0"/>
+            <w:right w:val="none" w:color="auto" w:sz="0" w:space="0"/>
+            <w:insideH w:val="none" w:color="auto" w:sz="0" w:space="0"/>
+            <w:insideV w:val="none" w:color="auto" w:sz="0" w:space="0"/>
+          </w:tblBorders>
+          <w:tblCellMar>
+            <w:top w:w="15" w:type="dxa"/>
+            <w:left w:w="15" w:type="dxa"/>
+            <w:bottom w:w="15" w:type="dxa"/>
+            <w:right w:w="15" w:type="dxa"/>
+          </w:tblCellMar>
+        </w:tblPrEx>
+        <w:trPr>
+          <w:trHeight w:val="0" w:hRule="atLeast"/>
+        </w:trPr>
+        <w:tc>
+          <w:tcPr>
+            <w:tcW w:w="0" w:type="auto"/>
+            <w:tcBorders>
+              <w:top w:val="single" w:color="000000" w:sz="2" w:space="0"/>
+              <w:left w:val="single" w:color="000000" w:sz="2" w:space="0"/>
+              <w:bottom w:val="single" w:color="000000" w:sz="2" w:space="0"/>
+              <w:right w:val="single" w:color="000000" w:sz="2" w:space="0"/>
+            </w:tcBorders>
+            <w:shd w:val="clear" w:color="auto" w:fill="auto"/>
+            <w:tcMar>
+              <w:top w:w="0" w:type="dxa"/>
+              <w:left w:w="100" w:type="dxa"/>
+              <w:bottom w:w="0" w:type="dxa"/>
+              <w:right w:w="100" w:type="dxa"/>
+            </w:tcMar>
+            <w:vAlign w:val="top"/>
+          </w:tcPr>
+          <w:p>
+            <w:pPr>
+              <w:keepNext w:val="0"/>
+              <w:keepLines w:val="0"/>
+              <w:widowControl/>
+              <w:suppressLineNumbers w:val="0"/>
+              <w:bidi w:val="0"/>
+              <w:jc w:val="left"/>
+              <w:textAlignment w:val="top"/>
+            </w:pPr>
+          </w:p>
+          <w:p>
+            <w:pPr>
+              <w:pStyle w:val="6"/>
+              <w:keepNext w:val="0"/>
+              <w:keepLines w:val="0"/>
+              <w:widowControl/>
+              <w:suppressLineNumbers w:val="0"/>
+              <w:bidi w:val="0"/>
+              <w:spacing w:before="0" w:beforeAutospacing="0" w:after="160" w:afterAutospacing="0" w:line="15" w:lineRule="atLeast"/>
+              <w:rPr>
+                <w:rFonts w:hint="default" w:ascii="Arial" w:hAnsi="Arial" w:cs="Arial"/>
+                <w:i w:val="0"/>
+                <w:color w:val="000000"/>
+                <w:sz w:val="20"/>
+                <w:szCs w:val="20"/>
+                <w:u w:val="none"/>
+                <w:vertAlign w:val="baseline"/>
+              </w:rPr>
+            </w:pPr>
+            <w:r>
+              <w:rPr>
+                <w:rFonts w:hint="default" w:ascii="Arial" w:hAnsi="Arial" w:cs="Arial"/>
+                <w:i w:val="0"/>
+                <w:color w:val="000000"/>
+                <w:sz w:val="20"/>
+                <w:szCs w:val="20"/>
+                <w:u w:val="none"/>
+                <w:vertAlign w:val="baseline"/>
+              </w:rPr>
+              <w:t>[Propósito y objetivo]</w:t>
+            </w:r>
+          </w:p>
+          <w:p>
+            <w:pPr>
+              <w:pStyle w:val="6"/>
+              <w:keepNext w:val="0"/>
+              <w:keepLines w:val="0"/>
+              <w:widowControl/>
+              <w:suppressLineNumbers w:val="0"/>
+              <w:bidi w:val="0"/>
+              <w:spacing w:before="0" w:beforeAutospacing="0" w:after="160" w:afterAutospacing="0" w:line="15" w:lineRule="atLeast"/>
+              <w:rPr>
+                <w:rFonts w:hint="default" w:ascii="Arial" w:hAnsi="Arial" w:cs="Arial"/>
+                <w:i w:val="0"/>
+                <w:color w:val="000000"/>
+                <w:sz w:val="20"/>
+                <w:szCs w:val="20"/>
+                <w:u w:val="none"/>
+                <w:vertAlign w:val="baseline"/>
+                <w:lang w:val="es"/>
+              </w:rPr>
+            </w:pPr>
+            <w:r>
+              <w:rPr>
+                <w:rFonts w:hint="default" w:ascii="Arial" w:hAnsi="Arial" w:cs="Arial"/>
+                <w:i w:val="0"/>
+                <w:color w:val="000000"/>
+                <w:sz w:val="20"/>
+                <w:szCs w:val="20"/>
+                <w:u w:val="none"/>
+                <w:vertAlign w:val="baseline"/>
+                <w:lang w:val="es"/>
+              </w:rPr>
+              <w:t xml:space="preserve">Analizar los efectos de los sintomas depresivos durante las interacciones sociales en estudiantes los cuales son ubicados todos juntos en una casa de campo. </w:t>
+            </w:r>
+          </w:p>
+          <w:p>
+            <w:pPr>
+              <w:pStyle w:val="6"/>
+              <w:keepNext w:val="0"/>
+              <w:keepLines w:val="0"/>
+              <w:widowControl/>
+              <w:suppressLineNumbers w:val="0"/>
+              <w:bidi w:val="0"/>
+              <w:spacing w:before="0" w:beforeAutospacing="0" w:after="160" w:afterAutospacing="0" w:line="15" w:lineRule="atLeast"/>
+              <w:jc w:val="both"/>
+              <w:rPr>
+                <w:rFonts w:hint="default" w:ascii="Arial" w:hAnsi="Arial" w:cs="Arial"/>
+                <w:i w:val="0"/>
+                <w:color w:val="000000"/>
+                <w:sz w:val="20"/>
+                <w:szCs w:val="20"/>
+                <w:u w:val="none"/>
+                <w:vertAlign w:val="baseline"/>
+              </w:rPr>
+            </w:pPr>
+            <w:r>
+              <w:rPr>
+                <w:rFonts w:hint="default" w:ascii="Arial" w:hAnsi="Arial" w:cs="Arial"/>
+                <w:i w:val="0"/>
+                <w:color w:val="000000"/>
+                <w:sz w:val="20"/>
+                <w:szCs w:val="20"/>
+                <w:u w:val="none"/>
+                <w:vertAlign w:val="baseline"/>
+              </w:rPr>
+              <w:t>[Metodología]</w:t>
+            </w:r>
+          </w:p>
+          <w:p>
+            <w:pPr>
+              <w:pStyle w:val="6"/>
+              <w:keepNext w:val="0"/>
+              <w:keepLines w:val="0"/>
+              <w:widowControl/>
+              <w:suppressLineNumbers w:val="0"/>
+              <w:bidi w:val="0"/>
+              <w:spacing w:before="0" w:beforeAutospacing="0" w:after="160" w:afterAutospacing="0" w:line="15" w:lineRule="atLeast"/>
+              <w:jc w:val="both"/>
+              <w:rPr>
+                <w:rFonts w:hint="default" w:ascii="Arial" w:hAnsi="Arial" w:cs="Arial"/>
+                <w:i w:val="0"/>
+                <w:color w:val="000000"/>
+                <w:sz w:val="20"/>
+                <w:szCs w:val="20"/>
+                <w:u w:val="none"/>
+                <w:vertAlign w:val="baseline"/>
+                <w:lang w:val="es"/>
+              </w:rPr>
+            </w:pPr>
+            <w:r>
+              <w:rPr>
+                <w:rFonts w:hint="default" w:ascii="Arial" w:hAnsi="Arial" w:cs="Arial"/>
+                <w:i w:val="0"/>
+                <w:color w:val="000000"/>
+                <w:sz w:val="20"/>
+                <w:szCs w:val="20"/>
+                <w:u w:val="none"/>
+                <w:vertAlign w:val="baseline"/>
+                <w:lang w:val="es"/>
+              </w:rPr>
+              <w:t>Se realizó un estudio de cohorte obteniendo los datos de estudiantes no graduados de la siguiente manera: en primera instancia los estudiantes asistieron a un evento social voluntariamente y en segunda instancia los datos obtenidos fueron del primer fin de semana que tuvieron al momento de iniciar sus estudios.</w:t>
+            </w:r>
+          </w:p>
+          <w:p>
+            <w:pPr>
+              <w:pStyle w:val="6"/>
+              <w:keepNext w:val="0"/>
+              <w:keepLines w:val="0"/>
+              <w:widowControl/>
+              <w:suppressLineNumbers w:val="0"/>
+              <w:bidi w:val="0"/>
+              <w:spacing w:before="0" w:beforeAutospacing="0" w:after="0" w:afterAutospacing="0" w:line="15" w:lineRule="atLeast"/>
+              <w:jc w:val="both"/>
+              <w:rPr>
+                <w:rFonts w:hint="default" w:ascii="Arial" w:hAnsi="Arial" w:cs="Arial"/>
+                <w:sz w:val="20"/>
+                <w:szCs w:val="20"/>
+                <w:lang w:val="es"/>
+              </w:rPr>
+            </w:pPr>
+            <w:r>
+              <w:rPr>
+                <w:rFonts w:hint="default" w:ascii="Arial" w:hAnsi="Arial" w:cs="Arial"/>
+                <w:sz w:val="20"/>
+                <w:szCs w:val="20"/>
+                <w:lang w:val="es"/>
+              </w:rPr>
+              <w:t>La primera muestra fue constituida de 73 individuos de los cuales 14 pertenecen a la organización de estudiantes que organizaron el evento. La segunda muestra consiste de 50 individuos incluyendo los 14 de la organización del evento. Antes del fin de semana 53 estudiantes de la primera muestra y 48 de la segunda, realizaron una encuesta en la que se obtenian datos sobre los lazos de amistad y los síntomas depresivos.</w:t>
+            </w:r>
+          </w:p>
+          <w:p>
+            <w:pPr>
+              <w:pStyle w:val="6"/>
+              <w:keepNext w:val="0"/>
+              <w:keepLines w:val="0"/>
+              <w:widowControl/>
+              <w:suppressLineNumbers w:val="0"/>
+              <w:bidi w:val="0"/>
+              <w:spacing w:before="0" w:beforeAutospacing="0" w:after="0" w:afterAutospacing="0" w:line="15" w:lineRule="atLeast"/>
+              <w:jc w:val="both"/>
+              <w:rPr>
+                <w:rFonts w:hint="default" w:ascii="Arial" w:hAnsi="Arial" w:cs="Arial"/>
+                <w:sz w:val="20"/>
+                <w:szCs w:val="20"/>
+                <w:lang w:val="es"/>
+              </w:rPr>
+            </w:pPr>
+          </w:p>
+          <w:p>
+            <w:pPr>
+              <w:pStyle w:val="6"/>
+              <w:keepNext w:val="0"/>
+              <w:keepLines w:val="0"/>
+              <w:widowControl/>
+              <w:suppressLineNumbers w:val="0"/>
+              <w:bidi w:val="0"/>
+              <w:spacing w:before="0" w:beforeAutospacing="0" w:after="0" w:afterAutospacing="0" w:line="15" w:lineRule="atLeast"/>
+              <w:jc w:val="both"/>
+              <w:rPr>
+                <w:rFonts w:hint="default" w:ascii="Arial" w:hAnsi="Arial" w:cs="Arial"/>
+                <w:sz w:val="20"/>
+                <w:szCs w:val="20"/>
+                <w:lang w:val="es"/>
+              </w:rPr>
+            </w:pPr>
+            <w:r>
+              <w:rPr>
+                <w:rFonts w:hint="default" w:ascii="Arial" w:hAnsi="Arial" w:cs="Arial"/>
+                <w:sz w:val="20"/>
+                <w:szCs w:val="20"/>
+                <w:lang w:val="es"/>
+              </w:rPr>
+              <w:t>Durante la llegada a la casa de campo, cada participante fue equipado con una insignia la cual consistía en un dispositivo de radio frecuencia que permite medir las interacciones sociales. Además se agregaron 8 de estos dispositivos en areas comúnes de la casa de campo para identificar en que lugar pasaban más tiempo los estudiantes.</w:t>
+            </w:r>
+          </w:p>
+          <w:p>
+            <w:pPr>
+              <w:pStyle w:val="6"/>
+              <w:keepNext w:val="0"/>
+              <w:keepLines w:val="0"/>
+              <w:widowControl/>
+              <w:suppressLineNumbers w:val="0"/>
+              <w:bidi w:val="0"/>
+              <w:spacing w:before="0" w:beforeAutospacing="0" w:after="0" w:afterAutospacing="0" w:line="15" w:lineRule="atLeast"/>
+              <w:jc w:val="both"/>
+              <w:rPr>
+                <w:rFonts w:hint="default" w:ascii="Arial" w:hAnsi="Arial" w:cs="Arial"/>
+                <w:sz w:val="20"/>
+                <w:szCs w:val="20"/>
+                <w:lang w:val="es"/>
+              </w:rPr>
+            </w:pPr>
+          </w:p>
+          <w:p>
+            <w:pPr>
+              <w:pStyle w:val="6"/>
+              <w:keepNext w:val="0"/>
+              <w:keepLines w:val="0"/>
+              <w:widowControl/>
+              <w:suppressLineNumbers w:val="0"/>
+              <w:bidi w:val="0"/>
+              <w:spacing w:before="0" w:beforeAutospacing="0" w:after="0" w:afterAutospacing="0" w:line="15" w:lineRule="atLeast"/>
+              <w:jc w:val="both"/>
+              <w:rPr>
+                <w:rFonts w:hint="default" w:ascii="Arial" w:hAnsi="Arial" w:cs="Arial"/>
+                <w:sz w:val="20"/>
+                <w:szCs w:val="20"/>
+                <w:lang w:val="es"/>
+              </w:rPr>
+            </w:pPr>
+            <w:r>
+              <w:rPr>
+                <w:rFonts w:hint="default" w:ascii="Arial" w:hAnsi="Arial" w:cs="Arial"/>
+                <w:sz w:val="20"/>
+                <w:szCs w:val="20"/>
+                <w:lang w:val="es"/>
+              </w:rPr>
+              <w:t xml:space="preserve">Para identificar los lazos de amistad, se realizó la pregunta en la encuesta : “¿Quien de los estudiantes tu llamaría tu amigo?” de donde se desprendían 20 opciones.  </w:t>
+            </w:r>
+          </w:p>
+          <w:p>
+            <w:pPr>
+              <w:pStyle w:val="6"/>
+              <w:keepNext w:val="0"/>
+              <w:keepLines w:val="0"/>
+              <w:widowControl/>
+              <w:suppressLineNumbers w:val="0"/>
+              <w:bidi w:val="0"/>
+              <w:spacing w:before="0" w:beforeAutospacing="0" w:after="0" w:afterAutospacing="0" w:line="15" w:lineRule="atLeast"/>
+              <w:jc w:val="both"/>
+              <w:rPr>
+                <w:rFonts w:hint="default" w:ascii="Arial" w:hAnsi="Arial" w:cs="Arial"/>
+                <w:sz w:val="20"/>
+                <w:szCs w:val="20"/>
+                <w:lang w:val="es"/>
+              </w:rPr>
+            </w:pPr>
+          </w:p>
+          <w:p>
+            <w:pPr>
+              <w:pStyle w:val="6"/>
+              <w:keepNext w:val="0"/>
+              <w:keepLines w:val="0"/>
+              <w:widowControl/>
+              <w:suppressLineNumbers w:val="0"/>
+              <w:bidi w:val="0"/>
+              <w:spacing w:before="0" w:beforeAutospacing="0" w:after="0" w:afterAutospacing="0" w:line="15" w:lineRule="atLeast"/>
+              <w:jc w:val="both"/>
+              <w:rPr>
+                <w:rFonts w:hint="default" w:ascii="Arial" w:hAnsi="Arial" w:cs="Arial"/>
+                <w:sz w:val="20"/>
+                <w:szCs w:val="20"/>
+                <w:lang w:val="es"/>
+              </w:rPr>
+            </w:pPr>
+            <w:r>
+              <w:rPr>
+                <w:rFonts w:hint="default" w:ascii="Arial" w:hAnsi="Arial" w:cs="Arial"/>
+                <w:sz w:val="20"/>
+                <w:szCs w:val="20"/>
+                <w:lang w:val="es"/>
+              </w:rPr>
+              <w:t xml:space="preserve">Los sintomas depresivos fueron evaluados con la versión alemana del Center for Epidemiologic Studies Depression Scale- Revised, con 20 preguntas en una escala de 0(Casi no hay sintomas depresivos o nunca) a 3(Ocurre la mayor parte del tiempo). Ejemplos de las preguntas: “Feeling depressed” o “Feeling everything one does is  and effort”, de donde el puntaje de derpresión se obtenia de la suma de todos estos items. </w:t>
+            </w:r>
+          </w:p>
+          <w:p>
+            <w:pPr>
+              <w:pStyle w:val="6"/>
+              <w:keepNext w:val="0"/>
+              <w:keepLines w:val="0"/>
+              <w:widowControl/>
+              <w:suppressLineNumbers w:val="0"/>
+              <w:bidi w:val="0"/>
+              <w:spacing w:before="0" w:beforeAutospacing="0" w:after="0" w:afterAutospacing="0" w:line="15" w:lineRule="atLeast"/>
+              <w:jc w:val="both"/>
+              <w:rPr>
+                <w:rFonts w:hint="default" w:ascii="Arial" w:hAnsi="Arial" w:cs="Arial"/>
+                <w:sz w:val="20"/>
+                <w:szCs w:val="20"/>
+                <w:lang w:val="es"/>
+              </w:rPr>
+            </w:pPr>
+          </w:p>
+          <w:p>
+            <w:pPr>
+              <w:pStyle w:val="6"/>
+              <w:keepNext w:val="0"/>
+              <w:keepLines w:val="0"/>
+              <w:widowControl/>
+              <w:suppressLineNumbers w:val="0"/>
+              <w:bidi w:val="0"/>
+              <w:spacing w:before="0" w:beforeAutospacing="0" w:after="0" w:afterAutospacing="0" w:line="15" w:lineRule="atLeast"/>
+              <w:jc w:val="both"/>
+              <w:rPr>
+                <w:rFonts w:hint="default" w:ascii="Arial" w:hAnsi="Arial" w:cs="Arial"/>
+                <w:sz w:val="20"/>
+                <w:szCs w:val="20"/>
+                <w:lang w:val="es"/>
+              </w:rPr>
+            </w:pPr>
+            <w:r>
+              <w:rPr>
+                <w:rFonts w:hint="default" w:ascii="Arial" w:hAnsi="Arial" w:cs="Arial"/>
+                <w:sz w:val="20"/>
+                <w:szCs w:val="20"/>
+                <w:lang w:val="es"/>
+              </w:rPr>
+              <w:t xml:space="preserve">Se realizó un análisis adicional sobre los efectos de la personalidad en las interacciones sociales. The Big Five Personality (openness, conscientiousness, extraversiom, agreeableness, neuroticism) fueron medidos con 10 items de la versión de Big Five Inventory, donde cada rasgo fue medido en un rango en la escala de Likert, desde “Sumamente en desacuerdo”(1) hasta “Sumamente de acuerdo” (5). </w:t>
+            </w:r>
+          </w:p>
+          <w:p>
+            <w:pPr>
+              <w:pStyle w:val="6"/>
+              <w:keepNext w:val="0"/>
+              <w:keepLines w:val="0"/>
+              <w:widowControl/>
+              <w:suppressLineNumbers w:val="0"/>
+              <w:bidi w:val="0"/>
+              <w:spacing w:before="0" w:beforeAutospacing="0" w:after="0" w:afterAutospacing="0" w:line="15" w:lineRule="atLeast"/>
+              <w:jc w:val="both"/>
+              <w:rPr>
+                <w:rFonts w:hint="default" w:ascii="Arial" w:hAnsi="Arial" w:cs="Arial"/>
+                <w:i w:val="0"/>
+                <w:color w:val="000000"/>
+                <w:sz w:val="20"/>
+                <w:szCs w:val="20"/>
+                <w:u w:val="none"/>
+                <w:vertAlign w:val="baseline"/>
+              </w:rPr>
+            </w:pPr>
+          </w:p>
+          <w:p>
+            <w:pPr>
+              <w:pStyle w:val="6"/>
+              <w:keepNext w:val="0"/>
+              <w:keepLines w:val="0"/>
+              <w:widowControl/>
+              <w:suppressLineNumbers w:val="0"/>
+              <w:bidi w:val="0"/>
+              <w:spacing w:before="0" w:beforeAutospacing="0" w:after="0" w:afterAutospacing="0" w:line="15" w:lineRule="atLeast"/>
+              <w:jc w:val="both"/>
+              <w:rPr>
+                <w:rFonts w:hint="default" w:ascii="Arial" w:hAnsi="Arial" w:cs="Arial"/>
+                <w:i w:val="0"/>
+                <w:color w:val="000000"/>
+                <w:sz w:val="20"/>
+                <w:szCs w:val="20"/>
+                <w:u w:val="none"/>
+                <w:vertAlign w:val="baseline"/>
+              </w:rPr>
+            </w:pPr>
+            <w:r>
+              <w:rPr>
+                <w:rFonts w:hint="default" w:ascii="Arial" w:hAnsi="Arial" w:cs="Arial"/>
+                <w:i w:val="0"/>
+                <w:color w:val="000000"/>
+                <w:sz w:val="20"/>
+                <w:szCs w:val="20"/>
+                <w:u w:val="none"/>
+                <w:vertAlign w:val="baseline"/>
+              </w:rPr>
+              <w:t>[Resultados]</w:t>
+            </w:r>
+          </w:p>
+          <w:p>
+            <w:pPr>
+              <w:pStyle w:val="6"/>
+              <w:keepNext w:val="0"/>
+              <w:keepLines w:val="0"/>
+              <w:widowControl/>
+              <w:suppressLineNumbers w:val="0"/>
+              <w:bidi w:val="0"/>
+              <w:spacing w:before="0" w:beforeAutospacing="0" w:after="0" w:afterAutospacing="0" w:line="15" w:lineRule="atLeast"/>
+              <w:jc w:val="both"/>
+              <w:rPr>
+                <w:rFonts w:hint="default" w:ascii="Arial" w:hAnsi="Arial" w:cs="Arial"/>
+                <w:i w:val="0"/>
+                <w:color w:val="000000"/>
+                <w:sz w:val="20"/>
+                <w:szCs w:val="20"/>
+                <w:u w:val="none"/>
+                <w:vertAlign w:val="baseline"/>
+              </w:rPr>
+            </w:pPr>
+          </w:p>
+          <w:p>
+            <w:pPr>
+              <w:pStyle w:val="6"/>
+              <w:keepNext w:val="0"/>
+              <w:keepLines w:val="0"/>
+              <w:widowControl/>
+              <w:suppressLineNumbers w:val="0"/>
+              <w:bidi w:val="0"/>
+              <w:spacing w:before="0" w:beforeAutospacing="0" w:after="0" w:afterAutospacing="0" w:line="15" w:lineRule="atLeast"/>
+              <w:jc w:val="both"/>
+              <w:rPr>
+                <w:rFonts w:hint="default" w:ascii="Arial" w:hAnsi="Arial" w:cs="Arial"/>
+                <w:i w:val="0"/>
+                <w:color w:val="000000"/>
+                <w:sz w:val="20"/>
+                <w:szCs w:val="20"/>
+                <w:u w:val="none"/>
+                <w:vertAlign w:val="baseline"/>
+                <w:lang w:val="es"/>
+              </w:rPr>
+            </w:pPr>
+            <w:r>
+              <w:rPr>
+                <w:rFonts w:hint="default" w:ascii="Arial" w:hAnsi="Arial" w:cs="Arial"/>
+                <w:i w:val="0"/>
+                <w:color w:val="000000"/>
+                <w:sz w:val="20"/>
+                <w:szCs w:val="20"/>
+                <w:u w:val="none"/>
+                <w:vertAlign w:val="baseline"/>
+                <w:lang w:val="es"/>
+              </w:rPr>
+              <w:t>Los resultados indican la relación de los sintomas depresios con menos interacción social, relacionandose con personas que también tienen sintomas depresivos, pasando tiempo con interacciones de a pares más que interacciones grupales pero no se relaciona con pasar menos tiempo con amigos.</w:t>
+            </w:r>
+          </w:p>
+          <w:p>
+            <w:pPr>
+              <w:pStyle w:val="6"/>
+              <w:keepNext w:val="0"/>
+              <w:keepLines w:val="0"/>
+              <w:widowControl/>
+              <w:suppressLineNumbers w:val="0"/>
+              <w:bidi w:val="0"/>
+              <w:spacing w:before="0" w:beforeAutospacing="0" w:after="0" w:afterAutospacing="0" w:line="15" w:lineRule="atLeast"/>
+              <w:jc w:val="both"/>
+              <w:rPr>
+                <w:rFonts w:hint="default" w:ascii="Arial" w:hAnsi="Arial" w:cs="Arial"/>
+                <w:i w:val="0"/>
+                <w:color w:val="000000"/>
+                <w:sz w:val="20"/>
+                <w:szCs w:val="20"/>
+                <w:u w:val="none"/>
+                <w:vertAlign w:val="baseline"/>
+                <w:lang w:val="es"/>
+              </w:rPr>
+            </w:pPr>
+          </w:p>
+          <w:p>
+            <w:pPr>
+              <w:pStyle w:val="6"/>
+              <w:keepNext w:val="0"/>
+              <w:keepLines w:val="0"/>
+              <w:widowControl/>
+              <w:suppressLineNumbers w:val="0"/>
+              <w:bidi w:val="0"/>
+              <w:spacing w:before="0" w:beforeAutospacing="0" w:after="0" w:afterAutospacing="0" w:line="15" w:lineRule="atLeast"/>
+              <w:rPr>
+                <w:rFonts w:hint="default" w:ascii="Arial" w:hAnsi="Arial" w:cs="Arial"/>
+                <w:i w:val="0"/>
+                <w:color w:val="000000"/>
+                <w:sz w:val="20"/>
+                <w:szCs w:val="20"/>
+                <w:u w:val="none"/>
+                <w:vertAlign w:val="baseline"/>
+              </w:rPr>
+            </w:pPr>
+            <w:r>
+              <w:rPr>
+                <w:rFonts w:hint="default" w:ascii="Arial" w:hAnsi="Arial" w:cs="Arial"/>
+                <w:i w:val="0"/>
+                <w:color w:val="000000"/>
+                <w:sz w:val="20"/>
+                <w:szCs w:val="20"/>
+                <w:u w:val="none"/>
+                <w:vertAlign w:val="baseline"/>
+              </w:rPr>
+              <w:t>[Conclusiones]</w:t>
+            </w:r>
+          </w:p>
+          <w:p>
+            <w:pPr>
+              <w:pStyle w:val="6"/>
+              <w:keepNext w:val="0"/>
+              <w:keepLines w:val="0"/>
+              <w:widowControl/>
+              <w:suppressLineNumbers w:val="0"/>
+              <w:bidi w:val="0"/>
+              <w:spacing w:before="0" w:beforeAutospacing="0" w:after="0" w:afterAutospacing="0" w:line="15" w:lineRule="atLeast"/>
+              <w:rPr>
+                <w:rFonts w:hint="default" w:ascii="Arial" w:hAnsi="Arial" w:cs="Arial"/>
+                <w:i w:val="0"/>
+                <w:color w:val="000000"/>
+                <w:sz w:val="20"/>
+                <w:szCs w:val="20"/>
+                <w:u w:val="none"/>
+                <w:vertAlign w:val="baseline"/>
+              </w:rPr>
+            </w:pPr>
+          </w:p>
+          <w:p>
+            <w:pPr>
+              <w:pStyle w:val="6"/>
+              <w:keepNext w:val="0"/>
+              <w:keepLines w:val="0"/>
+              <w:widowControl/>
+              <w:suppressLineNumbers w:val="0"/>
+              <w:bidi w:val="0"/>
+              <w:spacing w:before="0" w:beforeAutospacing="0" w:after="0" w:afterAutospacing="0" w:line="15" w:lineRule="atLeast"/>
+              <w:rPr>
+                <w:rFonts w:hint="default" w:ascii="Arial" w:hAnsi="Arial" w:cs="Arial"/>
+                <w:i w:val="0"/>
+                <w:color w:val="000000"/>
+                <w:sz w:val="20"/>
+                <w:szCs w:val="20"/>
+                <w:u w:val="none"/>
+                <w:vertAlign w:val="baseline"/>
+                <w:lang w:val="es"/>
+              </w:rPr>
+            </w:pPr>
+            <w:r>
+              <w:rPr>
+                <w:rFonts w:hint="default" w:ascii="Arial" w:hAnsi="Arial" w:cs="Arial"/>
+                <w:i w:val="0"/>
+                <w:color w:val="000000"/>
+                <w:sz w:val="20"/>
+                <w:szCs w:val="20"/>
+                <w:u w:val="none"/>
+                <w:vertAlign w:val="baseline"/>
+                <w:lang w:val="es"/>
+              </w:rPr>
+              <w:t>Se realizó un análisis de los efectos de las 5  personalidades grandes en las interacciones sociales, de donde se encontró que los sintomas depresivos tienen aspectos unicos que van más allá de los que pueden ser explicados por las 5 personalidades grandes.</w:t>
+            </w:r>
+          </w:p>
+          <w:p>
+            <w:pPr>
+              <w:pStyle w:val="6"/>
+              <w:keepNext w:val="0"/>
+              <w:keepLines w:val="0"/>
+              <w:widowControl/>
+              <w:suppressLineNumbers w:val="0"/>
+              <w:bidi w:val="0"/>
+              <w:spacing w:before="0" w:beforeAutospacing="0" w:after="0" w:afterAutospacing="0" w:line="15" w:lineRule="atLeast"/>
+              <w:rPr>
+                <w:rFonts w:hint="default" w:ascii="Arial" w:hAnsi="Arial" w:cs="Arial"/>
+                <w:i w:val="0"/>
+                <w:color w:val="000000"/>
+                <w:sz w:val="20"/>
+                <w:szCs w:val="20"/>
+                <w:u w:val="none"/>
+                <w:vertAlign w:val="baseline"/>
+              </w:rPr>
+            </w:pPr>
+          </w:p>
+          <w:p>
+            <w:pPr>
+              <w:pStyle w:val="6"/>
+              <w:keepNext w:val="0"/>
+              <w:keepLines w:val="0"/>
+              <w:widowControl/>
+              <w:suppressLineNumbers w:val="0"/>
+              <w:bidi w:val="0"/>
+              <w:spacing w:before="0" w:beforeAutospacing="0" w:after="0" w:afterAutospacing="0" w:line="15" w:lineRule="atLeast"/>
+              <w:rPr>
+                <w:rFonts w:hint="default" w:ascii="Arial" w:hAnsi="Arial" w:cs="Arial"/>
+                <w:i w:val="0"/>
+                <w:color w:val="000000"/>
+                <w:sz w:val="20"/>
+                <w:szCs w:val="20"/>
+                <w:u w:val="none"/>
+                <w:vertAlign w:val="baseline"/>
+              </w:rPr>
+            </w:pPr>
+          </w:p>
+          <w:p>
+            <w:pPr>
+              <w:pStyle w:val="6"/>
+              <w:keepNext w:val="0"/>
+              <w:keepLines w:val="0"/>
+              <w:widowControl/>
+              <w:suppressLineNumbers w:val="0"/>
+              <w:bidi w:val="0"/>
+              <w:spacing w:before="0" w:beforeAutospacing="0" w:after="160" w:afterAutospacing="0" w:line="15" w:lineRule="atLeast"/>
+              <w:jc w:val="both"/>
+              <w:rPr>
+                <w:rFonts w:hint="default" w:ascii="Arial" w:hAnsi="Arial" w:cs="Arial"/>
+                <w:i w:val="0"/>
+                <w:color w:val="000000"/>
+                <w:sz w:val="20"/>
+                <w:szCs w:val="20"/>
+                <w:u w:val="none"/>
+                <w:vertAlign w:val="baseline"/>
+              </w:rPr>
+            </w:pPr>
+            <w:r>
+              <w:rPr>
+                <w:rFonts w:hint="default" w:ascii="Arial" w:hAnsi="Arial" w:cs="Arial"/>
+                <w:i w:val="0"/>
+                <w:color w:val="000000"/>
+                <w:sz w:val="20"/>
+                <w:szCs w:val="20"/>
+                <w:u w:val="none"/>
+                <w:vertAlign w:val="baseline"/>
+              </w:rPr>
+              <w:t>[Criterio de selección]</w:t>
+            </w:r>
+          </w:p>
+          <w:p>
+            <w:pPr>
+              <w:pStyle w:val="6"/>
+              <w:keepNext w:val="0"/>
+              <w:keepLines w:val="0"/>
+              <w:widowControl/>
+              <w:suppressLineNumbers w:val="0"/>
+              <w:bidi w:val="0"/>
+              <w:spacing w:before="0" w:beforeAutospacing="0" w:after="160" w:afterAutospacing="0" w:line="15" w:lineRule="atLeast"/>
+              <w:jc w:val="both"/>
+              <w:rPr>
+                <w:rFonts w:hint="default" w:ascii="Arial" w:hAnsi="Arial" w:cs="Arial"/>
+                <w:i w:val="0"/>
+                <w:color w:val="000000"/>
+                <w:sz w:val="20"/>
+                <w:szCs w:val="20"/>
+                <w:u w:val="none"/>
+                <w:vertAlign w:val="baseline"/>
+                <w:lang w:val="es"/>
+              </w:rPr>
+            </w:pPr>
+            <w:r>
+              <w:rPr>
+                <w:rFonts w:hint="default" w:ascii="Arial" w:hAnsi="Arial" w:cs="Arial"/>
+                <w:i w:val="0"/>
+                <w:color w:val="000000"/>
+                <w:sz w:val="20"/>
+                <w:szCs w:val="20"/>
+                <w:u w:val="none"/>
+                <w:vertAlign w:val="baseline"/>
+                <w:lang w:val="es"/>
+              </w:rPr>
+              <w:t>Es necesario tener un criterio diferente en canto a la detección de sintomas depresivos. Debido a la pandemia por Covid-19, muchos aspectos de la vida han cambiado, y aunque ahora se esté volviendo a la normalidad en algunos paises, igualmente se estuvo gran tiempo en cuarentena en muchos de ellos, estas publicaciones que se hicieron durante ese tiempo podrían permitir observar sintomas depresivos cómo se muestra en este estudio, sintomas que no pueden ser explicados por los rasgos de las 5 personalidades grandes.</w:t>
+            </w:r>
+          </w:p>
+          <w:p>
+            <w:pPr>
+              <w:pStyle w:val="6"/>
+              <w:keepNext w:val="0"/>
+              <w:keepLines w:val="0"/>
+              <w:widowControl/>
+              <w:suppressLineNumbers w:val="0"/>
+              <w:bidi w:val="0"/>
+              <w:spacing w:before="0" w:beforeAutospacing="0" w:after="160" w:afterAutospacing="0" w:line="15" w:lineRule="atLeast"/>
+              <w:jc w:val="both"/>
+              <w:rPr>
+                <w:rFonts w:hint="default" w:ascii="Arial" w:hAnsi="Arial" w:cs="Arial"/>
+                <w:i w:val="0"/>
+                <w:color w:val="000000"/>
+                <w:sz w:val="20"/>
+                <w:szCs w:val="20"/>
+                <w:u w:val="none"/>
+                <w:vertAlign w:val="baseline"/>
+              </w:rPr>
+            </w:pPr>
+            <w:r>
+              <w:rPr>
+                <w:rFonts w:hint="default" w:ascii="Arial" w:hAnsi="Arial" w:cs="Arial"/>
+                <w:i w:val="0"/>
+                <w:color w:val="000000"/>
+                <w:sz w:val="20"/>
+                <w:szCs w:val="20"/>
+                <w:u w:val="none"/>
+                <w:vertAlign w:val="baseline"/>
+              </w:rPr>
+              <w:t>[Aporte] </w:t>
+            </w:r>
+          </w:p>
+          <w:p>
+            <w:pPr>
+              <w:pStyle w:val="6"/>
+              <w:keepNext w:val="0"/>
+              <w:keepLines w:val="0"/>
+              <w:widowControl/>
+              <w:suppressLineNumbers w:val="0"/>
+              <w:bidi w:val="0"/>
+              <w:spacing w:before="0" w:beforeAutospacing="0" w:after="160" w:afterAutospacing="0" w:line="15" w:lineRule="atLeast"/>
+              <w:jc w:val="both"/>
+              <w:rPr>
+                <w:rFonts w:hint="default" w:ascii="Arial" w:hAnsi="Arial" w:cs="Arial"/>
+                <w:i w:val="0"/>
+                <w:color w:val="000000"/>
+                <w:sz w:val="20"/>
+                <w:szCs w:val="20"/>
+                <w:u w:val="none"/>
+                <w:vertAlign w:val="baseline"/>
+                <w:lang w:val="es"/>
+              </w:rPr>
+            </w:pPr>
+            <w:r>
+              <w:rPr>
+                <w:rFonts w:hint="default" w:ascii="Arial" w:hAnsi="Arial" w:cs="Arial"/>
+                <w:i w:val="0"/>
+                <w:color w:val="000000"/>
+                <w:sz w:val="20"/>
+                <w:szCs w:val="20"/>
+                <w:u w:val="none"/>
+                <w:vertAlign w:val="baseline"/>
+                <w:lang w:val="es"/>
+              </w:rPr>
+              <w:t>El análisis en estudiantes que estuvieron confinados durante un fin de semana y la evolución que tuvieron al momento de interactuar con otros estudianes. Es importante reconocer que aspectos como la interacción entre personas con sintomas depresivos con personas que también padecen estos sintomas pueden aumentar en ambos casos.</w:t>
+            </w:r>
+          </w:p>
+          <w:p>
+            <w:pPr>
+              <w:pStyle w:val="6"/>
+              <w:keepNext w:val="0"/>
+              <w:keepLines w:val="0"/>
+              <w:widowControl/>
+              <w:suppressLineNumbers w:val="0"/>
+              <w:bidi w:val="0"/>
+              <w:spacing w:before="0" w:beforeAutospacing="0" w:after="160" w:afterAutospacing="0" w:line="15" w:lineRule="atLeast"/>
+              <w:jc w:val="both"/>
+              <w:rPr>
+                <w:rFonts w:hint="default" w:ascii="Arial" w:hAnsi="Arial" w:cs="Arial"/>
+                <w:i w:val="0"/>
+                <w:color w:val="000000"/>
+                <w:sz w:val="20"/>
+                <w:szCs w:val="20"/>
+                <w:u w:val="none"/>
+                <w:vertAlign w:val="baseline"/>
+              </w:rPr>
+            </w:pPr>
+            <w:r>
+              <w:rPr>
+                <w:rFonts w:hint="default" w:ascii="Arial" w:hAnsi="Arial" w:cs="Arial"/>
+                <w:i w:val="0"/>
+                <w:color w:val="000000"/>
+                <w:sz w:val="20"/>
+                <w:szCs w:val="20"/>
+                <w:u w:val="none"/>
+                <w:vertAlign w:val="baseline"/>
+              </w:rPr>
+              <w:t>[Justificación ampliada de la selección]</w:t>
+            </w:r>
+          </w:p>
+          <w:p>
+            <w:pPr>
+              <w:pStyle w:val="6"/>
+              <w:keepNext w:val="0"/>
+              <w:keepLines w:val="0"/>
+              <w:widowControl/>
+              <w:suppressLineNumbers w:val="0"/>
+              <w:bidi w:val="0"/>
+              <w:spacing w:before="0" w:beforeAutospacing="0" w:after="160" w:afterAutospacing="0" w:line="15" w:lineRule="atLeast"/>
+              <w:jc w:val="both"/>
+              <w:rPr>
+                <w:rFonts w:hint="default" w:ascii="Arial" w:hAnsi="Arial" w:cs="Arial"/>
+                <w:i w:val="0"/>
+                <w:color w:val="000000"/>
+                <w:sz w:val="20"/>
+                <w:szCs w:val="20"/>
+                <w:u w:val="none"/>
+                <w:vertAlign w:val="baseline"/>
+                <w:lang w:val="es"/>
+              </w:rPr>
+            </w:pPr>
+            <w:r>
+              <w:rPr>
+                <w:rFonts w:hint="default" w:ascii="Arial" w:hAnsi="Arial" w:cs="Arial"/>
+                <w:i w:val="0"/>
+                <w:color w:val="000000"/>
+                <w:sz w:val="20"/>
+                <w:szCs w:val="20"/>
+                <w:u w:val="none"/>
+                <w:vertAlign w:val="baseline"/>
+                <w:lang w:val="es"/>
+              </w:rPr>
+              <w:t>La identificación de sintomas depresivos puede llevar a un estudio completamente diferente al de la detección de depresión, ya que los sintomas y la depresión aunque son separados ligeramente por un hilo, siguen siendo diferentes, no es lo mismo padecer sintomas depresivos que padecer trastorno depresivo. Este análisis es importante porque muestra como ciertas personas pueden ser más afectadas al estar en ambientes sociales con personas totalmente diferentes a ellas, esto podía ayudar</w:t>
+            </w:r>
+            <w:bookmarkStart w:id="0" w:name="_GoBack"/>
+            <w:bookmarkEnd w:id="0"/>
+            <w:r>
+              <w:rPr>
+                <w:rFonts w:hint="default" w:ascii="Arial" w:hAnsi="Arial" w:cs="Arial"/>
+                <w:i w:val="0"/>
+                <w:color w:val="000000"/>
+                <w:sz w:val="20"/>
+                <w:szCs w:val="20"/>
+                <w:u w:val="none"/>
+                <w:vertAlign w:val="baseline"/>
+                <w:lang w:val="es"/>
+              </w:rPr>
+              <w:t xml:space="preserve"> cómo técnica de prevención al suicidio o la depresión.</w:t>
+            </w:r>
+          </w:p>
+        </w:tc>
+      </w:tr>
+    </w:tbl>
     <w:p>
       <w:pPr>
         <w:rPr>

</xml_diff>

<commit_message>
Added the 15 article
</commit_message>
<xml_diff>
--- a/Trabajos Relacionados.docx
+++ b/Trabajos Relacionados.docx
@@ -2651,6 +2651,84 @@
           </w:p>
         </w:tc>
       </w:tr>
+      <w:tr>
+        <w:tblPrEx>
+          <w:tblBorders>
+            <w:top w:val="single" w:color="auto" w:sz="4" w:space="0"/>
+            <w:left w:val="single" w:color="auto" w:sz="4" w:space="0"/>
+            <w:bottom w:val="single" w:color="auto" w:sz="4" w:space="0"/>
+            <w:right w:val="single" w:color="auto" w:sz="4" w:space="0"/>
+            <w:insideH w:val="single" w:color="auto" w:sz="4" w:space="0"/>
+            <w:insideV w:val="single" w:color="auto" w:sz="4" w:space="0"/>
+          </w:tblBorders>
+        </w:tblPrEx>
+        <w:tc>
+          <w:tcPr>
+            <w:tcW w:w="3114" w:type="dxa"/>
+          </w:tcPr>
+          <w:p>
+            <w:pPr>
+              <w:spacing w:after="0" w:line="240" w:lineRule="auto"/>
+              <w:rPr>
+                <w:rFonts w:hint="default" w:ascii="Arial" w:hAnsi="Arial" w:cs="Arial"/>
+                <w:sz w:val="20"/>
+                <w:szCs w:val="20"/>
+                <w:lang w:val="es"/>
+              </w:rPr>
+            </w:pPr>
+            <w:r>
+              <w:rPr>
+                <w:rFonts w:hint="default" w:ascii="Arial" w:hAnsi="Arial" w:cs="Arial"/>
+                <w:sz w:val="20"/>
+                <w:szCs w:val="20"/>
+                <w:lang w:val="es"/>
+              </w:rPr>
+              <w:t>Detecting Depression from Human Conversations</w:t>
+            </w:r>
+          </w:p>
+        </w:tc>
+        <w:tc>
+          <w:tcPr>
+            <w:tcW w:w="2090" w:type="dxa"/>
+          </w:tcPr>
+          <w:p>
+            <w:pPr>
+              <w:spacing w:after="0" w:line="240" w:lineRule="auto"/>
+              <w:rPr>
+                <w:rFonts w:hint="default" w:ascii="Arial" w:hAnsi="Arial" w:cs="Arial"/>
+                <w:sz w:val="20"/>
+                <w:szCs w:val="20"/>
+                <w:lang w:val="es"/>
+              </w:rPr>
+            </w:pPr>
+            <w:r>
+              <w:rPr>
+                <w:rFonts w:hint="default" w:ascii="Arial" w:hAnsi="Arial" w:cs="Arial"/>
+                <w:sz w:val="20"/>
+                <w:szCs w:val="20"/>
+                <w:lang w:val="es"/>
+              </w:rPr>
+              <w:t>ACM</w:t>
+            </w:r>
+          </w:p>
+        </w:tc>
+        <w:tc>
+          <w:tcPr>
+            <w:tcW w:w="3438" w:type="dxa"/>
+          </w:tcPr>
+          <w:p>
+            <w:pPr>
+              <w:spacing w:after="0" w:line="240" w:lineRule="auto"/>
+              <w:rPr>
+                <w:rFonts w:hint="default" w:ascii="Arial" w:hAnsi="Arial" w:cs="Arial"/>
+                <w:sz w:val="20"/>
+                <w:szCs w:val="20"/>
+                <w:lang w:val="es"/>
+              </w:rPr>
+            </w:pPr>
+          </w:p>
+        </w:tc>
+      </w:tr>
     </w:tbl>
     <w:p>
       <w:pPr>
@@ -3528,12 +3606,6 @@
             <w:insideH w:val="none" w:color="auto" w:sz="0" w:space="0"/>
             <w:insideV w:val="none" w:color="auto" w:sz="0" w:space="0"/>
           </w:tblBorders>
-          <w:tblCellMar>
-            <w:top w:w="15" w:type="dxa"/>
-            <w:left w:w="15" w:type="dxa"/>
-            <w:bottom w:w="15" w:type="dxa"/>
-            <w:right w:w="15" w:type="dxa"/>
-          </w:tblCellMar>
         </w:tblPrEx>
         <w:trPr>
           <w:trHeight w:val="0" w:hRule="atLeast"/>
@@ -3813,12 +3885,6 @@
             <w:insideV w:val="none" w:color="auto" w:sz="0" w:space="0"/>
           </w:tblBorders>
           <w:shd w:val="clear" w:color="auto" w:fill="auto"/>
-          <w:tblCellMar>
-            <w:top w:w="15" w:type="dxa"/>
-            <w:left w:w="15" w:type="dxa"/>
-            <w:bottom w:w="15" w:type="dxa"/>
-            <w:right w:w="15" w:type="dxa"/>
-          </w:tblCellMar>
         </w:tblPrEx>
         <w:trPr>
           <w:trHeight w:val="0" w:hRule="atLeast"/>
@@ -3942,12 +4008,6 @@
             <w:insideV w:val="none" w:color="auto" w:sz="0" w:space="0"/>
           </w:tblBorders>
           <w:shd w:val="clear" w:color="auto" w:fill="auto"/>
-          <w:tblCellMar>
-            <w:top w:w="15" w:type="dxa"/>
-            <w:left w:w="15" w:type="dxa"/>
-            <w:bottom w:w="15" w:type="dxa"/>
-            <w:right w:w="15" w:type="dxa"/>
-          </w:tblCellMar>
         </w:tblPrEx>
         <w:trPr>
           <w:trHeight w:val="0" w:hRule="atLeast"/>
@@ -4023,12 +4083,6 @@
             <w:insideV w:val="none" w:color="auto" w:sz="0" w:space="0"/>
           </w:tblBorders>
           <w:shd w:val="clear" w:color="auto" w:fill="auto"/>
-          <w:tblCellMar>
-            <w:top w:w="15" w:type="dxa"/>
-            <w:left w:w="15" w:type="dxa"/>
-            <w:bottom w:w="15" w:type="dxa"/>
-            <w:right w:w="15" w:type="dxa"/>
-          </w:tblCellMar>
         </w:tblPrEx>
         <w:trPr>
           <w:trHeight w:val="0" w:hRule="atLeast"/>
@@ -4943,12 +4997,6 @@
             <w:insideV w:val="none" w:color="auto" w:sz="0" w:space="0"/>
           </w:tblBorders>
           <w:shd w:val="clear" w:color="auto" w:fill="auto"/>
-          <w:tblCellMar>
-            <w:top w:w="15" w:type="dxa"/>
-            <w:left w:w="15" w:type="dxa"/>
-            <w:bottom w:w="15" w:type="dxa"/>
-            <w:right w:w="15" w:type="dxa"/>
-          </w:tblCellMar>
         </w:tblPrEx>
         <w:trPr>
           <w:trHeight w:val="0" w:hRule="atLeast"/>
@@ -5044,12 +5092,6 @@
             <w:insideH w:val="none" w:color="auto" w:sz="0" w:space="0"/>
             <w:insideV w:val="none" w:color="auto" w:sz="0" w:space="0"/>
           </w:tblBorders>
-          <w:tblCellMar>
-            <w:top w:w="15" w:type="dxa"/>
-            <w:left w:w="15" w:type="dxa"/>
-            <w:bottom w:w="15" w:type="dxa"/>
-            <w:right w:w="15" w:type="dxa"/>
-          </w:tblCellMar>
         </w:tblPrEx>
         <w:trPr>
           <w:trHeight w:val="0" w:hRule="atLeast"/>
@@ -5124,12 +5166,6 @@
             <w:insideH w:val="none" w:color="auto" w:sz="0" w:space="0"/>
             <w:insideV w:val="none" w:color="auto" w:sz="0" w:space="0"/>
           </w:tblBorders>
-          <w:tblCellMar>
-            <w:top w:w="15" w:type="dxa"/>
-            <w:left w:w="15" w:type="dxa"/>
-            <w:bottom w:w="15" w:type="dxa"/>
-            <w:right w:w="15" w:type="dxa"/>
-          </w:tblCellMar>
         </w:tblPrEx>
         <w:trPr>
           <w:trHeight w:val="0" w:hRule="atLeast"/>
@@ -5204,12 +5240,6 @@
             <w:insideH w:val="none" w:color="auto" w:sz="0" w:space="0"/>
             <w:insideV w:val="none" w:color="auto" w:sz="0" w:space="0"/>
           </w:tblBorders>
-          <w:tblCellMar>
-            <w:top w:w="15" w:type="dxa"/>
-            <w:left w:w="15" w:type="dxa"/>
-            <w:bottom w:w="15" w:type="dxa"/>
-            <w:right w:w="15" w:type="dxa"/>
-          </w:tblCellMar>
         </w:tblPrEx>
         <w:trPr>
           <w:trHeight w:val="0" w:hRule="atLeast"/>
@@ -7239,12 +7269,6 @@
             <w:insideV w:val="none" w:color="auto" w:sz="0" w:space="0"/>
           </w:tblBorders>
           <w:shd w:val="clear" w:color="auto" w:fill="auto"/>
-          <w:tblCellMar>
-            <w:top w:w="15" w:type="dxa"/>
-            <w:left w:w="15" w:type="dxa"/>
-            <w:bottom w:w="15" w:type="dxa"/>
-            <w:right w:w="15" w:type="dxa"/>
-          </w:tblCellMar>
         </w:tblPrEx>
         <w:trPr>
           <w:trHeight w:val="0" w:hRule="atLeast"/>
@@ -7344,12 +7368,6 @@
             <w:insideH w:val="none" w:color="auto" w:sz="0" w:space="0"/>
             <w:insideV w:val="none" w:color="auto" w:sz="0" w:space="0"/>
           </w:tblBorders>
-          <w:tblCellMar>
-            <w:top w:w="15" w:type="dxa"/>
-            <w:left w:w="15" w:type="dxa"/>
-            <w:bottom w:w="15" w:type="dxa"/>
-            <w:right w:w="15" w:type="dxa"/>
-          </w:tblCellMar>
         </w:tblPrEx>
         <w:trPr>
           <w:trHeight w:val="0" w:hRule="atLeast"/>
@@ -7424,12 +7442,6 @@
             <w:insideH w:val="none" w:color="auto" w:sz="0" w:space="0"/>
             <w:insideV w:val="none" w:color="auto" w:sz="0" w:space="0"/>
           </w:tblBorders>
-          <w:tblCellMar>
-            <w:top w:w="15" w:type="dxa"/>
-            <w:left w:w="15" w:type="dxa"/>
-            <w:bottom w:w="15" w:type="dxa"/>
-            <w:right w:w="15" w:type="dxa"/>
-          </w:tblCellMar>
         </w:tblPrEx>
         <w:trPr>
           <w:trHeight w:val="0" w:hRule="atLeast"/>
@@ -7504,12 +7516,6 @@
             <w:insideH w:val="none" w:color="auto" w:sz="0" w:space="0"/>
             <w:insideV w:val="none" w:color="auto" w:sz="0" w:space="0"/>
           </w:tblBorders>
-          <w:tblCellMar>
-            <w:top w:w="15" w:type="dxa"/>
-            <w:left w:w="15" w:type="dxa"/>
-            <w:bottom w:w="15" w:type="dxa"/>
-            <w:right w:w="15" w:type="dxa"/>
-          </w:tblCellMar>
         </w:tblPrEx>
         <w:trPr>
           <w:trHeight w:val="0" w:hRule="atLeast"/>
@@ -8120,12 +8126,6 @@
             <w:insideV w:val="none" w:color="auto" w:sz="0" w:space="0"/>
           </w:tblBorders>
           <w:shd w:val="clear" w:color="auto" w:fill="auto"/>
-          <w:tblCellMar>
-            <w:top w:w="15" w:type="dxa"/>
-            <w:left w:w="15" w:type="dxa"/>
-            <w:bottom w:w="15" w:type="dxa"/>
-            <w:right w:w="15" w:type="dxa"/>
-          </w:tblCellMar>
         </w:tblPrEx>
         <w:trPr>
           <w:trHeight w:val="0" w:hRule="atLeast"/>
@@ -8260,12 +8260,6 @@
             <w:insideH w:val="none" w:color="auto" w:sz="0" w:space="0"/>
             <w:insideV w:val="none" w:color="auto" w:sz="0" w:space="0"/>
           </w:tblBorders>
-          <w:tblCellMar>
-            <w:top w:w="15" w:type="dxa"/>
-            <w:left w:w="15" w:type="dxa"/>
-            <w:bottom w:w="15" w:type="dxa"/>
-            <w:right w:w="15" w:type="dxa"/>
-          </w:tblCellMar>
         </w:tblPrEx>
         <w:trPr>
           <w:trHeight w:val="0" w:hRule="atLeast"/>
@@ -8346,12 +8340,6 @@
             <w:insideH w:val="none" w:color="auto" w:sz="0" w:space="0"/>
             <w:insideV w:val="none" w:color="auto" w:sz="0" w:space="0"/>
           </w:tblBorders>
-          <w:tblCellMar>
-            <w:top w:w="15" w:type="dxa"/>
-            <w:left w:w="15" w:type="dxa"/>
-            <w:bottom w:w="15" w:type="dxa"/>
-            <w:right w:w="15" w:type="dxa"/>
-          </w:tblCellMar>
         </w:tblPrEx>
         <w:trPr>
           <w:trHeight w:val="0" w:hRule="atLeast"/>
@@ -8426,12 +8414,6 @@
             <w:insideH w:val="none" w:color="auto" w:sz="0" w:space="0"/>
             <w:insideV w:val="none" w:color="auto" w:sz="0" w:space="0"/>
           </w:tblBorders>
-          <w:tblCellMar>
-            <w:top w:w="15" w:type="dxa"/>
-            <w:left w:w="15" w:type="dxa"/>
-            <w:bottom w:w="15" w:type="dxa"/>
-            <w:right w:w="15" w:type="dxa"/>
-          </w:tblCellMar>
         </w:tblPrEx>
         <w:trPr>
           <w:trHeight w:val="0" w:hRule="atLeast"/>
@@ -10439,12 +10421,6 @@
             <w:insideV w:val="none" w:color="auto" w:sz="0" w:space="0"/>
           </w:tblBorders>
           <w:shd w:val="clear" w:color="auto" w:fill="auto"/>
-          <w:tblCellMar>
-            <w:top w:w="15" w:type="dxa"/>
-            <w:left w:w="15" w:type="dxa"/>
-            <w:bottom w:w="15" w:type="dxa"/>
-            <w:right w:w="15" w:type="dxa"/>
-          </w:tblCellMar>
         </w:tblPrEx>
         <w:trPr>
           <w:trHeight w:val="0" w:hRule="atLeast"/>
@@ -10546,12 +10522,6 @@
             <w:insideH w:val="none" w:color="auto" w:sz="0" w:space="0"/>
             <w:insideV w:val="none" w:color="auto" w:sz="0" w:space="0"/>
           </w:tblBorders>
-          <w:tblCellMar>
-            <w:top w:w="15" w:type="dxa"/>
-            <w:left w:w="15" w:type="dxa"/>
-            <w:bottom w:w="15" w:type="dxa"/>
-            <w:right w:w="15" w:type="dxa"/>
-          </w:tblCellMar>
         </w:tblPrEx>
         <w:trPr>
           <w:trHeight w:val="0" w:hRule="atLeast"/>
@@ -10626,12 +10596,6 @@
             <w:insideH w:val="none" w:color="auto" w:sz="0" w:space="0"/>
             <w:insideV w:val="none" w:color="auto" w:sz="0" w:space="0"/>
           </w:tblBorders>
-          <w:tblCellMar>
-            <w:top w:w="15" w:type="dxa"/>
-            <w:left w:w="15" w:type="dxa"/>
-            <w:bottom w:w="15" w:type="dxa"/>
-            <w:right w:w="15" w:type="dxa"/>
-          </w:tblCellMar>
         </w:tblPrEx>
         <w:trPr>
           <w:trHeight w:val="0" w:hRule="atLeast"/>
@@ -10706,12 +10670,6 @@
             <w:insideH w:val="none" w:color="auto" w:sz="0" w:space="0"/>
             <w:insideV w:val="none" w:color="auto" w:sz="0" w:space="0"/>
           </w:tblBorders>
-          <w:tblCellMar>
-            <w:top w:w="15" w:type="dxa"/>
-            <w:left w:w="15" w:type="dxa"/>
-            <w:bottom w:w="15" w:type="dxa"/>
-            <w:right w:w="15" w:type="dxa"/>
-          </w:tblCellMar>
         </w:tblPrEx>
         <w:trPr>
           <w:trHeight w:val="0" w:hRule="atLeast"/>
@@ -11367,12 +11325,6 @@
             <w:insideV w:val="none" w:color="auto" w:sz="0" w:space="0"/>
           </w:tblBorders>
           <w:shd w:val="clear" w:color="auto" w:fill="auto"/>
-          <w:tblCellMar>
-            <w:top w:w="15" w:type="dxa"/>
-            <w:left w:w="15" w:type="dxa"/>
-            <w:bottom w:w="15" w:type="dxa"/>
-            <w:right w:w="15" w:type="dxa"/>
-          </w:tblCellMar>
         </w:tblPrEx>
         <w:trPr>
           <w:trHeight w:val="0" w:hRule="atLeast"/>
@@ -11457,12 +11409,6 @@
             <w:insideH w:val="none" w:color="auto" w:sz="0" w:space="0"/>
             <w:insideV w:val="none" w:color="auto" w:sz="0" w:space="0"/>
           </w:tblBorders>
-          <w:tblCellMar>
-            <w:top w:w="15" w:type="dxa"/>
-            <w:left w:w="15" w:type="dxa"/>
-            <w:bottom w:w="15" w:type="dxa"/>
-            <w:right w:w="15" w:type="dxa"/>
-          </w:tblCellMar>
         </w:tblPrEx>
         <w:trPr>
           <w:trHeight w:val="0" w:hRule="atLeast"/>
@@ -11537,12 +11483,6 @@
             <w:insideH w:val="none" w:color="auto" w:sz="0" w:space="0"/>
             <w:insideV w:val="none" w:color="auto" w:sz="0" w:space="0"/>
           </w:tblBorders>
-          <w:tblCellMar>
-            <w:top w:w="15" w:type="dxa"/>
-            <w:left w:w="15" w:type="dxa"/>
-            <w:bottom w:w="15" w:type="dxa"/>
-            <w:right w:w="15" w:type="dxa"/>
-          </w:tblCellMar>
         </w:tblPrEx>
         <w:trPr>
           <w:trHeight w:val="0" w:hRule="atLeast"/>
@@ -11617,12 +11557,6 @@
             <w:insideH w:val="none" w:color="auto" w:sz="0" w:space="0"/>
             <w:insideV w:val="none" w:color="auto" w:sz="0" w:space="0"/>
           </w:tblBorders>
-          <w:tblCellMar>
-            <w:top w:w="15" w:type="dxa"/>
-            <w:left w:w="15" w:type="dxa"/>
-            <w:bottom w:w="15" w:type="dxa"/>
-            <w:right w:w="15" w:type="dxa"/>
-          </w:tblCellMar>
         </w:tblPrEx>
         <w:trPr>
           <w:trHeight w:val="0" w:hRule="atLeast"/>
@@ -12575,12 +12509,6 @@
             <w:insideV w:val="none" w:color="auto" w:sz="0" w:space="0"/>
           </w:tblBorders>
           <w:shd w:val="clear" w:color="auto" w:fill="auto"/>
-          <w:tblCellMar>
-            <w:top w:w="15" w:type="dxa"/>
-            <w:left w:w="15" w:type="dxa"/>
-            <w:bottom w:w="15" w:type="dxa"/>
-            <w:right w:w="15" w:type="dxa"/>
-          </w:tblCellMar>
         </w:tblPrEx>
         <w:trPr>
           <w:trHeight w:val="0" w:hRule="atLeast"/>
@@ -12683,12 +12611,6 @@
             <w:insideH w:val="none" w:color="auto" w:sz="0" w:space="0"/>
             <w:insideV w:val="none" w:color="auto" w:sz="0" w:space="0"/>
           </w:tblBorders>
-          <w:tblCellMar>
-            <w:top w:w="15" w:type="dxa"/>
-            <w:left w:w="15" w:type="dxa"/>
-            <w:bottom w:w="15" w:type="dxa"/>
-            <w:right w:w="15" w:type="dxa"/>
-          </w:tblCellMar>
         </w:tblPrEx>
         <w:trPr>
           <w:trHeight w:val="0" w:hRule="atLeast"/>
@@ -12763,12 +12685,6 @@
             <w:insideH w:val="none" w:color="auto" w:sz="0" w:space="0"/>
             <w:insideV w:val="none" w:color="auto" w:sz="0" w:space="0"/>
           </w:tblBorders>
-          <w:tblCellMar>
-            <w:top w:w="15" w:type="dxa"/>
-            <w:left w:w="15" w:type="dxa"/>
-            <w:bottom w:w="15" w:type="dxa"/>
-            <w:right w:w="15" w:type="dxa"/>
-          </w:tblCellMar>
         </w:tblPrEx>
         <w:trPr>
           <w:trHeight w:val="0" w:hRule="atLeast"/>
@@ -12843,12 +12759,6 @@
             <w:insideH w:val="none" w:color="auto" w:sz="0" w:space="0"/>
             <w:insideV w:val="none" w:color="auto" w:sz="0" w:space="0"/>
           </w:tblBorders>
-          <w:tblCellMar>
-            <w:top w:w="15" w:type="dxa"/>
-            <w:left w:w="15" w:type="dxa"/>
-            <w:bottom w:w="15" w:type="dxa"/>
-            <w:right w:w="15" w:type="dxa"/>
-          </w:tblCellMar>
         </w:tblPrEx>
         <w:trPr>
           <w:trHeight w:val="0" w:hRule="atLeast"/>
@@ -13600,12 +13510,6 @@
             <w:insideV w:val="none" w:color="auto" w:sz="0" w:space="0"/>
           </w:tblBorders>
           <w:shd w:val="clear" w:color="auto" w:fill="auto"/>
-          <w:tblCellMar>
-            <w:top w:w="15" w:type="dxa"/>
-            <w:left w:w="15" w:type="dxa"/>
-            <w:bottom w:w="15" w:type="dxa"/>
-            <w:right w:w="15" w:type="dxa"/>
-          </w:tblCellMar>
         </w:tblPrEx>
         <w:trPr>
           <w:trHeight w:val="0" w:hRule="atLeast"/>
@@ -13703,12 +13607,6 @@
             <w:insideH w:val="none" w:color="auto" w:sz="0" w:space="0"/>
             <w:insideV w:val="none" w:color="auto" w:sz="0" w:space="0"/>
           </w:tblBorders>
-          <w:tblCellMar>
-            <w:top w:w="15" w:type="dxa"/>
-            <w:left w:w="15" w:type="dxa"/>
-            <w:bottom w:w="15" w:type="dxa"/>
-            <w:right w:w="15" w:type="dxa"/>
-          </w:tblCellMar>
         </w:tblPrEx>
         <w:trPr>
           <w:trHeight w:val="0" w:hRule="atLeast"/>
@@ -13783,12 +13681,6 @@
             <w:insideH w:val="none" w:color="auto" w:sz="0" w:space="0"/>
             <w:insideV w:val="none" w:color="auto" w:sz="0" w:space="0"/>
           </w:tblBorders>
-          <w:tblCellMar>
-            <w:top w:w="15" w:type="dxa"/>
-            <w:left w:w="15" w:type="dxa"/>
-            <w:bottom w:w="15" w:type="dxa"/>
-            <w:right w:w="15" w:type="dxa"/>
-          </w:tblCellMar>
         </w:tblPrEx>
         <w:trPr>
           <w:trHeight w:val="0" w:hRule="atLeast"/>
@@ -13863,12 +13755,6 @@
             <w:insideH w:val="none" w:color="auto" w:sz="0" w:space="0"/>
             <w:insideV w:val="none" w:color="auto" w:sz="0" w:space="0"/>
           </w:tblBorders>
-          <w:tblCellMar>
-            <w:top w:w="15" w:type="dxa"/>
-            <w:left w:w="15" w:type="dxa"/>
-            <w:bottom w:w="15" w:type="dxa"/>
-            <w:right w:w="15" w:type="dxa"/>
-          </w:tblCellMar>
         </w:tblPrEx>
         <w:trPr>
           <w:trHeight w:val="0" w:hRule="atLeast"/>
@@ -14613,12 +14499,6 @@
             <w:insideV w:val="none" w:color="auto" w:sz="0" w:space="0"/>
           </w:tblBorders>
           <w:shd w:val="clear" w:color="auto" w:fill="auto"/>
-          <w:tblCellMar>
-            <w:top w:w="15" w:type="dxa"/>
-            <w:left w:w="15" w:type="dxa"/>
-            <w:bottom w:w="15" w:type="dxa"/>
-            <w:right w:w="15" w:type="dxa"/>
-          </w:tblCellMar>
         </w:tblPrEx>
         <w:trPr>
           <w:trHeight w:val="0" w:hRule="atLeast"/>
@@ -14721,12 +14601,6 @@
             <w:insideH w:val="none" w:color="auto" w:sz="0" w:space="0"/>
             <w:insideV w:val="none" w:color="auto" w:sz="0" w:space="0"/>
           </w:tblBorders>
-          <w:tblCellMar>
-            <w:top w:w="15" w:type="dxa"/>
-            <w:left w:w="15" w:type="dxa"/>
-            <w:bottom w:w="15" w:type="dxa"/>
-            <w:right w:w="15" w:type="dxa"/>
-          </w:tblCellMar>
         </w:tblPrEx>
         <w:trPr>
           <w:trHeight w:val="0" w:hRule="atLeast"/>
@@ -14814,12 +14688,6 @@
             <w:insideH w:val="none" w:color="auto" w:sz="0" w:space="0"/>
             <w:insideV w:val="none" w:color="auto" w:sz="0" w:space="0"/>
           </w:tblBorders>
-          <w:tblCellMar>
-            <w:top w:w="15" w:type="dxa"/>
-            <w:left w:w="15" w:type="dxa"/>
-            <w:bottom w:w="15" w:type="dxa"/>
-            <w:right w:w="15" w:type="dxa"/>
-          </w:tblCellMar>
         </w:tblPrEx>
         <w:trPr>
           <w:trHeight w:val="0" w:hRule="atLeast"/>
@@ -14894,12 +14762,6 @@
             <w:insideH w:val="none" w:color="auto" w:sz="0" w:space="0"/>
             <w:insideV w:val="none" w:color="auto" w:sz="0" w:space="0"/>
           </w:tblBorders>
-          <w:tblCellMar>
-            <w:top w:w="15" w:type="dxa"/>
-            <w:left w:w="15" w:type="dxa"/>
-            <w:bottom w:w="15" w:type="dxa"/>
-            <w:right w:w="15" w:type="dxa"/>
-          </w:tblCellMar>
         </w:tblPrEx>
         <w:trPr>
           <w:trHeight w:val="0" w:hRule="atLeast"/>
@@ -16741,12 +16603,6 @@
             <w:insideV w:val="none" w:color="auto" w:sz="0" w:space="0"/>
           </w:tblBorders>
           <w:shd w:val="clear" w:color="auto" w:fill="auto"/>
-          <w:tblCellMar>
-            <w:top w:w="15" w:type="dxa"/>
-            <w:left w:w="15" w:type="dxa"/>
-            <w:bottom w:w="15" w:type="dxa"/>
-            <w:right w:w="15" w:type="dxa"/>
-          </w:tblCellMar>
         </w:tblPrEx>
         <w:trPr>
           <w:trHeight w:val="0" w:hRule="atLeast"/>
@@ -16859,12 +16715,6 @@
             <w:insideV w:val="none" w:color="auto" w:sz="0" w:space="0"/>
           </w:tblBorders>
           <w:shd w:val="clear" w:color="auto" w:fill="auto"/>
-          <w:tblCellMar>
-            <w:top w:w="15" w:type="dxa"/>
-            <w:left w:w="15" w:type="dxa"/>
-            <w:bottom w:w="15" w:type="dxa"/>
-            <w:right w:w="15" w:type="dxa"/>
-          </w:tblCellMar>
         </w:tblPrEx>
         <w:trPr>
           <w:trHeight w:val="0" w:hRule="atLeast"/>
@@ -16939,12 +16789,6 @@
             <w:insideH w:val="none" w:color="auto" w:sz="0" w:space="0"/>
             <w:insideV w:val="none" w:color="auto" w:sz="0" w:space="0"/>
           </w:tblBorders>
-          <w:tblCellMar>
-            <w:top w:w="15" w:type="dxa"/>
-            <w:left w:w="15" w:type="dxa"/>
-            <w:bottom w:w="15" w:type="dxa"/>
-            <w:right w:w="15" w:type="dxa"/>
-          </w:tblCellMar>
         </w:tblPrEx>
         <w:trPr>
           <w:trHeight w:val="0" w:hRule="atLeast"/>
@@ -17019,12 +16863,6 @@
             <w:insideH w:val="none" w:color="auto" w:sz="0" w:space="0"/>
             <w:insideV w:val="none" w:color="auto" w:sz="0" w:space="0"/>
           </w:tblBorders>
-          <w:tblCellMar>
-            <w:top w:w="15" w:type="dxa"/>
-            <w:left w:w="15" w:type="dxa"/>
-            <w:bottom w:w="15" w:type="dxa"/>
-            <w:right w:w="15" w:type="dxa"/>
-          </w:tblCellMar>
         </w:tblPrEx>
         <w:trPr>
           <w:trHeight w:val="0" w:hRule="atLeast"/>
@@ -17858,23 +17696,1122 @@
                 <w:vertAlign w:val="baseline"/>
                 <w:lang w:val="es"/>
               </w:rPr>
-              <w:t>La identificación de sintomas depresivos puede llevar a un estudio completamente diferente al de la detección de depresión, ya que los sintomas y la depresión aunque son separados ligeramente por un hilo, siguen siendo diferentes, no es lo mismo padecer sintomas depresivos que padecer trastorno depresivo. Este análisis es importante porque muestra como ciertas personas pueden ser más afectadas al estar en ambientes sociales con personas totalmente diferentes a ellas, esto podía ayudar</w:t>
+              <w:t>La identificación de sintomas depresivos puede llevar a un estudio completamente diferente al de la detección de depresión, ya que los sintomas y la depresión aunque son separados ligeramente por un hilo, siguen siendo diferentes, no es lo mismo padecer sintomas depresivos que padecer trastorno depresivo. Este análisis es importante porque muestra como ciertas personas pueden ser más afectadas al estar en ambientes sociales con personas totalmente diferentes a ellas, esto podía ayudar cómo técnica de prevención al suicidio o la depresión.</w:t>
+            </w:r>
+          </w:p>
+        </w:tc>
+      </w:tr>
+    </w:tbl>
+    <w:p>
+      <w:pPr>
+        <w:rPr>
+          <w:rFonts w:ascii="Arial" w:hAnsi="Arial" w:cs="Arial"/>
+          <w:sz w:val="20"/>
+          <w:szCs w:val="20"/>
+        </w:rPr>
+      </w:pPr>
+    </w:p>
+    <w:tbl>
+      <w:tblPr>
+        <w:tblStyle w:val="4"/>
+        <w:tblW w:w="0" w:type="auto"/>
+        <w:tblInd w:w="-80" w:type="dxa"/>
+        <w:tblBorders>
+          <w:top w:val="none" w:color="auto" w:sz="0" w:space="0"/>
+          <w:left w:val="none" w:color="auto" w:sz="0" w:space="0"/>
+          <w:bottom w:val="none" w:color="auto" w:sz="0" w:space="0"/>
+          <w:right w:val="none" w:color="auto" w:sz="0" w:space="0"/>
+          <w:insideH w:val="none" w:color="auto" w:sz="0" w:space="0"/>
+          <w:insideV w:val="none" w:color="auto" w:sz="0" w:space="0"/>
+        </w:tblBorders>
+        <w:shd w:val="clear" w:color="auto" w:fill="auto"/>
+        <w:tblLayout w:type="autofit"/>
+        <w:tblCellMar>
+          <w:top w:w="15" w:type="dxa"/>
+          <w:left w:w="15" w:type="dxa"/>
+          <w:bottom w:w="15" w:type="dxa"/>
+          <w:right w:w="15" w:type="dxa"/>
+        </w:tblCellMar>
+      </w:tblPr>
+      <w:tblGrid>
+        <w:gridCol w:w="9118"/>
+      </w:tblGrid>
+      <w:tr>
+        <w:tblPrEx>
+          <w:tblBorders>
+            <w:top w:val="none" w:color="auto" w:sz="0" w:space="0"/>
+            <w:left w:val="none" w:color="auto" w:sz="0" w:space="0"/>
+            <w:bottom w:val="none" w:color="auto" w:sz="0" w:space="0"/>
+            <w:right w:val="none" w:color="auto" w:sz="0" w:space="0"/>
+            <w:insideH w:val="none" w:color="auto" w:sz="0" w:space="0"/>
+            <w:insideV w:val="none" w:color="auto" w:sz="0" w:space="0"/>
+          </w:tblBorders>
+          <w:shd w:val="clear" w:color="auto" w:fill="auto"/>
+        </w:tblPrEx>
+        <w:trPr>
+          <w:trHeight w:val="0" w:hRule="atLeast"/>
+        </w:trPr>
+        <w:tc>
+          <w:tcPr>
+            <w:tcW w:w="0" w:type="auto"/>
+            <w:tcBorders>
+              <w:top w:val="single" w:color="000000" w:sz="2" w:space="0"/>
+              <w:left w:val="single" w:color="000000" w:sz="2" w:space="0"/>
+              <w:bottom w:val="single" w:color="000000" w:sz="2" w:space="0"/>
+              <w:right w:val="single" w:color="000000" w:sz="2" w:space="0"/>
+            </w:tcBorders>
+            <w:shd w:val="clear" w:color="auto" w:fill="auto"/>
+            <w:tcMar>
+              <w:top w:w="0" w:type="dxa"/>
+              <w:left w:w="100" w:type="dxa"/>
+              <w:bottom w:w="0" w:type="dxa"/>
+              <w:right w:w="100" w:type="dxa"/>
+            </w:tcMar>
+            <w:vAlign w:val="top"/>
+          </w:tcPr>
+          <w:p>
+            <w:pPr>
+              <w:keepNext w:val="0"/>
+              <w:keepLines w:val="0"/>
+              <w:widowControl/>
+              <w:suppressLineNumbers w:val="0"/>
+              <w:jc w:val="both"/>
+              <w:rPr>
+                <w:rFonts w:hint="default"/>
+                <w:lang w:val="es"/>
+              </w:rPr>
+            </w:pPr>
+            <w:r>
+              <w:rPr>
+                <w:rFonts w:ascii="Arial" w:hAnsi="Arial" w:cs="Arial"/>
+                <w:i w:val="0"/>
+                <w:color w:val="000000"/>
+                <w:sz w:val="20"/>
+                <w:szCs w:val="20"/>
+                <w:u w:val="none"/>
+                <w:vertAlign w:val="baseline"/>
+              </w:rPr>
+              <w:t xml:space="preserve">Nombre artículo </w:t>
+            </w:r>
+            <w:r>
+              <w:rPr>
+                <w:rFonts w:hint="default" w:ascii="Arial" w:hAnsi="Arial" w:cs="Arial"/>
+                <w:i w:val="0"/>
+                <w:color w:val="000000"/>
+                <w:sz w:val="20"/>
+                <w:szCs w:val="20"/>
+                <w:u w:val="none"/>
+                <w:vertAlign w:val="baseline"/>
+                <w:lang w:val="es"/>
+              </w:rPr>
+              <w:t>15</w:t>
+            </w:r>
+            <w:r>
+              <w:rPr>
+                <w:rFonts w:ascii="Arial" w:hAnsi="Arial" w:cs="Arial"/>
+                <w:i w:val="0"/>
+                <w:color w:val="000000"/>
+                <w:sz w:val="20"/>
+                <w:szCs w:val="20"/>
+                <w:u w:val="none"/>
+                <w:vertAlign w:val="baseline"/>
+              </w:rPr>
+              <w:t>:</w:t>
+            </w:r>
+            <w:r>
+              <w:rPr>
+                <w:rFonts w:hint="default" w:ascii="Arial" w:hAnsi="Arial" w:cs="Arial"/>
+                <w:i w:val="0"/>
+                <w:color w:val="000000"/>
+                <w:sz w:val="20"/>
+                <w:szCs w:val="20"/>
+                <w:u w:val="none"/>
+                <w:vertAlign w:val="baseline"/>
+                <w:lang w:val="es"/>
+              </w:rPr>
+              <w:t xml:space="preserve"> </w:t>
+            </w:r>
+            <w:r>
+              <w:rPr>
+                <w:rFonts w:hint="default" w:ascii="Arial" w:hAnsi="Arial" w:eastAsia="SimSun" w:cs="Arial"/>
+                <w:i w:val="0"/>
+                <w:color w:val="000000"/>
+                <w:kern w:val="0"/>
+                <w:sz w:val="20"/>
+                <w:szCs w:val="20"/>
+                <w:u w:val="none"/>
+                <w:vertAlign w:val="baseline"/>
+                <w:lang w:val="en-US" w:eastAsia="zh-CN" w:bidi="ar"/>
+              </w:rPr>
+              <w:t>Detecting Depression from Human Conversations</w:t>
+            </w:r>
+          </w:p>
+        </w:tc>
+      </w:tr>
+      <w:tr>
+        <w:tblPrEx>
+          <w:tblBorders>
+            <w:top w:val="none" w:color="auto" w:sz="0" w:space="0"/>
+            <w:left w:val="none" w:color="auto" w:sz="0" w:space="0"/>
+            <w:bottom w:val="none" w:color="auto" w:sz="0" w:space="0"/>
+            <w:right w:val="none" w:color="auto" w:sz="0" w:space="0"/>
+            <w:insideH w:val="none" w:color="auto" w:sz="0" w:space="0"/>
+            <w:insideV w:val="none" w:color="auto" w:sz="0" w:space="0"/>
+          </w:tblBorders>
+          <w:shd w:val="clear" w:color="auto" w:fill="auto"/>
+        </w:tblPrEx>
+        <w:trPr>
+          <w:trHeight w:val="0" w:hRule="atLeast"/>
+        </w:trPr>
+        <w:tc>
+          <w:tcPr>
+            <w:tcW w:w="0" w:type="auto"/>
+            <w:tcBorders>
+              <w:top w:val="single" w:color="000000" w:sz="2" w:space="0"/>
+              <w:left w:val="single" w:color="000000" w:sz="2" w:space="0"/>
+              <w:bottom w:val="single" w:color="000000" w:sz="2" w:space="0"/>
+              <w:right w:val="single" w:color="000000" w:sz="2" w:space="0"/>
+            </w:tcBorders>
+            <w:shd w:val="clear" w:color="auto" w:fill="auto"/>
+            <w:tcMar>
+              <w:top w:w="0" w:type="dxa"/>
+              <w:left w:w="100" w:type="dxa"/>
+              <w:bottom w:w="0" w:type="dxa"/>
+              <w:right w:w="100" w:type="dxa"/>
+            </w:tcMar>
+            <w:vAlign w:val="top"/>
+          </w:tcPr>
+          <w:p>
+            <w:pPr>
+              <w:pStyle w:val="6"/>
+              <w:keepNext w:val="0"/>
+              <w:keepLines w:val="0"/>
+              <w:widowControl/>
+              <w:suppressLineNumbers w:val="0"/>
+              <w:bidi w:val="0"/>
+              <w:spacing w:before="0" w:beforeAutospacing="0" w:after="0" w:afterAutospacing="0" w:line="15" w:lineRule="atLeast"/>
+              <w:rPr>
+                <w:rFonts w:hint="default"/>
+                <w:lang w:val="es"/>
+              </w:rPr>
+            </w:pPr>
+            <w:r>
+              <w:rPr>
+                <w:rFonts w:hint="default" w:ascii="Arial" w:hAnsi="Arial" w:cs="Arial"/>
+                <w:i w:val="0"/>
+                <w:color w:val="000000"/>
+                <w:sz w:val="20"/>
+                <w:szCs w:val="20"/>
+                <w:u w:val="none"/>
+                <w:vertAlign w:val="baseline"/>
+              </w:rPr>
+              <w:t>Autores</w:t>
+            </w:r>
+            <w:r>
+              <w:rPr>
+                <w:rFonts w:hint="default" w:ascii="Arial" w:hAnsi="Arial" w:cs="Arial"/>
+                <w:i w:val="0"/>
+                <w:color w:val="000000"/>
+                <w:sz w:val="20"/>
+                <w:szCs w:val="20"/>
+                <w:u w:val="none"/>
+                <w:vertAlign w:val="baseline"/>
+                <w:lang w:val="es"/>
+              </w:rPr>
+              <w:t>: Jesia Queader Yuki; Md. Mahfil Quader Sakib; Sabina Haque Efel; Zaisha Zamal; Mohammad Ashrafuzzaman Khan</w:t>
+            </w:r>
+          </w:p>
+        </w:tc>
+      </w:tr>
+      <w:tr>
+        <w:tblPrEx>
+          <w:tblBorders>
+            <w:top w:val="none" w:color="auto" w:sz="0" w:space="0"/>
+            <w:left w:val="none" w:color="auto" w:sz="0" w:space="0"/>
+            <w:bottom w:val="none" w:color="auto" w:sz="0" w:space="0"/>
+            <w:right w:val="none" w:color="auto" w:sz="0" w:space="0"/>
+            <w:insideH w:val="none" w:color="auto" w:sz="0" w:space="0"/>
+            <w:insideV w:val="none" w:color="auto" w:sz="0" w:space="0"/>
+          </w:tblBorders>
+        </w:tblPrEx>
+        <w:trPr>
+          <w:trHeight w:val="0" w:hRule="atLeast"/>
+        </w:trPr>
+        <w:tc>
+          <w:tcPr>
+            <w:tcW w:w="0" w:type="auto"/>
+            <w:tcBorders>
+              <w:top w:val="single" w:color="000000" w:sz="2" w:space="0"/>
+              <w:left w:val="single" w:color="000000" w:sz="2" w:space="0"/>
+              <w:bottom w:val="single" w:color="000000" w:sz="2" w:space="0"/>
+              <w:right w:val="single" w:color="000000" w:sz="2" w:space="0"/>
+            </w:tcBorders>
+            <w:shd w:val="clear" w:color="auto" w:fill="auto"/>
+            <w:tcMar>
+              <w:top w:w="0" w:type="dxa"/>
+              <w:left w:w="100" w:type="dxa"/>
+              <w:bottom w:w="0" w:type="dxa"/>
+              <w:right w:w="100" w:type="dxa"/>
+            </w:tcMar>
+            <w:vAlign w:val="top"/>
+          </w:tcPr>
+          <w:p>
+            <w:pPr>
+              <w:pStyle w:val="6"/>
+              <w:keepNext w:val="0"/>
+              <w:keepLines w:val="0"/>
+              <w:widowControl/>
+              <w:suppressLineNumbers w:val="0"/>
+              <w:bidi w:val="0"/>
+              <w:spacing w:before="0" w:beforeAutospacing="0" w:after="0" w:afterAutospacing="0" w:line="15" w:lineRule="atLeast"/>
+              <w:rPr>
+                <w:rFonts w:hint="default"/>
+                <w:lang w:val="es"/>
+              </w:rPr>
+            </w:pPr>
+            <w:r>
+              <w:rPr>
+                <w:rFonts w:hint="default" w:ascii="Arial" w:hAnsi="Arial" w:cs="Arial"/>
+                <w:i w:val="0"/>
+                <w:color w:val="000000"/>
+                <w:sz w:val="20"/>
+                <w:szCs w:val="20"/>
+                <w:u w:val="none"/>
+                <w:vertAlign w:val="baseline"/>
+              </w:rPr>
+              <w:t>Año de publicación</w:t>
+            </w:r>
+            <w:r>
+              <w:rPr>
+                <w:rFonts w:hint="default" w:ascii="Arial" w:hAnsi="Arial" w:cs="Arial"/>
+                <w:i w:val="0"/>
+                <w:color w:val="000000"/>
+                <w:sz w:val="20"/>
+                <w:szCs w:val="20"/>
+                <w:u w:val="none"/>
+                <w:vertAlign w:val="baseline"/>
+                <w:lang w:val="es"/>
+              </w:rPr>
+              <w:t>: 2020</w:t>
+            </w:r>
+          </w:p>
+        </w:tc>
+      </w:tr>
+      <w:tr>
+        <w:tblPrEx>
+          <w:tblBorders>
+            <w:top w:val="none" w:color="auto" w:sz="0" w:space="0"/>
+            <w:left w:val="none" w:color="auto" w:sz="0" w:space="0"/>
+            <w:bottom w:val="none" w:color="auto" w:sz="0" w:space="0"/>
+            <w:right w:val="none" w:color="auto" w:sz="0" w:space="0"/>
+            <w:insideH w:val="none" w:color="auto" w:sz="0" w:space="0"/>
+            <w:insideV w:val="none" w:color="auto" w:sz="0" w:space="0"/>
+          </w:tblBorders>
+        </w:tblPrEx>
+        <w:trPr>
+          <w:trHeight w:val="0" w:hRule="atLeast"/>
+        </w:trPr>
+        <w:tc>
+          <w:tcPr>
+            <w:tcW w:w="0" w:type="auto"/>
+            <w:tcBorders>
+              <w:top w:val="single" w:color="000000" w:sz="2" w:space="0"/>
+              <w:left w:val="single" w:color="000000" w:sz="2" w:space="0"/>
+              <w:bottom w:val="single" w:color="000000" w:sz="2" w:space="0"/>
+              <w:right w:val="single" w:color="000000" w:sz="2" w:space="0"/>
+            </w:tcBorders>
+            <w:shd w:val="clear" w:color="auto" w:fill="auto"/>
+            <w:tcMar>
+              <w:top w:w="0" w:type="dxa"/>
+              <w:left w:w="100" w:type="dxa"/>
+              <w:bottom w:w="0" w:type="dxa"/>
+              <w:right w:w="100" w:type="dxa"/>
+            </w:tcMar>
+            <w:vAlign w:val="top"/>
+          </w:tcPr>
+          <w:p>
+            <w:pPr>
+              <w:keepNext w:val="0"/>
+              <w:keepLines w:val="0"/>
+              <w:widowControl/>
+              <w:suppressLineNumbers w:val="0"/>
+              <w:bidi w:val="0"/>
+              <w:jc w:val="left"/>
+              <w:textAlignment w:val="top"/>
+            </w:pPr>
+          </w:p>
+          <w:p>
+            <w:pPr>
+              <w:pStyle w:val="6"/>
+              <w:keepNext w:val="0"/>
+              <w:keepLines w:val="0"/>
+              <w:widowControl/>
+              <w:suppressLineNumbers w:val="0"/>
+              <w:bidi w:val="0"/>
+              <w:spacing w:before="0" w:beforeAutospacing="0" w:after="160" w:afterAutospacing="0" w:line="15" w:lineRule="atLeast"/>
+              <w:rPr>
+                <w:rFonts w:hint="default" w:ascii="Arial" w:hAnsi="Arial" w:cs="Arial"/>
+                <w:i w:val="0"/>
+                <w:color w:val="000000"/>
+                <w:sz w:val="20"/>
+                <w:szCs w:val="20"/>
+                <w:u w:val="none"/>
+                <w:vertAlign w:val="baseline"/>
+              </w:rPr>
+            </w:pPr>
+            <w:r>
+              <w:rPr>
+                <w:rFonts w:hint="default" w:ascii="Arial" w:hAnsi="Arial" w:cs="Arial"/>
+                <w:i w:val="0"/>
+                <w:color w:val="000000"/>
+                <w:sz w:val="20"/>
+                <w:szCs w:val="20"/>
+                <w:u w:val="none"/>
+                <w:vertAlign w:val="baseline"/>
+              </w:rPr>
+              <w:t>[Propósito y objetivo]</w:t>
+            </w:r>
+          </w:p>
+          <w:p>
+            <w:pPr>
+              <w:pStyle w:val="6"/>
+              <w:keepNext w:val="0"/>
+              <w:keepLines w:val="0"/>
+              <w:widowControl/>
+              <w:suppressLineNumbers w:val="0"/>
+              <w:bidi w:val="0"/>
+              <w:spacing w:before="0" w:beforeAutospacing="0" w:after="160" w:afterAutospacing="0" w:line="15" w:lineRule="atLeast"/>
+              <w:jc w:val="both"/>
+              <w:rPr>
+                <w:rFonts w:hint="default" w:ascii="Arial" w:hAnsi="Arial" w:cs="Arial"/>
+                <w:i w:val="0"/>
+                <w:color w:val="000000"/>
+                <w:sz w:val="20"/>
+                <w:szCs w:val="20"/>
+                <w:u w:val="none"/>
+                <w:vertAlign w:val="baseline"/>
+                <w:lang w:val="es"/>
+              </w:rPr>
+            </w:pPr>
+            <w:r>
+              <w:rPr>
+                <w:rFonts w:hint="default" w:ascii="Arial" w:hAnsi="Arial" w:cs="Arial"/>
+                <w:i w:val="0"/>
+                <w:color w:val="000000"/>
+                <w:sz w:val="20"/>
+                <w:szCs w:val="20"/>
+                <w:u w:val="none"/>
+                <w:vertAlign w:val="baseline"/>
+                <w:lang w:val="es"/>
+              </w:rPr>
+              <w:t>Identificar patrones relevantes en las conversaciones de las personas con el fin de detectar depresión en ellas.</w:t>
+            </w:r>
+          </w:p>
+          <w:p>
+            <w:pPr>
+              <w:pStyle w:val="6"/>
+              <w:keepNext w:val="0"/>
+              <w:keepLines w:val="0"/>
+              <w:widowControl/>
+              <w:suppressLineNumbers w:val="0"/>
+              <w:bidi w:val="0"/>
+              <w:spacing w:before="0" w:beforeAutospacing="0" w:after="160" w:afterAutospacing="0" w:line="15" w:lineRule="atLeast"/>
+              <w:jc w:val="both"/>
+              <w:rPr>
+                <w:rFonts w:hint="default" w:ascii="Arial" w:hAnsi="Arial" w:cs="Arial"/>
+                <w:i w:val="0"/>
+                <w:color w:val="000000"/>
+                <w:sz w:val="20"/>
+                <w:szCs w:val="20"/>
+                <w:u w:val="none"/>
+                <w:vertAlign w:val="baseline"/>
+              </w:rPr>
+            </w:pPr>
+            <w:r>
+              <w:rPr>
+                <w:rFonts w:hint="default" w:ascii="Arial" w:hAnsi="Arial" w:cs="Arial"/>
+                <w:i w:val="0"/>
+                <w:color w:val="000000"/>
+                <w:sz w:val="20"/>
+                <w:szCs w:val="20"/>
+                <w:u w:val="none"/>
+                <w:vertAlign w:val="baseline"/>
+              </w:rPr>
+              <w:t>[Metodología]</w:t>
+            </w:r>
+          </w:p>
+          <w:p>
+            <w:pPr>
+              <w:pStyle w:val="6"/>
+              <w:keepNext w:val="0"/>
+              <w:keepLines w:val="0"/>
+              <w:widowControl/>
+              <w:suppressLineNumbers w:val="0"/>
+              <w:bidi w:val="0"/>
+              <w:spacing w:before="0" w:beforeAutospacing="0" w:after="0" w:afterAutospacing="0" w:line="15" w:lineRule="atLeast"/>
+              <w:jc w:val="both"/>
+              <w:rPr>
+                <w:rFonts w:hint="default" w:ascii="Arial" w:hAnsi="Arial" w:cs="Arial"/>
+                <w:i w:val="0"/>
+                <w:color w:val="000000"/>
+                <w:sz w:val="20"/>
+                <w:szCs w:val="20"/>
+                <w:u w:val="none"/>
+                <w:vertAlign w:val="baseline"/>
+                <w:lang w:val="es"/>
+              </w:rPr>
+            </w:pPr>
+            <w:r>
+              <w:rPr>
+                <w:rFonts w:hint="default" w:ascii="Arial" w:hAnsi="Arial" w:cs="Arial"/>
+                <w:i w:val="0"/>
+                <w:color w:val="000000"/>
+                <w:sz w:val="20"/>
+                <w:szCs w:val="20"/>
+                <w:u w:val="none"/>
+                <w:vertAlign w:val="baseline"/>
+                <w:lang w:val="es"/>
+              </w:rPr>
+              <w:t>Se utilizó la metodología estándar de aprendizaje de máquina para la clasificación de la depresión. Se implementaron prácticas de ingeniería de software para poder usar cualquier algoritmo mientras se prueba ahora y en el futuro. La siguiente imágen muestra la metodología que se usó.</w:t>
+            </w:r>
+          </w:p>
+          <w:p>
+            <w:pPr>
+              <w:pStyle w:val="6"/>
+              <w:keepNext w:val="0"/>
+              <w:keepLines w:val="0"/>
+              <w:widowControl/>
+              <w:suppressLineNumbers w:val="0"/>
+              <w:bidi w:val="0"/>
+              <w:spacing w:before="0" w:beforeAutospacing="0" w:after="0" w:afterAutospacing="0" w:line="15" w:lineRule="atLeast"/>
+              <w:jc w:val="both"/>
+              <w:rPr>
+                <w:rFonts w:hint="default" w:ascii="Arial" w:hAnsi="Arial" w:cs="Arial"/>
+                <w:i w:val="0"/>
+                <w:color w:val="000000"/>
+                <w:sz w:val="20"/>
+                <w:szCs w:val="20"/>
+                <w:u w:val="none"/>
+                <w:vertAlign w:val="baseline"/>
+              </w:rPr>
+            </w:pPr>
+          </w:p>
+          <w:p>
+            <w:pPr>
+              <w:pStyle w:val="6"/>
+              <w:keepNext w:val="0"/>
+              <w:keepLines w:val="0"/>
+              <w:widowControl/>
+              <w:suppressLineNumbers w:val="0"/>
+              <w:bidi w:val="0"/>
+              <w:spacing w:before="0" w:beforeAutospacing="0" w:after="0" w:afterAutospacing="0" w:line="15" w:lineRule="atLeast"/>
+              <w:jc w:val="both"/>
+            </w:pPr>
+            <w:r>
+              <w:drawing>
+                <wp:inline distT="0" distB="0" distL="114300" distR="114300">
+                  <wp:extent cx="3162300" cy="3638550"/>
+                  <wp:effectExtent l="0" t="0" r="0" b="0"/>
+                  <wp:docPr id="6" name="Imagen 1"/>
+                  <wp:cNvGraphicFramePr>
+                    <a:graphicFrameLocks xmlns:a="http://schemas.openxmlformats.org/drawingml/2006/main" noChangeAspect="1"/>
+                  </wp:cNvGraphicFramePr>
+                  <a:graphic xmlns:a="http://schemas.openxmlformats.org/drawingml/2006/main">
+                    <a:graphicData uri="http://schemas.openxmlformats.org/drawingml/2006/picture">
+                      <pic:pic xmlns:pic="http://schemas.openxmlformats.org/drawingml/2006/picture">
+                        <pic:nvPicPr>
+                          <pic:cNvPr id="6" name="Imagen 1"/>
+                          <pic:cNvPicPr>
+                            <a:picLocks noChangeAspect="1"/>
+                          </pic:cNvPicPr>
+                        </pic:nvPicPr>
+                        <pic:blipFill>
+                          <a:blip r:embed="rId11"/>
+                          <a:stretch>
+                            <a:fillRect/>
+                          </a:stretch>
+                        </pic:blipFill>
+                        <pic:spPr>
+                          <a:xfrm>
+                            <a:off x="0" y="0"/>
+                            <a:ext cx="3162300" cy="3638550"/>
+                          </a:xfrm>
+                          <a:prstGeom prst="rect">
+                            <a:avLst/>
+                          </a:prstGeom>
+                          <a:noFill/>
+                          <a:ln>
+                            <a:noFill/>
+                          </a:ln>
+                        </pic:spPr>
+                      </pic:pic>
+                    </a:graphicData>
+                  </a:graphic>
+                </wp:inline>
+              </w:drawing>
+            </w:r>
+          </w:p>
+          <w:p>
+            <w:pPr>
+              <w:pStyle w:val="6"/>
+              <w:keepNext w:val="0"/>
+              <w:keepLines w:val="0"/>
+              <w:widowControl/>
+              <w:suppressLineNumbers w:val="0"/>
+              <w:bidi w:val="0"/>
+              <w:spacing w:before="0" w:beforeAutospacing="0" w:after="0" w:afterAutospacing="0" w:line="15" w:lineRule="atLeast"/>
+              <w:jc w:val="both"/>
+              <w:rPr>
+                <w:rFonts w:hint="default"/>
+                <w:lang w:val="es"/>
+              </w:rPr>
+            </w:pPr>
+          </w:p>
+          <w:p>
+            <w:pPr>
+              <w:pStyle w:val="6"/>
+              <w:keepNext w:val="0"/>
+              <w:keepLines w:val="0"/>
+              <w:widowControl/>
+              <w:suppressLineNumbers w:val="0"/>
+              <w:bidi w:val="0"/>
+              <w:spacing w:before="0" w:beforeAutospacing="0" w:after="0" w:afterAutospacing="0" w:line="15" w:lineRule="atLeast"/>
+              <w:jc w:val="both"/>
+              <w:rPr>
+                <w:rFonts w:hint="default" w:ascii="Arial" w:hAnsi="Arial" w:cs="Arial"/>
+                <w:i w:val="0"/>
+                <w:color w:val="000000"/>
+                <w:sz w:val="20"/>
+                <w:szCs w:val="20"/>
+                <w:u w:val="none"/>
+                <w:vertAlign w:val="baseline"/>
+                <w:lang w:val="es"/>
+              </w:rPr>
+            </w:pPr>
+            <w:r>
+              <w:rPr>
+                <w:rFonts w:hint="default" w:ascii="Arial" w:hAnsi="Arial" w:cs="Arial"/>
+                <w:i w:val="0"/>
+                <w:color w:val="000000"/>
+                <w:sz w:val="20"/>
+                <w:szCs w:val="20"/>
+                <w:u w:val="none"/>
+                <w:vertAlign w:val="baseline"/>
+                <w:lang w:val="es"/>
+              </w:rPr>
+              <w:t>Se utilizaron los algoritmos LSTM, KNN, Naive Bayes, SVM, Logistic Regression, Decision Tree, Random Forest, y se realizaron diferentes métodos de ensamble.</w:t>
+            </w:r>
+          </w:p>
+          <w:p>
+            <w:pPr>
+              <w:pStyle w:val="6"/>
+              <w:keepNext w:val="0"/>
+              <w:keepLines w:val="0"/>
+              <w:widowControl/>
+              <w:suppressLineNumbers w:val="0"/>
+              <w:bidi w:val="0"/>
+              <w:spacing w:before="0" w:beforeAutospacing="0" w:after="0" w:afterAutospacing="0" w:line="15" w:lineRule="atLeast"/>
+              <w:jc w:val="both"/>
+              <w:rPr>
+                <w:rFonts w:hint="default" w:ascii="Arial" w:hAnsi="Arial" w:cs="Arial"/>
+                <w:i w:val="0"/>
+                <w:color w:val="000000"/>
+                <w:sz w:val="20"/>
+                <w:szCs w:val="20"/>
+                <w:u w:val="none"/>
+                <w:vertAlign w:val="baseline"/>
+                <w:lang w:val="es"/>
+              </w:rPr>
+            </w:pPr>
+          </w:p>
+          <w:p>
+            <w:pPr>
+              <w:pStyle w:val="6"/>
+              <w:keepNext w:val="0"/>
+              <w:keepLines w:val="0"/>
+              <w:widowControl/>
+              <w:suppressLineNumbers w:val="0"/>
+              <w:bidi w:val="0"/>
+              <w:spacing w:before="0" w:beforeAutospacing="0" w:after="0" w:afterAutospacing="0" w:line="15" w:lineRule="atLeast"/>
+              <w:jc w:val="both"/>
+              <w:rPr>
+                <w:rFonts w:hint="default" w:ascii="Arial" w:hAnsi="Arial" w:cs="Arial"/>
+                <w:i w:val="0"/>
+                <w:color w:val="000000"/>
+                <w:sz w:val="20"/>
+                <w:szCs w:val="20"/>
+                <w:u w:val="none"/>
+                <w:vertAlign w:val="baseline"/>
+              </w:rPr>
+            </w:pPr>
+            <w:r>
+              <w:rPr>
+                <w:rFonts w:hint="default" w:ascii="Arial" w:hAnsi="Arial" w:cs="Arial"/>
+                <w:i w:val="0"/>
+                <w:color w:val="000000"/>
+                <w:sz w:val="20"/>
+                <w:szCs w:val="20"/>
+                <w:u w:val="none"/>
+                <w:vertAlign w:val="baseline"/>
+              </w:rPr>
+              <w:t>[Resultados]</w:t>
+            </w:r>
+          </w:p>
+          <w:p>
+            <w:pPr>
+              <w:pStyle w:val="6"/>
+              <w:keepNext w:val="0"/>
+              <w:keepLines w:val="0"/>
+              <w:widowControl/>
+              <w:suppressLineNumbers w:val="0"/>
+              <w:bidi w:val="0"/>
+              <w:spacing w:before="0" w:beforeAutospacing="0" w:after="0" w:afterAutospacing="0" w:line="15" w:lineRule="atLeast"/>
+              <w:jc w:val="both"/>
+              <w:rPr>
+                <w:rFonts w:hint="default" w:ascii="Arial" w:hAnsi="Arial" w:cs="Arial"/>
+                <w:i w:val="0"/>
+                <w:color w:val="000000"/>
+                <w:sz w:val="20"/>
+                <w:szCs w:val="20"/>
+                <w:u w:val="none"/>
+                <w:vertAlign w:val="baseline"/>
+              </w:rPr>
+            </w:pPr>
+          </w:p>
+          <w:p>
+            <w:pPr>
+              <w:pStyle w:val="6"/>
+              <w:keepNext w:val="0"/>
+              <w:keepLines w:val="0"/>
+              <w:widowControl/>
+              <w:suppressLineNumbers w:val="0"/>
+              <w:bidi w:val="0"/>
+              <w:spacing w:before="0" w:beforeAutospacing="0" w:after="0" w:afterAutospacing="0" w:line="15" w:lineRule="atLeast"/>
+              <w:jc w:val="both"/>
+              <w:rPr>
+                <w:rFonts w:hint="default" w:ascii="Arial" w:hAnsi="Arial" w:cs="Arial"/>
+                <w:i w:val="0"/>
+                <w:color w:val="000000"/>
+                <w:sz w:val="20"/>
+                <w:szCs w:val="20"/>
+                <w:u w:val="none"/>
+                <w:vertAlign w:val="baseline"/>
+                <w:lang w:val="es"/>
+              </w:rPr>
+            </w:pPr>
+            <w:r>
+              <w:rPr>
+                <w:rFonts w:hint="default" w:ascii="Arial" w:hAnsi="Arial" w:cs="Arial"/>
+                <w:i w:val="0"/>
+                <w:color w:val="000000"/>
+                <w:sz w:val="20"/>
+                <w:szCs w:val="20"/>
+                <w:u w:val="none"/>
+                <w:vertAlign w:val="baseline"/>
+                <w:lang w:val="es"/>
+              </w:rPr>
+              <w:t>Antes de usar todos los algoritmos la meta del estudio fue encontrar palabras que pudieran detectar depresión, así que  para eso se usó el modelo de la bolsa de palabras llenando dos listas, las palabras más usadas de las personas depresivas y las palabras más usadas de las personas no depresivas. Las palabras más repetidas en general fueron “love”, “little”, “um”, “probably”, entre otras. Se encontró que las personas depresivas usan más las palabras “life”, “feel”, entre otras, más que el resto de las personas. También se obtuvo que las personas depresivas están más interesados y preocupados por la vida que el resto de las personas, aunque usen palabras negativas en una oración, también está la palabra “life” en estas oraciones. Las personas no deprimidas usaban más la palabra “love” en sus oraciones, lo cual fue una diferencia significativa en las personas depresivas, ya que la palabra “love” no se obtuvo en las palabras más repetidas. Para la palabra “um” se eliminó debido a que no tenía relevancia en la clasificación del texto, pues tanto las personas depresivas como las no depresivas incluían la palabra “um” varias veces. Los resultados de los algoritmos en cuanto a la exactitud de ellos se muestra en la siguiente tabla.</w:t>
+            </w:r>
+          </w:p>
+          <w:p>
+            <w:pPr>
+              <w:pStyle w:val="6"/>
+              <w:keepNext w:val="0"/>
+              <w:keepLines w:val="0"/>
+              <w:widowControl/>
+              <w:suppressLineNumbers w:val="0"/>
+              <w:bidi w:val="0"/>
+              <w:spacing w:before="0" w:beforeAutospacing="0" w:after="0" w:afterAutospacing="0" w:line="15" w:lineRule="atLeast"/>
+              <w:jc w:val="both"/>
+              <w:rPr>
+                <w:rFonts w:hint="default" w:ascii="Arial" w:hAnsi="Arial" w:cs="Arial"/>
+                <w:i w:val="0"/>
+                <w:color w:val="000000"/>
+                <w:sz w:val="20"/>
+                <w:szCs w:val="20"/>
+                <w:u w:val="none"/>
+                <w:vertAlign w:val="baseline"/>
+                <w:lang w:val="es"/>
+              </w:rPr>
+            </w:pPr>
+            <w:r>
+              <w:drawing>
+                <wp:inline distT="0" distB="0" distL="114300" distR="114300">
+                  <wp:extent cx="2771775" cy="2819400"/>
+                  <wp:effectExtent l="0" t="0" r="9525" b="0"/>
+                  <wp:docPr id="7" name="Imagen 2"/>
+                  <wp:cNvGraphicFramePr>
+                    <a:graphicFrameLocks xmlns:a="http://schemas.openxmlformats.org/drawingml/2006/main" noChangeAspect="1"/>
+                  </wp:cNvGraphicFramePr>
+                  <a:graphic xmlns:a="http://schemas.openxmlformats.org/drawingml/2006/main">
+                    <a:graphicData uri="http://schemas.openxmlformats.org/drawingml/2006/picture">
+                      <pic:pic xmlns:pic="http://schemas.openxmlformats.org/drawingml/2006/picture">
+                        <pic:nvPicPr>
+                          <pic:cNvPr id="7" name="Imagen 2"/>
+                          <pic:cNvPicPr>
+                            <a:picLocks noChangeAspect="1"/>
+                          </pic:cNvPicPr>
+                        </pic:nvPicPr>
+                        <pic:blipFill>
+                          <a:blip r:embed="rId12"/>
+                          <a:stretch>
+                            <a:fillRect/>
+                          </a:stretch>
+                        </pic:blipFill>
+                        <pic:spPr>
+                          <a:xfrm>
+                            <a:off x="0" y="0"/>
+                            <a:ext cx="2771775" cy="2819400"/>
+                          </a:xfrm>
+                          <a:prstGeom prst="rect">
+                            <a:avLst/>
+                          </a:prstGeom>
+                          <a:noFill/>
+                          <a:ln>
+                            <a:noFill/>
+                          </a:ln>
+                        </pic:spPr>
+                      </pic:pic>
+                    </a:graphicData>
+                  </a:graphic>
+                </wp:inline>
+              </w:drawing>
+            </w:r>
+          </w:p>
+          <w:p>
+            <w:pPr>
+              <w:pStyle w:val="6"/>
+              <w:keepNext w:val="0"/>
+              <w:keepLines w:val="0"/>
+              <w:widowControl/>
+              <w:suppressLineNumbers w:val="0"/>
+              <w:bidi w:val="0"/>
+              <w:spacing w:before="0" w:beforeAutospacing="0" w:after="0" w:afterAutospacing="0" w:line="15" w:lineRule="atLeast"/>
+              <w:jc w:val="both"/>
+              <w:rPr>
+                <w:rFonts w:hint="default" w:ascii="Arial" w:hAnsi="Arial" w:cs="Arial"/>
+                <w:i w:val="0"/>
+                <w:color w:val="000000"/>
+                <w:sz w:val="20"/>
+                <w:szCs w:val="20"/>
+                <w:u w:val="none"/>
+                <w:vertAlign w:val="baseline"/>
+                <w:lang w:val="es"/>
+              </w:rPr>
+            </w:pPr>
+          </w:p>
+          <w:p>
+            <w:pPr>
+              <w:pStyle w:val="6"/>
+              <w:keepNext w:val="0"/>
+              <w:keepLines w:val="0"/>
+              <w:widowControl/>
+              <w:suppressLineNumbers w:val="0"/>
+              <w:bidi w:val="0"/>
+              <w:spacing w:before="0" w:beforeAutospacing="0" w:after="0" w:afterAutospacing="0" w:line="15" w:lineRule="atLeast"/>
+              <w:rPr>
+                <w:rFonts w:hint="default" w:ascii="Arial" w:hAnsi="Arial" w:cs="Arial"/>
+                <w:i w:val="0"/>
+                <w:color w:val="000000"/>
+                <w:sz w:val="20"/>
+                <w:szCs w:val="20"/>
+                <w:u w:val="none"/>
+                <w:vertAlign w:val="baseline"/>
+              </w:rPr>
+            </w:pPr>
+            <w:r>
+              <w:rPr>
+                <w:rFonts w:hint="default" w:ascii="Arial" w:hAnsi="Arial" w:cs="Arial"/>
+                <w:i w:val="0"/>
+                <w:color w:val="000000"/>
+                <w:sz w:val="20"/>
+                <w:szCs w:val="20"/>
+                <w:u w:val="none"/>
+                <w:vertAlign w:val="baseline"/>
+              </w:rPr>
+              <w:t>[Conclusiones]</w:t>
+            </w:r>
+          </w:p>
+          <w:p>
+            <w:pPr>
+              <w:pStyle w:val="6"/>
+              <w:keepNext w:val="0"/>
+              <w:keepLines w:val="0"/>
+              <w:widowControl/>
+              <w:suppressLineNumbers w:val="0"/>
+              <w:bidi w:val="0"/>
+              <w:spacing w:before="0" w:beforeAutospacing="0" w:after="0" w:afterAutospacing="0" w:line="15" w:lineRule="atLeast"/>
+              <w:rPr>
+                <w:rFonts w:hint="default" w:ascii="Arial" w:hAnsi="Arial" w:cs="Arial"/>
+                <w:i w:val="0"/>
+                <w:color w:val="000000"/>
+                <w:sz w:val="20"/>
+                <w:szCs w:val="20"/>
+                <w:u w:val="none"/>
+                <w:vertAlign w:val="baseline"/>
+              </w:rPr>
+            </w:pPr>
+          </w:p>
+          <w:p>
+            <w:pPr>
+              <w:pStyle w:val="6"/>
+              <w:keepNext w:val="0"/>
+              <w:keepLines w:val="0"/>
+              <w:widowControl/>
+              <w:suppressLineNumbers w:val="0"/>
+              <w:bidi w:val="0"/>
+              <w:spacing w:before="0" w:beforeAutospacing="0" w:after="0" w:afterAutospacing="0" w:line="15" w:lineRule="atLeast"/>
+              <w:jc w:val="both"/>
+              <w:rPr>
+                <w:rFonts w:hint="default" w:ascii="Arial" w:hAnsi="Arial" w:cs="Arial"/>
+                <w:i w:val="0"/>
+                <w:color w:val="000000"/>
+                <w:sz w:val="20"/>
+                <w:szCs w:val="20"/>
+                <w:u w:val="none"/>
+                <w:vertAlign w:val="baseline"/>
+                <w:lang w:val="es"/>
+              </w:rPr>
+            </w:pPr>
+            <w:r>
+              <w:rPr>
+                <w:rFonts w:hint="default" w:ascii="Arial" w:hAnsi="Arial" w:cs="Arial"/>
+                <w:i w:val="0"/>
+                <w:color w:val="000000"/>
+                <w:sz w:val="20"/>
+                <w:szCs w:val="20"/>
+                <w:u w:val="none"/>
+                <w:vertAlign w:val="baseline"/>
+                <w:lang w:val="es"/>
+              </w:rPr>
+              <w:t xml:space="preserve">Se encontró que los algoritmos de aprendizaje de máquina son potentes para la detección de depresión en ocnversaciones humanas. Las redes neuronales recurrentes fueron el mejor algoritmo para la clasificación de depresión debido a que obtuvo casi 94% de exactitud. Esto prueba que algunas palabras tienen más importancia que otras cuando se está clasificando depresión en texo. </w:t>
+            </w:r>
+          </w:p>
+          <w:p>
+            <w:pPr>
+              <w:pStyle w:val="6"/>
+              <w:keepNext w:val="0"/>
+              <w:keepLines w:val="0"/>
+              <w:widowControl/>
+              <w:suppressLineNumbers w:val="0"/>
+              <w:bidi w:val="0"/>
+              <w:spacing w:before="0" w:beforeAutospacing="0" w:after="0" w:afterAutospacing="0" w:line="15" w:lineRule="atLeast"/>
+              <w:rPr>
+                <w:rFonts w:hint="default" w:ascii="Arial" w:hAnsi="Arial" w:cs="Arial"/>
+                <w:i w:val="0"/>
+                <w:color w:val="000000"/>
+                <w:sz w:val="20"/>
+                <w:szCs w:val="20"/>
+                <w:u w:val="none"/>
+                <w:vertAlign w:val="baseline"/>
+              </w:rPr>
+            </w:pPr>
+          </w:p>
+          <w:p>
+            <w:pPr>
+              <w:pStyle w:val="6"/>
+              <w:keepNext w:val="0"/>
+              <w:keepLines w:val="0"/>
+              <w:widowControl/>
+              <w:suppressLineNumbers w:val="0"/>
+              <w:bidi w:val="0"/>
+              <w:spacing w:before="0" w:beforeAutospacing="0" w:after="160" w:afterAutospacing="0" w:line="15" w:lineRule="atLeast"/>
+              <w:jc w:val="both"/>
+              <w:rPr>
+                <w:rFonts w:hint="default" w:ascii="Arial" w:hAnsi="Arial" w:cs="Arial"/>
+                <w:i w:val="0"/>
+                <w:color w:val="000000"/>
+                <w:sz w:val="20"/>
+                <w:szCs w:val="20"/>
+                <w:u w:val="none"/>
+                <w:vertAlign w:val="baseline"/>
+              </w:rPr>
+            </w:pPr>
+            <w:r>
+              <w:rPr>
+                <w:rFonts w:hint="default" w:ascii="Arial" w:hAnsi="Arial" w:cs="Arial"/>
+                <w:i w:val="0"/>
+                <w:color w:val="000000"/>
+                <w:sz w:val="20"/>
+                <w:szCs w:val="20"/>
+                <w:u w:val="none"/>
+                <w:vertAlign w:val="baseline"/>
+              </w:rPr>
+              <w:t>[Criterio de selección]</w:t>
+            </w:r>
+          </w:p>
+          <w:p>
+            <w:pPr>
+              <w:pStyle w:val="6"/>
+              <w:keepNext w:val="0"/>
+              <w:keepLines w:val="0"/>
+              <w:widowControl/>
+              <w:suppressLineNumbers w:val="0"/>
+              <w:bidi w:val="0"/>
+              <w:spacing w:before="0" w:beforeAutospacing="0" w:after="160" w:afterAutospacing="0" w:line="15" w:lineRule="atLeast"/>
+              <w:jc w:val="both"/>
+              <w:rPr>
+                <w:rFonts w:hint="default" w:ascii="Arial" w:hAnsi="Arial" w:cs="Arial"/>
+                <w:i w:val="0"/>
+                <w:color w:val="000000"/>
+                <w:sz w:val="20"/>
+                <w:szCs w:val="20"/>
+                <w:u w:val="none"/>
+                <w:vertAlign w:val="baseline"/>
+                <w:lang w:val="es"/>
+              </w:rPr>
+            </w:pPr>
+            <w:r>
+              <w:rPr>
+                <w:rFonts w:hint="default" w:ascii="Arial" w:hAnsi="Arial" w:cs="Arial"/>
+                <w:i w:val="0"/>
+                <w:color w:val="000000"/>
+                <w:sz w:val="20"/>
+                <w:szCs w:val="20"/>
+                <w:u w:val="none"/>
+                <w:vertAlign w:val="baseline"/>
+                <w:lang w:val="es"/>
+              </w:rPr>
+              <w:t xml:space="preserve">Este articulo realiza un estudio interesante para la detección de depresión en conversaciones de personas, usando el modelo de bolsa de palabras, lo que permite darle cierta imporancia a ciertas palabras que inciden en el comportamiento de una persona con depresión y otra que no lo sea. </w:t>
+            </w:r>
+          </w:p>
+          <w:p>
+            <w:pPr>
+              <w:pStyle w:val="6"/>
+              <w:keepNext w:val="0"/>
+              <w:keepLines w:val="0"/>
+              <w:widowControl/>
+              <w:suppressLineNumbers w:val="0"/>
+              <w:bidi w:val="0"/>
+              <w:spacing w:before="0" w:beforeAutospacing="0" w:after="160" w:afterAutospacing="0" w:line="15" w:lineRule="atLeast"/>
+              <w:jc w:val="both"/>
+              <w:rPr>
+                <w:rFonts w:hint="default" w:ascii="Arial" w:hAnsi="Arial" w:cs="Arial"/>
+                <w:i w:val="0"/>
+                <w:color w:val="000000"/>
+                <w:sz w:val="20"/>
+                <w:szCs w:val="20"/>
+                <w:u w:val="none"/>
+                <w:vertAlign w:val="baseline"/>
+              </w:rPr>
+            </w:pPr>
+            <w:r>
+              <w:rPr>
+                <w:rFonts w:hint="default" w:ascii="Arial" w:hAnsi="Arial" w:cs="Arial"/>
+                <w:i w:val="0"/>
+                <w:color w:val="000000"/>
+                <w:sz w:val="20"/>
+                <w:szCs w:val="20"/>
+                <w:u w:val="none"/>
+                <w:vertAlign w:val="baseline"/>
+              </w:rPr>
+              <w:t>[Aporte] </w:t>
+            </w:r>
+          </w:p>
+          <w:p>
+            <w:pPr>
+              <w:pStyle w:val="6"/>
+              <w:keepNext w:val="0"/>
+              <w:keepLines w:val="0"/>
+              <w:widowControl/>
+              <w:suppressLineNumbers w:val="0"/>
+              <w:bidi w:val="0"/>
+              <w:spacing w:before="0" w:beforeAutospacing="0" w:after="160" w:afterAutospacing="0" w:line="15" w:lineRule="atLeast"/>
+              <w:jc w:val="both"/>
+              <w:rPr>
+                <w:rFonts w:hint="default" w:ascii="Arial" w:hAnsi="Arial" w:cs="Arial"/>
+                <w:i w:val="0"/>
+                <w:color w:val="000000"/>
+                <w:sz w:val="20"/>
+                <w:szCs w:val="20"/>
+                <w:u w:val="none"/>
+                <w:vertAlign w:val="baseline"/>
+                <w:lang w:val="es"/>
+              </w:rPr>
+            </w:pPr>
+            <w:r>
+              <w:rPr>
+                <w:rFonts w:hint="default" w:ascii="Arial" w:hAnsi="Arial" w:cs="Arial"/>
+                <w:i w:val="0"/>
+                <w:color w:val="000000"/>
+                <w:sz w:val="20"/>
+                <w:szCs w:val="20"/>
+                <w:u w:val="none"/>
+                <w:vertAlign w:val="baseline"/>
+                <w:lang w:val="es"/>
+              </w:rPr>
+              <w:t xml:space="preserve">Además de usar el modelo de la bolsa de palabras, es un articulo de julio del año 2020 permitiendo así información nueva sobre ciertas palabras que se usen durante esta epoca, ya que en lo personal, se cree que algunas palabras de la epoca influyen en las personas con depresión o sin este trastosno, es decir, no es lo mismo evaluar estas palabras en el año 2000 que ahora en el 2020 o años posteriores. </w:t>
+            </w:r>
+          </w:p>
+          <w:p>
+            <w:pPr>
+              <w:pStyle w:val="6"/>
+              <w:keepNext w:val="0"/>
+              <w:keepLines w:val="0"/>
+              <w:widowControl/>
+              <w:suppressLineNumbers w:val="0"/>
+              <w:bidi w:val="0"/>
+              <w:spacing w:before="0" w:beforeAutospacing="0" w:after="160" w:afterAutospacing="0" w:line="15" w:lineRule="atLeast"/>
+              <w:jc w:val="both"/>
+              <w:rPr>
+                <w:rFonts w:hint="default" w:ascii="Arial" w:hAnsi="Arial" w:cs="Arial"/>
+                <w:i w:val="0"/>
+                <w:color w:val="000000"/>
+                <w:sz w:val="20"/>
+                <w:szCs w:val="20"/>
+                <w:u w:val="none"/>
+                <w:vertAlign w:val="baseline"/>
+              </w:rPr>
+            </w:pPr>
+            <w:r>
+              <w:rPr>
+                <w:rFonts w:hint="default" w:ascii="Arial" w:hAnsi="Arial" w:cs="Arial"/>
+                <w:i w:val="0"/>
+                <w:color w:val="000000"/>
+                <w:sz w:val="20"/>
+                <w:szCs w:val="20"/>
+                <w:u w:val="none"/>
+                <w:vertAlign w:val="baseline"/>
+              </w:rPr>
+              <w:t>[Justificación ampliada de la selección]</w:t>
+            </w:r>
+          </w:p>
+          <w:p>
+            <w:pPr>
+              <w:pStyle w:val="6"/>
+              <w:keepNext w:val="0"/>
+              <w:keepLines w:val="0"/>
+              <w:widowControl/>
+              <w:suppressLineNumbers w:val="0"/>
+              <w:bidi w:val="0"/>
+              <w:spacing w:before="0" w:beforeAutospacing="0" w:after="160" w:afterAutospacing="0" w:line="15" w:lineRule="atLeast"/>
+              <w:jc w:val="both"/>
+              <w:rPr>
+                <w:rFonts w:hint="default" w:ascii="Arial" w:hAnsi="Arial" w:cs="Arial"/>
+                <w:i w:val="0"/>
+                <w:color w:val="000000"/>
+                <w:sz w:val="20"/>
+                <w:szCs w:val="20"/>
+                <w:u w:val="none"/>
+                <w:vertAlign w:val="baseline"/>
+                <w:lang w:val="es"/>
+              </w:rPr>
+            </w:pPr>
+            <w:r>
+              <w:rPr>
+                <w:rFonts w:hint="default" w:ascii="Arial" w:hAnsi="Arial" w:cs="Arial"/>
+                <w:i w:val="0"/>
+                <w:color w:val="000000"/>
+                <w:sz w:val="20"/>
+                <w:szCs w:val="20"/>
+                <w:u w:val="none"/>
+                <w:vertAlign w:val="baseline"/>
+                <w:lang w:val="es"/>
+              </w:rPr>
+              <w:t>Es necesario tener distintos tipos de soluciones al problema de la detección de depresión en texto o en general comunicación entre humanos, en este articulo permiten evaluar ciertas palabras que usan personas depresivas contra las palabras que las personas no depresivas usan, de forma que puedan detectar patrones de estas características. En el proyecto se plantea realizar varias aproximaciones a la detección de depresión por lo que la bolsa de palabras puede llegar a ser una de esas opciones.</w:t>
             </w:r>
             <w:bookmarkStart w:id="0" w:name="_GoBack"/>
             <w:bookmarkEnd w:id="0"/>
-            <w:r>
-              <w:rPr>
-                <w:rFonts w:hint="default" w:ascii="Arial" w:hAnsi="Arial" w:cs="Arial"/>
-                <w:i w:val="0"/>
-                <w:color w:val="000000"/>
-                <w:sz w:val="20"/>
-                <w:szCs w:val="20"/>
-                <w:u w:val="none"/>
-                <w:vertAlign w:val="baseline"/>
-                <w:lang w:val="es"/>
-              </w:rPr>
-              <w:t xml:space="preserve"> cómo técnica de prevención al suicidio o la depresión.</w:t>
-            </w:r>
           </w:p>
         </w:tc>
       </w:tr>

</xml_diff>